<commit_message>
Formatting changes, updates to various content.
</commit_message>
<xml_diff>
--- a/docs/Final Report.docx
+++ b/docs/Final Report.docx
@@ -214,13 +214,15 @@
           <w:color w:val="000000" w:themeColor="text1"/>
         </w:rPr>
       </w:pPr>
-      <w:r>
-        <w:rPr>
-          <w:rFonts w:ascii="Times New Roman" w:hAnsi="Times New Roman" w:cs="Times New Roman"/>
-          <w:color w:val="000000" w:themeColor="text1"/>
-        </w:rPr>
-        <w:t>Features</w:t>
-      </w:r>
+      <w:hyperlink w:anchor="_Features_Implemented_and" w:history="1">
+        <w:r>
+          <w:rPr>
+            <w:rStyle w:val="Hyperlink"/>
+            <w:rFonts w:ascii="Times New Roman" w:hAnsi="Times New Roman" w:cs="Times New Roman"/>
+          </w:rPr>
+          <w:t>Features</w:t>
+        </w:r>
+      </w:hyperlink>
     </w:p>
     <w:p>
       <w:pPr>
@@ -582,7 +584,21 @@
             <w:rStyle w:val="Hyperlink"/>
             <w:rFonts w:ascii="Times New Roman" w:hAnsi="Times New Roman" w:cs="Times New Roman"/>
           </w:rPr>
-          <w:t>Technical Details and Justification</w:t>
+          <w:t>Technical Details and Just</w:t>
+        </w:r>
+        <w:r>
+          <w:rPr>
+            <w:rStyle w:val="Hyperlink"/>
+            <w:rFonts w:ascii="Times New Roman" w:hAnsi="Times New Roman" w:cs="Times New Roman"/>
+          </w:rPr>
+          <w:t>i</w:t>
+        </w:r>
+        <w:r>
+          <w:rPr>
+            <w:rStyle w:val="Hyperlink"/>
+            <w:rFonts w:ascii="Times New Roman" w:hAnsi="Times New Roman" w:cs="Times New Roman"/>
+          </w:rPr>
+          <w:t>fication</w:t>
         </w:r>
       </w:hyperlink>
     </w:p>
@@ -861,33 +877,54 @@
     <w:p>
       <w:pPr>
         <w:pStyle w:val="Heading3"/>
-        <w:rPr>
-          <w:rFonts w:asciiTheme="majorHAnsi" w:hAnsiTheme="majorHAnsi"/>
-          <w:color w:val="0F4761" w:themeColor="accent1" w:themeShade="BF"/>
-          <w:sz w:val="32"/>
-          <w:szCs w:val="32"/>
-        </w:rPr>
       </w:pPr>
       <w:bookmarkStart w:id="2" w:name="_SQL_Implementation:"/>
       <w:bookmarkEnd w:id="2"/>
       <w:r>
-        <w:t>SQL Implementation:</w:t>
-      </w:r>
-    </w:p>
-    <w:p>
-      <w:pPr>
-        <w:rPr>
-          <w:b/>
-          <w:bCs/>
-        </w:rPr>
-      </w:pPr>
-      <w:r>
-        <w:rPr>
-          <w:b/>
-          <w:bCs/>
-        </w:rPr>
-        <w:t>Description:</w:t>
-      </w:r>
+        <w:t>Technical Description</w:t>
+      </w:r>
+    </w:p>
+    <w:p>
+      <w:pPr>
+        <w:rPr>
+          <w:rFonts w:ascii="Times New Roman" w:hAnsi="Times New Roman" w:cs="Times New Roman"/>
+        </w:rPr>
+      </w:pPr>
+      <w:r>
+        <w:rPr>
+          <w:rFonts w:ascii="Times New Roman" w:hAnsi="Times New Roman" w:cs="Times New Roman"/>
+        </w:rPr>
+        <w:t>The</w:t>
+      </w:r>
+      <w:r>
+        <w:rPr>
+          <w:rFonts w:ascii="Times New Roman" w:hAnsi="Times New Roman" w:cs="Times New Roman"/>
+        </w:rPr>
+        <w:t xml:space="preserve"> NFL Database stores detailed information regarding NFL teams, players, games, venues, plays, positions, and scores within the games. Additionally, the database supports the creation, updates, and deletion of user accounts for user tracking (and possibly billing) purposes. The system is implemented as a relational database in PostgreSQL with a number of </w:t>
+      </w:r>
+      <w:proofErr w:type="gramStart"/>
+      <w:r>
+        <w:rPr>
+          <w:rFonts w:ascii="Times New Roman" w:hAnsi="Times New Roman" w:cs="Times New Roman"/>
+        </w:rPr>
+        <w:t>entity</w:t>
+      </w:r>
+      <w:proofErr w:type="gramEnd"/>
+      <w:r>
+        <w:rPr>
+          <w:rFonts w:ascii="Times New Roman" w:hAnsi="Times New Roman" w:cs="Times New Roman"/>
+        </w:rPr>
+        <w:t xml:space="preserve"> sets and relationships, as detailed below. </w:t>
+      </w:r>
+    </w:p>
+    <w:p>
+      <w:pPr>
+        <w:spacing w:after="0"/>
+        <w:rPr>
+          <w:rFonts w:ascii="Times New Roman" w:hAnsi="Times New Roman" w:cs="Times New Roman"/>
+          <w:color w:val="000000" w:themeColor="text1"/>
+        </w:rPr>
+      </w:pPr>
     </w:p>
     <w:p>
       <w:pPr>
@@ -923,50 +960,23 @@
     </w:p>
     <w:p>
       <w:pPr>
-        <w:spacing w:after="0"/>
-        <w:rPr>
-          <w:rFonts w:ascii="Times New Roman" w:hAnsi="Times New Roman" w:cs="Times New Roman"/>
-          <w:color w:val="000000" w:themeColor="text1"/>
-        </w:rPr>
-      </w:pPr>
-      <w:r>
-        <w:rPr>
-          <w:rFonts w:ascii="Times New Roman" w:hAnsi="Times New Roman" w:cs="Times New Roman"/>
-          <w:color w:val="000000" w:themeColor="text1"/>
-        </w:rPr>
-        <w:t>• Users can favorite zero or one team</w:t>
-      </w:r>
-    </w:p>
-    <w:p>
-      <w:pPr>
-        <w:spacing w:after="0"/>
-        <w:rPr>
-          <w:rFonts w:ascii="Times New Roman" w:hAnsi="Times New Roman" w:cs="Times New Roman"/>
-          <w:color w:val="000000" w:themeColor="text1"/>
-        </w:rPr>
-      </w:pPr>
-      <w:r>
-        <w:rPr>
-          <w:rFonts w:ascii="Times New Roman" w:hAnsi="Times New Roman" w:cs="Times New Roman"/>
-          <w:color w:val="000000" w:themeColor="text1"/>
-        </w:rPr>
-        <w:t>• Users can favorite zero or one athlete</w:t>
-      </w:r>
-    </w:p>
-    <w:p>
-      <w:pPr>
-        <w:spacing w:after="0"/>
-        <w:rPr>
-          <w:rFonts w:ascii="Times New Roman" w:hAnsi="Times New Roman" w:cs="Times New Roman"/>
-          <w:color w:val="000000" w:themeColor="text1"/>
-        </w:rPr>
-      </w:pPr>
-      <w:r>
-        <w:rPr>
-          <w:rFonts w:ascii="Times New Roman" w:hAnsi="Times New Roman" w:cs="Times New Roman"/>
-          <w:color w:val="000000" w:themeColor="text1"/>
-        </w:rPr>
-        <w:t xml:space="preserve">• Teams will be identified by a team name and have </w:t>
+        <w:pStyle w:val="ListParagraph"/>
+        <w:numPr>
+          <w:ilvl w:val="0"/>
+          <w:numId w:val="10"/>
+        </w:numPr>
+        <w:spacing w:after="0"/>
+        <w:rPr>
+          <w:rFonts w:ascii="Times New Roman" w:hAnsi="Times New Roman" w:cs="Times New Roman"/>
+          <w:color w:val="000000" w:themeColor="text1"/>
+        </w:rPr>
+      </w:pPr>
+      <w:r>
+        <w:rPr>
+          <w:rFonts w:ascii="Times New Roman" w:hAnsi="Times New Roman" w:cs="Times New Roman"/>
+          <w:color w:val="000000" w:themeColor="text1"/>
+        </w:rPr>
+        <w:t xml:space="preserve">Users can favorite zero or one </w:t>
       </w:r>
       <w:proofErr w:type="gramStart"/>
       <w:r>
@@ -974,6 +984,72 @@
           <w:rFonts w:ascii="Times New Roman" w:hAnsi="Times New Roman" w:cs="Times New Roman"/>
           <w:color w:val="000000" w:themeColor="text1"/>
         </w:rPr>
+        <w:t>team</w:t>
+      </w:r>
+      <w:proofErr w:type="gramEnd"/>
+    </w:p>
+    <w:p>
+      <w:pPr>
+        <w:pStyle w:val="ListParagraph"/>
+        <w:numPr>
+          <w:ilvl w:val="0"/>
+          <w:numId w:val="10"/>
+        </w:numPr>
+        <w:spacing w:after="0"/>
+        <w:rPr>
+          <w:rFonts w:ascii="Times New Roman" w:hAnsi="Times New Roman" w:cs="Times New Roman"/>
+          <w:color w:val="000000" w:themeColor="text1"/>
+        </w:rPr>
+      </w:pPr>
+      <w:r>
+        <w:rPr>
+          <w:rFonts w:ascii="Times New Roman" w:hAnsi="Times New Roman" w:cs="Times New Roman"/>
+          <w:color w:val="000000" w:themeColor="text1"/>
+        </w:rPr>
+        <w:t xml:space="preserve">Users can favorite zero or one </w:t>
+      </w:r>
+      <w:proofErr w:type="gramStart"/>
+      <w:r>
+        <w:rPr>
+          <w:rFonts w:ascii="Times New Roman" w:hAnsi="Times New Roman" w:cs="Times New Roman"/>
+          <w:color w:val="000000" w:themeColor="text1"/>
+        </w:rPr>
+        <w:t>athlete</w:t>
+      </w:r>
+      <w:proofErr w:type="gramEnd"/>
+    </w:p>
+    <w:p>
+      <w:pPr>
+        <w:pStyle w:val="ListParagraph"/>
+        <w:spacing w:after="0"/>
+        <w:ind w:left="776"/>
+        <w:rPr>
+          <w:rFonts w:ascii="Times New Roman" w:hAnsi="Times New Roman" w:cs="Times New Roman"/>
+          <w:color w:val="000000" w:themeColor="text1"/>
+        </w:rPr>
+      </w:pPr>
+    </w:p>
+    <w:p>
+      <w:pPr>
+        <w:spacing w:after="0"/>
+        <w:rPr>
+          <w:rFonts w:ascii="Times New Roman" w:hAnsi="Times New Roman" w:cs="Times New Roman"/>
+          <w:color w:val="000000" w:themeColor="text1"/>
+        </w:rPr>
+      </w:pPr>
+      <w:r>
+        <w:rPr>
+          <w:rFonts w:ascii="Times New Roman" w:hAnsi="Times New Roman" w:cs="Times New Roman"/>
+          <w:color w:val="000000" w:themeColor="text1"/>
+        </w:rPr>
+        <w:t xml:space="preserve">Teams will be identified by a team name and have </w:t>
+      </w:r>
+      <w:proofErr w:type="gramStart"/>
+      <w:r>
+        <w:rPr>
+          <w:rFonts w:ascii="Times New Roman" w:hAnsi="Times New Roman" w:cs="Times New Roman"/>
+          <w:color w:val="000000" w:themeColor="text1"/>
+        </w:rPr>
         <w:t>attributes</w:t>
       </w:r>
       <w:proofErr w:type="gramEnd"/>
@@ -993,44 +1069,68 @@
           <w:color w:val="000000" w:themeColor="text1"/>
         </w:rPr>
       </w:pPr>
-      <w:r>
-        <w:rPr>
-          <w:rFonts w:ascii="Times New Roman" w:hAnsi="Times New Roman" w:cs="Times New Roman"/>
-          <w:color w:val="000000" w:themeColor="text1"/>
-        </w:rPr>
-        <w:t>• Athletes will be identified by an athlete ID and have attributes date of birth, birth city, birth state, first name, last name, height, and weight.</w:t>
-      </w:r>
-    </w:p>
-    <w:p>
-      <w:pPr>
-        <w:spacing w:after="0"/>
-        <w:rPr>
-          <w:rFonts w:ascii="Times New Roman" w:hAnsi="Times New Roman" w:cs="Times New Roman"/>
-          <w:color w:val="000000" w:themeColor="text1"/>
-        </w:rPr>
-      </w:pPr>
-      <w:r>
-        <w:rPr>
-          <w:rFonts w:ascii="Times New Roman" w:hAnsi="Times New Roman" w:cs="Times New Roman"/>
-          <w:color w:val="000000" w:themeColor="text1"/>
-        </w:rPr>
-        <w:t>• A player can play for many teams in their career, and a team can have many players.</w:t>
-      </w:r>
-    </w:p>
-    <w:p>
-      <w:pPr>
-        <w:spacing w:after="0"/>
-        <w:rPr>
-          <w:rFonts w:ascii="Times New Roman" w:hAnsi="Times New Roman" w:cs="Times New Roman"/>
-          <w:color w:val="000000" w:themeColor="text1"/>
-        </w:rPr>
-      </w:pPr>
-      <w:r>
-        <w:rPr>
-          <w:rFonts w:ascii="Times New Roman" w:hAnsi="Times New Roman" w:cs="Times New Roman"/>
-          <w:color w:val="000000" w:themeColor="text1"/>
-        </w:rPr>
-        <w:t xml:space="preserve">• Each position will be identified by a position name and have attributes abbreviation and </w:t>
+    </w:p>
+    <w:p>
+      <w:pPr>
+        <w:spacing w:after="0"/>
+        <w:rPr>
+          <w:rFonts w:ascii="Times New Roman" w:hAnsi="Times New Roman" w:cs="Times New Roman"/>
+          <w:color w:val="000000" w:themeColor="text1"/>
+        </w:rPr>
+      </w:pPr>
+      <w:r>
+        <w:rPr>
+          <w:rFonts w:ascii="Times New Roman" w:hAnsi="Times New Roman" w:cs="Times New Roman"/>
+          <w:color w:val="000000" w:themeColor="text1"/>
+        </w:rPr>
+        <w:t>Athletes will be identified by an athlete ID and have attributes date of birth, birth city, birth state, first name, last name, height, and weight.</w:t>
+      </w:r>
+    </w:p>
+    <w:p>
+      <w:pPr>
+        <w:pStyle w:val="ListParagraph"/>
+        <w:numPr>
+          <w:ilvl w:val="0"/>
+          <w:numId w:val="11"/>
+        </w:numPr>
+        <w:spacing w:after="0"/>
+        <w:rPr>
+          <w:rFonts w:ascii="Times New Roman" w:hAnsi="Times New Roman" w:cs="Times New Roman"/>
+          <w:color w:val="000000" w:themeColor="text1"/>
+        </w:rPr>
+      </w:pPr>
+      <w:r>
+        <w:rPr>
+          <w:rFonts w:ascii="Times New Roman" w:hAnsi="Times New Roman" w:cs="Times New Roman"/>
+          <w:color w:val="000000" w:themeColor="text1"/>
+        </w:rPr>
+        <w:t>A player can play for many teams in their career, and a team can have many players.</w:t>
+      </w:r>
+    </w:p>
+    <w:p>
+      <w:pPr>
+        <w:pStyle w:val="ListParagraph"/>
+        <w:spacing w:after="0"/>
+        <w:rPr>
+          <w:rFonts w:ascii="Times New Roman" w:hAnsi="Times New Roman" w:cs="Times New Roman"/>
+          <w:color w:val="000000" w:themeColor="text1"/>
+        </w:rPr>
+      </w:pPr>
+    </w:p>
+    <w:p>
+      <w:pPr>
+        <w:spacing w:after="0"/>
+        <w:rPr>
+          <w:rFonts w:ascii="Times New Roman" w:hAnsi="Times New Roman" w:cs="Times New Roman"/>
+          <w:color w:val="000000" w:themeColor="text1"/>
+        </w:rPr>
+      </w:pPr>
+      <w:r>
+        <w:rPr>
+          <w:rFonts w:ascii="Times New Roman" w:hAnsi="Times New Roman" w:cs="Times New Roman"/>
+          <w:color w:val="000000" w:themeColor="text1"/>
+        </w:rPr>
+        <w:t xml:space="preserve">Each position will be identified by a position name and have attributes abbreviation and </w:t>
       </w:r>
       <w:proofErr w:type="gramStart"/>
       <w:r>
@@ -1057,28 +1157,38 @@
           <w:color w:val="000000" w:themeColor="text1"/>
         </w:rPr>
       </w:pPr>
-      <w:r>
-        <w:rPr>
-          <w:rFonts w:ascii="Times New Roman" w:hAnsi="Times New Roman" w:cs="Times New Roman"/>
-          <w:color w:val="000000" w:themeColor="text1"/>
-        </w:rPr>
-        <w:t>• A player is contracted to play for a certain team in a specific position, and the contract lasts from the start date to the end date.</w:t>
-      </w:r>
-    </w:p>
-    <w:p>
-      <w:pPr>
-        <w:spacing w:after="0"/>
-        <w:rPr>
-          <w:rFonts w:ascii="Times New Roman" w:hAnsi="Times New Roman" w:cs="Times New Roman"/>
-          <w:color w:val="000000" w:themeColor="text1"/>
-        </w:rPr>
-      </w:pPr>
-      <w:r>
-        <w:rPr>
-          <w:rFonts w:ascii="Times New Roman" w:hAnsi="Times New Roman" w:cs="Times New Roman"/>
-          <w:color w:val="000000" w:themeColor="text1"/>
-        </w:rPr>
-        <w:t>• Venues will be identified by a name and have attributes capacity, city, state, grass (</w:t>
+    </w:p>
+    <w:p>
+      <w:pPr>
+        <w:spacing w:after="0"/>
+        <w:rPr>
+          <w:rFonts w:ascii="Times New Roman" w:hAnsi="Times New Roman" w:cs="Times New Roman"/>
+          <w:color w:val="000000" w:themeColor="text1"/>
+        </w:rPr>
+      </w:pPr>
+      <w:r>
+        <w:rPr>
+          <w:rFonts w:ascii="Times New Roman" w:hAnsi="Times New Roman" w:cs="Times New Roman"/>
+          <w:color w:val="000000" w:themeColor="text1"/>
+        </w:rPr>
+        <w:t>A player is contracted to play for a certain team in a specific position, and the contract lasts from the start date to the end date.</w:t>
+      </w:r>
+    </w:p>
+    <w:p>
+      <w:pPr>
+        <w:spacing w:after="0"/>
+        <w:rPr>
+          <w:rFonts w:ascii="Times New Roman" w:hAnsi="Times New Roman" w:cs="Times New Roman"/>
+          <w:color w:val="000000" w:themeColor="text1"/>
+        </w:rPr>
+      </w:pPr>
+      <w:r>
+        <w:rPr>
+          <w:rFonts w:ascii="Times New Roman" w:hAnsi="Times New Roman" w:cs="Times New Roman"/>
+          <w:color w:val="000000" w:themeColor="text1"/>
+        </w:rPr>
+        <w:lastRenderedPageBreak/>
+        <w:t>Venues will be identified by a name and have attributes capacity, city, state, grass (</w:t>
       </w:r>
       <w:proofErr w:type="spellStart"/>
       <w:r>
@@ -1115,34 +1225,49 @@
     </w:p>
     <w:p>
       <w:pPr>
-        <w:spacing w:after="0"/>
-        <w:rPr>
-          <w:rFonts w:ascii="Times New Roman" w:hAnsi="Times New Roman" w:cs="Times New Roman"/>
-          <w:color w:val="000000" w:themeColor="text1"/>
-        </w:rPr>
-      </w:pPr>
-      <w:r>
-        <w:rPr>
-          <w:rFonts w:ascii="Times New Roman" w:hAnsi="Times New Roman" w:cs="Times New Roman"/>
-          <w:color w:val="000000" w:themeColor="text1"/>
-        </w:rPr>
-        <w:t>• A venue can have many home teams (ex. MetLife Stadium), but a team must have exactly one venue.</w:t>
-      </w:r>
-    </w:p>
-    <w:p>
-      <w:pPr>
-        <w:spacing w:after="0"/>
-        <w:rPr>
-          <w:rFonts w:ascii="Times New Roman" w:hAnsi="Times New Roman" w:cs="Times New Roman"/>
-          <w:color w:val="000000" w:themeColor="text1"/>
-        </w:rPr>
-      </w:pPr>
-      <w:r>
-        <w:rPr>
-          <w:rFonts w:ascii="Times New Roman" w:hAnsi="Times New Roman" w:cs="Times New Roman"/>
-          <w:color w:val="000000" w:themeColor="text1"/>
-        </w:rPr>
-        <w:t xml:space="preserve">• Games will be identified by a game ID and have attributes attendance, date, and </w:t>
+        <w:pStyle w:val="ListParagraph"/>
+        <w:numPr>
+          <w:ilvl w:val="0"/>
+          <w:numId w:val="11"/>
+        </w:numPr>
+        <w:spacing w:after="0"/>
+        <w:rPr>
+          <w:rFonts w:ascii="Times New Roman" w:hAnsi="Times New Roman" w:cs="Times New Roman"/>
+          <w:color w:val="000000" w:themeColor="text1"/>
+        </w:rPr>
+      </w:pPr>
+      <w:r>
+        <w:rPr>
+          <w:rFonts w:ascii="Times New Roman" w:hAnsi="Times New Roman" w:cs="Times New Roman"/>
+          <w:color w:val="000000" w:themeColor="text1"/>
+        </w:rPr>
+        <w:t>A venue can have many home teams (ex. MetLife Stadium), but a team must have exactly one venue.</w:t>
+      </w:r>
+    </w:p>
+    <w:p>
+      <w:pPr>
+        <w:pStyle w:val="ListParagraph"/>
+        <w:spacing w:after="0"/>
+        <w:rPr>
+          <w:rFonts w:ascii="Times New Roman" w:hAnsi="Times New Roman" w:cs="Times New Roman"/>
+          <w:color w:val="000000" w:themeColor="text1"/>
+        </w:rPr>
+      </w:pPr>
+    </w:p>
+    <w:p>
+      <w:pPr>
+        <w:spacing w:after="0"/>
+        <w:rPr>
+          <w:rFonts w:ascii="Times New Roman" w:hAnsi="Times New Roman" w:cs="Times New Roman"/>
+          <w:color w:val="000000" w:themeColor="text1"/>
+        </w:rPr>
+      </w:pPr>
+      <w:r>
+        <w:rPr>
+          <w:rFonts w:ascii="Times New Roman" w:hAnsi="Times New Roman" w:cs="Times New Roman"/>
+          <w:color w:val="000000" w:themeColor="text1"/>
+        </w:rPr>
+        <w:t xml:space="preserve">Games will be identified by a game ID and have attributes attendance, date, and </w:t>
       </w:r>
       <w:proofErr w:type="spellStart"/>
       <w:r>
@@ -1163,34 +1288,49 @@
     </w:p>
     <w:p>
       <w:pPr>
-        <w:spacing w:after="0"/>
-        <w:rPr>
-          <w:rFonts w:ascii="Times New Roman" w:hAnsi="Times New Roman" w:cs="Times New Roman"/>
-          <w:color w:val="000000" w:themeColor="text1"/>
-        </w:rPr>
-      </w:pPr>
-      <w:r>
-        <w:rPr>
-          <w:rFonts w:ascii="Times New Roman" w:hAnsi="Times New Roman" w:cs="Times New Roman"/>
-          <w:color w:val="000000" w:themeColor="text1"/>
-        </w:rPr>
-        <w:t>• Many games can be played at a given venue, but each game must be played at exactly one venue.</w:t>
-      </w:r>
-    </w:p>
-    <w:p>
-      <w:pPr>
-        <w:spacing w:after="0"/>
-        <w:rPr>
-          <w:rFonts w:ascii="Times New Roman" w:hAnsi="Times New Roman" w:cs="Times New Roman"/>
-          <w:color w:val="000000" w:themeColor="text1"/>
-        </w:rPr>
-      </w:pPr>
-      <w:r>
-        <w:rPr>
-          <w:rFonts w:ascii="Times New Roman" w:hAnsi="Times New Roman" w:cs="Times New Roman"/>
-          <w:color w:val="000000" w:themeColor="text1"/>
-        </w:rPr>
-        <w:t xml:space="preserve">• The NFL schedule will be identified by the date and have attributes </w:t>
+        <w:pStyle w:val="ListParagraph"/>
+        <w:numPr>
+          <w:ilvl w:val="0"/>
+          <w:numId w:val="11"/>
+        </w:numPr>
+        <w:spacing w:after="0"/>
+        <w:rPr>
+          <w:rFonts w:ascii="Times New Roman" w:hAnsi="Times New Roman" w:cs="Times New Roman"/>
+          <w:color w:val="000000" w:themeColor="text1"/>
+        </w:rPr>
+      </w:pPr>
+      <w:r>
+        <w:rPr>
+          <w:rFonts w:ascii="Times New Roman" w:hAnsi="Times New Roman" w:cs="Times New Roman"/>
+          <w:color w:val="000000" w:themeColor="text1"/>
+        </w:rPr>
+        <w:t>Many games can be played at a given venue, but each game must be played at exactly one venue.</w:t>
+      </w:r>
+    </w:p>
+    <w:p>
+      <w:pPr>
+        <w:pStyle w:val="ListParagraph"/>
+        <w:spacing w:after="0"/>
+        <w:rPr>
+          <w:rFonts w:ascii="Times New Roman" w:hAnsi="Times New Roman" w:cs="Times New Roman"/>
+          <w:color w:val="000000" w:themeColor="text1"/>
+        </w:rPr>
+      </w:pPr>
+    </w:p>
+    <w:p>
+      <w:pPr>
+        <w:spacing w:after="0"/>
+        <w:rPr>
+          <w:rFonts w:ascii="Times New Roman" w:hAnsi="Times New Roman" w:cs="Times New Roman"/>
+          <w:color w:val="000000" w:themeColor="text1"/>
+        </w:rPr>
+      </w:pPr>
+      <w:r>
+        <w:rPr>
+          <w:rFonts w:ascii="Times New Roman" w:hAnsi="Times New Roman" w:cs="Times New Roman"/>
+          <w:color w:val="000000" w:themeColor="text1"/>
+        </w:rPr>
+        <w:t xml:space="preserve">The NFL schedule will be identified by the date and have attributes </w:t>
       </w:r>
       <w:proofErr w:type="spellStart"/>
       <w:r>
@@ -1227,51 +1367,70 @@
     </w:p>
     <w:p>
       <w:pPr>
-        <w:spacing w:after="0"/>
-        <w:rPr>
-          <w:rFonts w:ascii="Times New Roman" w:hAnsi="Times New Roman" w:cs="Times New Roman"/>
-          <w:color w:val="000000" w:themeColor="text1"/>
-        </w:rPr>
-      </w:pPr>
-      <w:r>
-        <w:rPr>
-          <w:rFonts w:ascii="Times New Roman" w:hAnsi="Times New Roman" w:cs="Times New Roman"/>
-          <w:color w:val="000000" w:themeColor="text1"/>
-        </w:rPr>
-        <w:lastRenderedPageBreak/>
-        <w:t>• Many games may be played on a given date, but each game must occur on exactly one date.</w:t>
-      </w:r>
-    </w:p>
-    <w:p>
-      <w:pPr>
-        <w:spacing w:after="0"/>
-        <w:rPr>
-          <w:rFonts w:ascii="Times New Roman" w:hAnsi="Times New Roman" w:cs="Times New Roman"/>
-          <w:color w:val="000000" w:themeColor="text1"/>
-        </w:rPr>
-      </w:pPr>
-      <w:r>
-        <w:rPr>
-          <w:rFonts w:ascii="Times New Roman" w:hAnsi="Times New Roman" w:cs="Times New Roman"/>
-          <w:color w:val="000000" w:themeColor="text1"/>
-        </w:rPr>
-        <w:t>• Each game must have exactly one home team and one away team. Each team can play in many games.</w:t>
-      </w:r>
-    </w:p>
-    <w:p>
-      <w:pPr>
-        <w:spacing w:after="0"/>
-        <w:rPr>
-          <w:rFonts w:ascii="Times New Roman" w:hAnsi="Times New Roman" w:cs="Times New Roman"/>
-          <w:color w:val="000000" w:themeColor="text1"/>
-        </w:rPr>
-      </w:pPr>
-      <w:r>
-        <w:rPr>
-          <w:rFonts w:ascii="Times New Roman" w:hAnsi="Times New Roman" w:cs="Times New Roman"/>
-          <w:color w:val="000000" w:themeColor="text1"/>
-        </w:rPr>
-        <w:t>• Scores in each quarter (</w:t>
+        <w:pStyle w:val="ListParagraph"/>
+        <w:numPr>
+          <w:ilvl w:val="0"/>
+          <w:numId w:val="11"/>
+        </w:numPr>
+        <w:spacing w:after="0"/>
+        <w:rPr>
+          <w:rFonts w:ascii="Times New Roman" w:hAnsi="Times New Roman" w:cs="Times New Roman"/>
+          <w:color w:val="000000" w:themeColor="text1"/>
+        </w:rPr>
+      </w:pPr>
+      <w:r>
+        <w:rPr>
+          <w:rFonts w:ascii="Times New Roman" w:hAnsi="Times New Roman" w:cs="Times New Roman"/>
+          <w:color w:val="000000" w:themeColor="text1"/>
+        </w:rPr>
+        <w:t>Many games may be played on a given date, but each game must occur on exactly one date.</w:t>
+      </w:r>
+    </w:p>
+    <w:p>
+      <w:pPr>
+        <w:pStyle w:val="ListParagraph"/>
+        <w:numPr>
+          <w:ilvl w:val="0"/>
+          <w:numId w:val="11"/>
+        </w:numPr>
+        <w:spacing w:after="0"/>
+        <w:rPr>
+          <w:rFonts w:ascii="Times New Roman" w:hAnsi="Times New Roman" w:cs="Times New Roman"/>
+          <w:color w:val="000000" w:themeColor="text1"/>
+        </w:rPr>
+      </w:pPr>
+      <w:r>
+        <w:rPr>
+          <w:rFonts w:ascii="Times New Roman" w:hAnsi="Times New Roman" w:cs="Times New Roman"/>
+          <w:color w:val="000000" w:themeColor="text1"/>
+        </w:rPr>
+        <w:t>Each game must have exactly one home team and one away team. Each team can play in many games.</w:t>
+      </w:r>
+    </w:p>
+    <w:p>
+      <w:pPr>
+        <w:pStyle w:val="ListParagraph"/>
+        <w:spacing w:after="0"/>
+        <w:rPr>
+          <w:rFonts w:ascii="Times New Roman" w:hAnsi="Times New Roman" w:cs="Times New Roman"/>
+          <w:color w:val="000000" w:themeColor="text1"/>
+        </w:rPr>
+      </w:pPr>
+    </w:p>
+    <w:p>
+      <w:pPr>
+        <w:spacing w:after="0"/>
+        <w:rPr>
+          <w:rFonts w:ascii="Times New Roman" w:hAnsi="Times New Roman" w:cs="Times New Roman"/>
+          <w:color w:val="000000" w:themeColor="text1"/>
+        </w:rPr>
+      </w:pPr>
+      <w:r>
+        <w:rPr>
+          <w:rFonts w:ascii="Times New Roman" w:hAnsi="Times New Roman" w:cs="Times New Roman"/>
+          <w:color w:val="000000" w:themeColor="text1"/>
+        </w:rPr>
+        <w:t>Scores in each quarter (</w:t>
       </w:r>
       <w:proofErr w:type="spellStart"/>
       <w:r>
@@ -1310,18 +1469,23 @@
     </w:p>
     <w:p>
       <w:pPr>
-        <w:spacing w:after="0"/>
-        <w:rPr>
-          <w:rFonts w:ascii="Times New Roman" w:hAnsi="Times New Roman" w:cs="Times New Roman"/>
-          <w:color w:val="000000" w:themeColor="text1"/>
-        </w:rPr>
-      </w:pPr>
-      <w:r>
-        <w:rPr>
-          <w:rFonts w:ascii="Times New Roman" w:hAnsi="Times New Roman" w:cs="Times New Roman"/>
-          <w:color w:val="000000" w:themeColor="text1"/>
-        </w:rPr>
-        <w:t xml:space="preserve">• Games and teams can have many </w:t>
+        <w:pStyle w:val="ListParagraph"/>
+        <w:numPr>
+          <w:ilvl w:val="0"/>
+          <w:numId w:val="12"/>
+        </w:numPr>
+        <w:spacing w:after="0"/>
+        <w:rPr>
+          <w:rFonts w:ascii="Times New Roman" w:hAnsi="Times New Roman" w:cs="Times New Roman"/>
+          <w:color w:val="000000" w:themeColor="text1"/>
+        </w:rPr>
+      </w:pPr>
+      <w:r>
+        <w:rPr>
+          <w:rFonts w:ascii="Times New Roman" w:hAnsi="Times New Roman" w:cs="Times New Roman"/>
+          <w:color w:val="000000" w:themeColor="text1"/>
+        </w:rPr>
+        <w:t xml:space="preserve">Games and teams can have many </w:t>
       </w:r>
       <w:proofErr w:type="spellStart"/>
       <w:r>
@@ -1342,44 +1506,57 @@
     </w:p>
     <w:p>
       <w:pPr>
-        <w:spacing w:after="0"/>
-        <w:rPr>
-          <w:rFonts w:ascii="Times New Roman" w:hAnsi="Times New Roman" w:cs="Times New Roman"/>
-          <w:color w:val="000000" w:themeColor="text1"/>
-        </w:rPr>
-      </w:pPr>
-      <w:r>
-        <w:rPr>
-          <w:rFonts w:ascii="Times New Roman" w:hAnsi="Times New Roman" w:cs="Times New Roman"/>
-          <w:color w:val="000000" w:themeColor="text1"/>
-        </w:rPr>
-        <w:t>• Each play will be identified by a play ID and have attributes play type, play text, quarter, seconds remaining in quarter, score value, start down, and end down.</w:t>
-      </w:r>
-    </w:p>
-    <w:p>
-      <w:pPr>
-        <w:spacing w:after="0"/>
-        <w:rPr>
-          <w:rFonts w:ascii="Times New Roman" w:hAnsi="Times New Roman" w:cs="Times New Roman"/>
-          <w:color w:val="000000" w:themeColor="text1"/>
-        </w:rPr>
-      </w:pPr>
-      <w:r>
-        <w:rPr>
-          <w:rFonts w:ascii="Times New Roman" w:hAnsi="Times New Roman" w:cs="Times New Roman"/>
-          <w:color w:val="000000" w:themeColor="text1"/>
-        </w:rPr>
-        <w:t>• A game can have many plays, and each player can be associated with many plays in each game.</w:t>
-      </w:r>
-    </w:p>
-    <w:p>
-      <w:pPr>
-        <w:spacing w:after="0"/>
-        <w:rPr>
-          <w:rFonts w:ascii="Times New Roman" w:hAnsi="Times New Roman" w:cs="Times New Roman"/>
-          <w:color w:val="000000" w:themeColor="text1"/>
-        </w:rPr>
-      </w:pPr>
+        <w:pStyle w:val="ListParagraph"/>
+        <w:spacing w:after="0"/>
+        <w:rPr>
+          <w:rFonts w:ascii="Times New Roman" w:hAnsi="Times New Roman" w:cs="Times New Roman"/>
+          <w:color w:val="000000" w:themeColor="text1"/>
+        </w:rPr>
+      </w:pPr>
+    </w:p>
+    <w:p>
+      <w:pPr>
+        <w:spacing w:after="0"/>
+        <w:rPr>
+          <w:rFonts w:ascii="Times New Roman" w:hAnsi="Times New Roman" w:cs="Times New Roman"/>
+          <w:color w:val="000000" w:themeColor="text1"/>
+        </w:rPr>
+      </w:pPr>
+      <w:r>
+        <w:rPr>
+          <w:rFonts w:ascii="Times New Roman" w:hAnsi="Times New Roman" w:cs="Times New Roman"/>
+          <w:color w:val="000000" w:themeColor="text1"/>
+        </w:rPr>
+        <w:t>Each play will be identified by a play ID and have attributes play type, play text, quarter, seconds remaining in quarter, score value, start down, and end down.</w:t>
+      </w:r>
+    </w:p>
+    <w:p>
+      <w:pPr>
+        <w:pStyle w:val="ListParagraph"/>
+        <w:numPr>
+          <w:ilvl w:val="0"/>
+          <w:numId w:val="12"/>
+        </w:numPr>
+        <w:spacing w:after="0"/>
+        <w:rPr>
+          <w:rFonts w:ascii="Times New Roman" w:hAnsi="Times New Roman" w:cs="Times New Roman"/>
+          <w:color w:val="000000" w:themeColor="text1"/>
+        </w:rPr>
+      </w:pPr>
+      <w:r>
+        <w:rPr>
+          <w:rFonts w:ascii="Times New Roman" w:hAnsi="Times New Roman" w:cs="Times New Roman"/>
+          <w:color w:val="000000" w:themeColor="text1"/>
+        </w:rPr>
+        <w:t>A game can have many plays, and each player can be associated with many plays in each game.</w:t>
+      </w:r>
+      <w:r>
+        <w:rPr>
+          <w:rFonts w:ascii="Times New Roman" w:hAnsi="Times New Roman" w:cs="Times New Roman"/>
+          <w:color w:val="000000" w:themeColor="text1"/>
+        </w:rPr>
+        <w:t xml:space="preserve"> </w:t>
+      </w:r>
       <w:r>
         <w:rPr>
           <w:rFonts w:ascii="Times New Roman" w:hAnsi="Times New Roman" w:cs="Times New Roman"/>
@@ -1390,10 +1567,109 @@
     </w:p>
     <w:p>
       <w:pPr>
+        <w:spacing w:after="0"/>
+        <w:rPr>
+          <w:rFonts w:ascii="Times New Roman" w:hAnsi="Times New Roman" w:cs="Times New Roman"/>
+          <w:color w:val="000000" w:themeColor="text1"/>
+        </w:rPr>
+      </w:pPr>
+    </w:p>
+    <w:p>
+      <w:pPr>
         <w:pStyle w:val="Heading3"/>
       </w:pPr>
-      <w:bookmarkStart w:id="3" w:name="_ER_Diagram_and"/>
+      <w:bookmarkStart w:id="3" w:name="_Features_Implemented_and"/>
       <w:bookmarkEnd w:id="3"/>
+      <w:r>
+        <w:t>Features Implemented and How They Work</w:t>
+      </w:r>
+    </w:p>
+    <w:p>
+      <w:pPr>
+        <w:rPr>
+          <w:rFonts w:ascii="Times New Roman" w:hAnsi="Times New Roman" w:cs="Times New Roman"/>
+        </w:rPr>
+      </w:pPr>
+      <w:r>
+        <w:rPr>
+          <w:rFonts w:ascii="Times New Roman" w:hAnsi="Times New Roman" w:cs="Times New Roman"/>
+        </w:rPr>
+        <w:t xml:space="preserve">The primary purpose of the application is to provide detailed data regarding NFL games to users on request. As such, the primary feature is the ability to generate detailed reports and answers to questions such as game information, play-by-play data, player statistics, venue statistics, and the probability of a team winning a given game, among others. As users do not have detailed knowledge of in-game data, they are not permitted to modify </w:t>
+      </w:r>
+      <w:r>
+        <w:rPr>
+          <w:rFonts w:ascii="Times New Roman" w:hAnsi="Times New Roman" w:cs="Times New Roman"/>
+        </w:rPr>
+        <w:t>or delete this data. However, they are free to update their profile. For example, a user may change his/her name or password at any time. In many cases a user will have a favorite team or athlete that they wish to follow. The system allows them to set a favorite team and athlete to indicate this. For convivence, the system will display the user’s favorite player information and a summary of their favorite team’s current record for the latest season (wins and losses, broken down by home and away wins). A user need not have a favorite team/athlete and may delete this at any time.</w:t>
+      </w:r>
+    </w:p>
+    <w:p>
+      <w:pPr>
+        <w:rPr>
+          <w:rFonts w:ascii="Times New Roman" w:hAnsi="Times New Roman" w:cs="Times New Roman"/>
+        </w:rPr>
+      </w:pPr>
+    </w:p>
+    <w:p>
+      <w:pPr>
+        <w:rPr>
+          <w:rFonts w:ascii="Times New Roman" w:hAnsi="Times New Roman" w:cs="Times New Roman"/>
+        </w:rPr>
+      </w:pPr>
+      <w:r>
+        <w:rPr>
+          <w:rFonts w:ascii="Times New Roman" w:hAnsi="Times New Roman" w:cs="Times New Roman"/>
+        </w:rPr>
+        <w:t xml:space="preserve">In some cases, </w:t>
+      </w:r>
+      <w:proofErr w:type="gramStart"/>
+      <w:r>
+        <w:rPr>
+          <w:rFonts w:ascii="Times New Roman" w:hAnsi="Times New Roman" w:cs="Times New Roman"/>
+        </w:rPr>
+        <w:t>user’s</w:t>
+      </w:r>
+      <w:proofErr w:type="gramEnd"/>
+      <w:r>
+        <w:rPr>
+          <w:rFonts w:ascii="Times New Roman" w:hAnsi="Times New Roman" w:cs="Times New Roman"/>
+        </w:rPr>
+        <w:t xml:space="preserve"> may wish to utilize the data they obtain through this application for other purposes (ex. Machine learning, displaying on a website, etc.). To facilitate this, the data retrieved from various queries can be written to a file and saved to the user’s device. </w:t>
+      </w:r>
+    </w:p>
+    <w:p>
+      <w:pPr>
+        <w:spacing w:after="0"/>
+        <w:rPr>
+          <w:rFonts w:ascii="Times New Roman" w:hAnsi="Times New Roman" w:cs="Times New Roman"/>
+          <w:color w:val="000000" w:themeColor="text1"/>
+        </w:rPr>
+      </w:pPr>
+    </w:p>
+    <w:p>
+      <w:pPr>
+        <w:spacing w:after="0"/>
+        <w:rPr>
+          <w:rFonts w:ascii="Times New Roman" w:hAnsi="Times New Roman" w:cs="Times New Roman"/>
+          <w:color w:val="000000" w:themeColor="text1"/>
+        </w:rPr>
+      </w:pPr>
+    </w:p>
+    <w:p>
+      <w:pPr>
+        <w:spacing w:after="0"/>
+        <w:rPr>
+          <w:rFonts w:ascii="Times New Roman" w:hAnsi="Times New Roman" w:cs="Times New Roman"/>
+          <w:color w:val="000000" w:themeColor="text1"/>
+        </w:rPr>
+      </w:pPr>
+    </w:p>
+    <w:p>
+      <w:pPr>
+        <w:pStyle w:val="Heading3"/>
+      </w:pPr>
+      <w:bookmarkStart w:id="4" w:name="_ER_Diagram_and"/>
+      <w:bookmarkEnd w:id="4"/>
       <w:r>
         <w:lastRenderedPageBreak/>
         <w:t>ER Diagram and Relational Schema:</w:t>
@@ -1583,19 +1859,17 @@
     </w:p>
     <w:p>
       <w:pPr>
-        <w:spacing w:after="0"/>
-        <w:rPr>
-          <w:rFonts w:ascii="Times New Roman" w:hAnsi="Times New Roman" w:cs="Times New Roman"/>
-          <w:color w:val="000000" w:themeColor="text1"/>
-        </w:rPr>
-      </w:pPr>
-      <w:r>
-        <w:rPr>
-          <w:rFonts w:ascii="Times New Roman" w:hAnsi="Times New Roman" w:cs="Times New Roman"/>
-          <w:color w:val="000000" w:themeColor="text1"/>
-        </w:rPr>
-        <w:t xml:space="preserve">• </w:t>
-      </w:r>
+        <w:pStyle w:val="ListParagraph"/>
+        <w:numPr>
+          <w:ilvl w:val="0"/>
+          <w:numId w:val="12"/>
+        </w:numPr>
+        <w:spacing w:after="0"/>
+        <w:rPr>
+          <w:rFonts w:ascii="Times New Roman" w:hAnsi="Times New Roman" w:cs="Times New Roman"/>
+          <w:color w:val="000000" w:themeColor="text1"/>
+        </w:rPr>
+      </w:pPr>
       <w:proofErr w:type="spellStart"/>
       <w:r>
         <w:rPr>
@@ -1618,25 +1892,32 @@
           <w:rFonts w:ascii="Times New Roman" w:hAnsi="Times New Roman" w:cs="Times New Roman"/>
           <w:color w:val="000000" w:themeColor="text1"/>
         </w:rPr>
-        <w:t>Teams.team_name</w:t>
-      </w:r>
-      <w:proofErr w:type="spellEnd"/>
-    </w:p>
-    <w:p>
-      <w:pPr>
-        <w:spacing w:after="0"/>
-        <w:rPr>
-          <w:rFonts w:ascii="Times New Roman" w:hAnsi="Times New Roman" w:cs="Times New Roman"/>
-          <w:color w:val="000000" w:themeColor="text1"/>
-        </w:rPr>
-      </w:pPr>
-      <w:r>
-        <w:rPr>
-          <w:rFonts w:ascii="Times New Roman" w:hAnsi="Times New Roman" w:cs="Times New Roman"/>
-          <w:color w:val="000000" w:themeColor="text1"/>
-        </w:rPr>
-        <w:t xml:space="preserve">• </w:t>
-      </w:r>
+        <w:t>Teams.team_</w:t>
+      </w:r>
+      <w:proofErr w:type="gramStart"/>
+      <w:r>
+        <w:rPr>
+          <w:rFonts w:ascii="Times New Roman" w:hAnsi="Times New Roman" w:cs="Times New Roman"/>
+          <w:color w:val="000000" w:themeColor="text1"/>
+        </w:rPr>
+        <w:t>name</w:t>
+      </w:r>
+      <w:proofErr w:type="spellEnd"/>
+      <w:proofErr w:type="gramEnd"/>
+    </w:p>
+    <w:p>
+      <w:pPr>
+        <w:pStyle w:val="ListParagraph"/>
+        <w:numPr>
+          <w:ilvl w:val="0"/>
+          <w:numId w:val="12"/>
+        </w:numPr>
+        <w:spacing w:after="0"/>
+        <w:rPr>
+          <w:rFonts w:ascii="Times New Roman" w:hAnsi="Times New Roman" w:cs="Times New Roman"/>
+          <w:color w:val="000000" w:themeColor="text1"/>
+        </w:rPr>
+      </w:pPr>
       <w:proofErr w:type="spellStart"/>
       <w:r>
         <w:rPr>
@@ -1659,40 +1940,73 @@
           <w:rFonts w:ascii="Times New Roman" w:hAnsi="Times New Roman" w:cs="Times New Roman"/>
           <w:color w:val="000000" w:themeColor="text1"/>
         </w:rPr>
-        <w:t>Athletes.athlete_id</w:t>
-      </w:r>
-      <w:proofErr w:type="spellEnd"/>
-    </w:p>
-    <w:p>
-      <w:pPr>
-        <w:spacing w:after="0"/>
-        <w:rPr>
-          <w:rFonts w:ascii="Times New Roman" w:hAnsi="Times New Roman" w:cs="Times New Roman"/>
-          <w:color w:val="000000" w:themeColor="text1"/>
-        </w:rPr>
-      </w:pPr>
-      <w:r>
-        <w:rPr>
-          <w:rFonts w:ascii="Times New Roman" w:hAnsi="Times New Roman" w:cs="Times New Roman"/>
-          <w:color w:val="000000" w:themeColor="text1"/>
-        </w:rPr>
-        <w:t>• username is a unique key</w:t>
-      </w:r>
-    </w:p>
-    <w:p>
-      <w:pPr>
-        <w:spacing w:after="0"/>
-        <w:rPr>
-          <w:rFonts w:ascii="Times New Roman" w:hAnsi="Times New Roman" w:cs="Times New Roman"/>
-          <w:color w:val="000000" w:themeColor="text1"/>
-        </w:rPr>
-      </w:pPr>
+        <w:t>Athletes.athlete_</w:t>
+      </w:r>
       <w:proofErr w:type="gramStart"/>
       <w:r>
         <w:rPr>
           <w:rFonts w:ascii="Times New Roman" w:hAnsi="Times New Roman" w:cs="Times New Roman"/>
           <w:color w:val="000000" w:themeColor="text1"/>
         </w:rPr>
+        <w:t>id</w:t>
+      </w:r>
+      <w:proofErr w:type="spellEnd"/>
+      <w:proofErr w:type="gramEnd"/>
+    </w:p>
+    <w:p>
+      <w:pPr>
+        <w:pStyle w:val="ListParagraph"/>
+        <w:numPr>
+          <w:ilvl w:val="0"/>
+          <w:numId w:val="12"/>
+        </w:numPr>
+        <w:spacing w:after="0"/>
+        <w:rPr>
+          <w:rFonts w:ascii="Times New Roman" w:hAnsi="Times New Roman" w:cs="Times New Roman"/>
+          <w:color w:val="000000" w:themeColor="text1"/>
+        </w:rPr>
+      </w:pPr>
+      <w:r>
+        <w:rPr>
+          <w:rFonts w:ascii="Times New Roman" w:hAnsi="Times New Roman" w:cs="Times New Roman"/>
+          <w:color w:val="000000" w:themeColor="text1"/>
+        </w:rPr>
+        <w:t xml:space="preserve">username is a unique </w:t>
+      </w:r>
+      <w:proofErr w:type="gramStart"/>
+      <w:r>
+        <w:rPr>
+          <w:rFonts w:ascii="Times New Roman" w:hAnsi="Times New Roman" w:cs="Times New Roman"/>
+          <w:color w:val="000000" w:themeColor="text1"/>
+        </w:rPr>
+        <w:t>key</w:t>
+      </w:r>
+      <w:proofErr w:type="gramEnd"/>
+    </w:p>
+    <w:p>
+      <w:pPr>
+        <w:pStyle w:val="ListParagraph"/>
+        <w:spacing w:after="0"/>
+        <w:rPr>
+          <w:rFonts w:ascii="Times New Roman" w:hAnsi="Times New Roman" w:cs="Times New Roman"/>
+          <w:color w:val="000000" w:themeColor="text1"/>
+        </w:rPr>
+      </w:pPr>
+    </w:p>
+    <w:p>
+      <w:pPr>
+        <w:spacing w:after="0"/>
+        <w:rPr>
+          <w:rFonts w:ascii="Times New Roman" w:hAnsi="Times New Roman" w:cs="Times New Roman"/>
+          <w:color w:val="000000" w:themeColor="text1"/>
+        </w:rPr>
+      </w:pPr>
+      <w:proofErr w:type="gramStart"/>
+      <w:r>
+        <w:rPr>
+          <w:rFonts w:ascii="Times New Roman" w:hAnsi="Times New Roman" w:cs="Times New Roman"/>
+          <w:color w:val="000000" w:themeColor="text1"/>
+        </w:rPr>
         <w:t>Teams(</w:t>
       </w:r>
       <w:proofErr w:type="spellStart"/>
@@ -1764,19 +2078,17 @@
     </w:p>
     <w:p>
       <w:pPr>
-        <w:spacing w:after="0"/>
-        <w:rPr>
-          <w:rFonts w:ascii="Times New Roman" w:hAnsi="Times New Roman" w:cs="Times New Roman"/>
-          <w:color w:val="000000" w:themeColor="text1"/>
-        </w:rPr>
-      </w:pPr>
-      <w:r>
-        <w:rPr>
-          <w:rFonts w:ascii="Times New Roman" w:hAnsi="Times New Roman" w:cs="Times New Roman"/>
-          <w:color w:val="000000" w:themeColor="text1"/>
-        </w:rPr>
-        <w:t xml:space="preserve">• </w:t>
-      </w:r>
+        <w:pStyle w:val="ListParagraph"/>
+        <w:numPr>
+          <w:ilvl w:val="0"/>
+          <w:numId w:val="13"/>
+        </w:numPr>
+        <w:spacing w:after="0"/>
+        <w:rPr>
+          <w:rFonts w:ascii="Times New Roman" w:hAnsi="Times New Roman" w:cs="Times New Roman"/>
+          <w:color w:val="000000" w:themeColor="text1"/>
+        </w:rPr>
+      </w:pPr>
       <w:proofErr w:type="spellStart"/>
       <w:r>
         <w:rPr>
@@ -1799,24 +2111,43 @@
           <w:rFonts w:ascii="Times New Roman" w:hAnsi="Times New Roman" w:cs="Times New Roman"/>
           <w:color w:val="000000" w:themeColor="text1"/>
         </w:rPr>
-        <w:t>Venues.venue_name</w:t>
-      </w:r>
-      <w:proofErr w:type="spellEnd"/>
-    </w:p>
-    <w:p>
-      <w:pPr>
-        <w:spacing w:after="0"/>
-        <w:rPr>
-          <w:rFonts w:ascii="Times New Roman" w:hAnsi="Times New Roman" w:cs="Times New Roman"/>
-          <w:color w:val="000000" w:themeColor="text1"/>
-        </w:rPr>
-      </w:pPr>
+        <w:t>Venues.venue_</w:t>
+      </w:r>
       <w:proofErr w:type="gramStart"/>
       <w:r>
         <w:rPr>
           <w:rFonts w:ascii="Times New Roman" w:hAnsi="Times New Roman" w:cs="Times New Roman"/>
           <w:color w:val="000000" w:themeColor="text1"/>
         </w:rPr>
+        <w:t>name</w:t>
+      </w:r>
+      <w:proofErr w:type="spellEnd"/>
+      <w:proofErr w:type="gramEnd"/>
+    </w:p>
+    <w:p>
+      <w:pPr>
+        <w:pStyle w:val="ListParagraph"/>
+        <w:spacing w:after="0"/>
+        <w:rPr>
+          <w:rFonts w:ascii="Times New Roman" w:hAnsi="Times New Roman" w:cs="Times New Roman"/>
+          <w:color w:val="000000" w:themeColor="text1"/>
+        </w:rPr>
+      </w:pPr>
+    </w:p>
+    <w:p>
+      <w:pPr>
+        <w:spacing w:after="0"/>
+        <w:rPr>
+          <w:rFonts w:ascii="Times New Roman" w:hAnsi="Times New Roman" w:cs="Times New Roman"/>
+          <w:color w:val="000000" w:themeColor="text1"/>
+        </w:rPr>
+      </w:pPr>
+      <w:proofErr w:type="gramStart"/>
+      <w:r>
+        <w:rPr>
+          <w:rFonts w:ascii="Times New Roman" w:hAnsi="Times New Roman" w:cs="Times New Roman"/>
+          <w:color w:val="000000" w:themeColor="text1"/>
+        </w:rPr>
         <w:t>Venues(</w:t>
       </w:r>
       <w:proofErr w:type="spellStart"/>
@@ -1846,6 +2177,15 @@
           <w:color w:val="000000" w:themeColor="text1"/>
         </w:rPr>
       </w:pPr>
+    </w:p>
+    <w:p>
+      <w:pPr>
+        <w:spacing w:after="0"/>
+        <w:rPr>
+          <w:rFonts w:ascii="Times New Roman" w:hAnsi="Times New Roman" w:cs="Times New Roman"/>
+          <w:color w:val="000000" w:themeColor="text1"/>
+        </w:rPr>
+      </w:pPr>
       <w:proofErr w:type="gramStart"/>
       <w:r>
         <w:rPr>
@@ -1939,18 +2279,23 @@
     </w:p>
     <w:p>
       <w:pPr>
-        <w:spacing w:after="0"/>
-        <w:rPr>
-          <w:rFonts w:ascii="Times New Roman" w:hAnsi="Times New Roman" w:cs="Times New Roman"/>
-          <w:color w:val="000000" w:themeColor="text1"/>
-        </w:rPr>
-      </w:pPr>
-      <w:r>
-        <w:rPr>
-          <w:rFonts w:ascii="Times New Roman" w:hAnsi="Times New Roman" w:cs="Times New Roman"/>
-          <w:color w:val="000000" w:themeColor="text1"/>
-        </w:rPr>
-        <w:t xml:space="preserve">• date is a foreign key referencing </w:t>
+        <w:pStyle w:val="ListParagraph"/>
+        <w:numPr>
+          <w:ilvl w:val="0"/>
+          <w:numId w:val="13"/>
+        </w:numPr>
+        <w:spacing w:after="0"/>
+        <w:rPr>
+          <w:rFonts w:ascii="Times New Roman" w:hAnsi="Times New Roman" w:cs="Times New Roman"/>
+          <w:color w:val="000000" w:themeColor="text1"/>
+        </w:rPr>
+      </w:pPr>
+      <w:r>
+        <w:rPr>
+          <w:rFonts w:ascii="Times New Roman" w:hAnsi="Times New Roman" w:cs="Times New Roman"/>
+          <w:color w:val="000000" w:themeColor="text1"/>
+        </w:rPr>
+        <w:t xml:space="preserve">date is a foreign key referencing </w:t>
       </w:r>
       <w:proofErr w:type="spellStart"/>
       <w:r>
@@ -1973,19 +2318,17 @@
     </w:p>
     <w:p>
       <w:pPr>
-        <w:spacing w:after="0"/>
-        <w:rPr>
-          <w:rFonts w:ascii="Times New Roman" w:hAnsi="Times New Roman" w:cs="Times New Roman"/>
-          <w:color w:val="000000" w:themeColor="text1"/>
-        </w:rPr>
-      </w:pPr>
-      <w:r>
-        <w:rPr>
-          <w:rFonts w:ascii="Times New Roman" w:hAnsi="Times New Roman" w:cs="Times New Roman"/>
-          <w:color w:val="000000" w:themeColor="text1"/>
-        </w:rPr>
-        <w:t xml:space="preserve">• </w:t>
-      </w:r>
+        <w:pStyle w:val="ListParagraph"/>
+        <w:numPr>
+          <w:ilvl w:val="0"/>
+          <w:numId w:val="13"/>
+        </w:numPr>
+        <w:spacing w:after="0"/>
+        <w:rPr>
+          <w:rFonts w:ascii="Times New Roman" w:hAnsi="Times New Roman" w:cs="Times New Roman"/>
+          <w:color w:val="000000" w:themeColor="text1"/>
+        </w:rPr>
+      </w:pPr>
       <w:proofErr w:type="spellStart"/>
       <w:r>
         <w:rPr>
@@ -2008,25 +2351,32 @@
           <w:rFonts w:ascii="Times New Roman" w:hAnsi="Times New Roman" w:cs="Times New Roman"/>
           <w:color w:val="000000" w:themeColor="text1"/>
         </w:rPr>
-        <w:t>Teams.team_name</w:t>
-      </w:r>
-      <w:proofErr w:type="spellEnd"/>
-    </w:p>
-    <w:p>
-      <w:pPr>
-        <w:spacing w:after="0"/>
-        <w:rPr>
-          <w:rFonts w:ascii="Times New Roman" w:hAnsi="Times New Roman" w:cs="Times New Roman"/>
-          <w:color w:val="000000" w:themeColor="text1"/>
-        </w:rPr>
-      </w:pPr>
-      <w:r>
-        <w:rPr>
-          <w:rFonts w:ascii="Times New Roman" w:hAnsi="Times New Roman" w:cs="Times New Roman"/>
-          <w:color w:val="000000" w:themeColor="text1"/>
-        </w:rPr>
-        <w:t xml:space="preserve">• </w:t>
-      </w:r>
+        <w:t>Teams.team_</w:t>
+      </w:r>
+      <w:proofErr w:type="gramStart"/>
+      <w:r>
+        <w:rPr>
+          <w:rFonts w:ascii="Times New Roman" w:hAnsi="Times New Roman" w:cs="Times New Roman"/>
+          <w:color w:val="000000" w:themeColor="text1"/>
+        </w:rPr>
+        <w:t>name</w:t>
+      </w:r>
+      <w:proofErr w:type="spellEnd"/>
+      <w:proofErr w:type="gramEnd"/>
+    </w:p>
+    <w:p>
+      <w:pPr>
+        <w:pStyle w:val="ListParagraph"/>
+        <w:numPr>
+          <w:ilvl w:val="0"/>
+          <w:numId w:val="13"/>
+        </w:numPr>
+        <w:spacing w:after="0"/>
+        <w:rPr>
+          <w:rFonts w:ascii="Times New Roman" w:hAnsi="Times New Roman" w:cs="Times New Roman"/>
+          <w:color w:val="000000" w:themeColor="text1"/>
+        </w:rPr>
+      </w:pPr>
       <w:proofErr w:type="spellStart"/>
       <w:r>
         <w:rPr>
@@ -2049,25 +2399,32 @@
           <w:rFonts w:ascii="Times New Roman" w:hAnsi="Times New Roman" w:cs="Times New Roman"/>
           <w:color w:val="000000" w:themeColor="text1"/>
         </w:rPr>
-        <w:t>Teams.team_name</w:t>
-      </w:r>
-      <w:proofErr w:type="spellEnd"/>
-    </w:p>
-    <w:p>
-      <w:pPr>
-        <w:spacing w:after="0"/>
-        <w:rPr>
-          <w:rFonts w:ascii="Times New Roman" w:hAnsi="Times New Roman" w:cs="Times New Roman"/>
-          <w:color w:val="000000" w:themeColor="text1"/>
-        </w:rPr>
-      </w:pPr>
-      <w:r>
-        <w:rPr>
-          <w:rFonts w:ascii="Times New Roman" w:hAnsi="Times New Roman" w:cs="Times New Roman"/>
-          <w:color w:val="000000" w:themeColor="text1"/>
-        </w:rPr>
-        <w:t xml:space="preserve">• </w:t>
-      </w:r>
+        <w:t>Teams.team_</w:t>
+      </w:r>
+      <w:proofErr w:type="gramStart"/>
+      <w:r>
+        <w:rPr>
+          <w:rFonts w:ascii="Times New Roman" w:hAnsi="Times New Roman" w:cs="Times New Roman"/>
+          <w:color w:val="000000" w:themeColor="text1"/>
+        </w:rPr>
+        <w:t>name</w:t>
+      </w:r>
+      <w:proofErr w:type="spellEnd"/>
+      <w:proofErr w:type="gramEnd"/>
+    </w:p>
+    <w:p>
+      <w:pPr>
+        <w:pStyle w:val="ListParagraph"/>
+        <w:numPr>
+          <w:ilvl w:val="0"/>
+          <w:numId w:val="13"/>
+        </w:numPr>
+        <w:spacing w:after="0"/>
+        <w:rPr>
+          <w:rFonts w:ascii="Times New Roman" w:hAnsi="Times New Roman" w:cs="Times New Roman"/>
+          <w:color w:val="000000" w:themeColor="text1"/>
+        </w:rPr>
+      </w:pPr>
       <w:proofErr w:type="spellStart"/>
       <w:r>
         <w:rPr>
@@ -2090,24 +2447,38 @@
           <w:rFonts w:ascii="Times New Roman" w:hAnsi="Times New Roman" w:cs="Times New Roman"/>
           <w:color w:val="000000" w:themeColor="text1"/>
         </w:rPr>
-        <w:t>Venues.venue_name</w:t>
-      </w:r>
-      <w:proofErr w:type="spellEnd"/>
-    </w:p>
-    <w:p>
-      <w:pPr>
-        <w:spacing w:after="0"/>
-        <w:rPr>
-          <w:rFonts w:ascii="Times New Roman" w:hAnsi="Times New Roman" w:cs="Times New Roman"/>
-          <w:color w:val="000000" w:themeColor="text1"/>
-        </w:rPr>
-      </w:pPr>
-      <w:r>
-        <w:rPr>
-          <w:rFonts w:ascii="Times New Roman" w:hAnsi="Times New Roman" w:cs="Times New Roman"/>
-          <w:color w:val="000000" w:themeColor="text1"/>
-        </w:rPr>
-        <w:t xml:space="preserve">• date, </w:t>
+        <w:t>Venues.venue_</w:t>
+      </w:r>
+      <w:proofErr w:type="gramStart"/>
+      <w:r>
+        <w:rPr>
+          <w:rFonts w:ascii="Times New Roman" w:hAnsi="Times New Roman" w:cs="Times New Roman"/>
+          <w:color w:val="000000" w:themeColor="text1"/>
+        </w:rPr>
+        <w:t>name</w:t>
+      </w:r>
+      <w:proofErr w:type="spellEnd"/>
+      <w:proofErr w:type="gramEnd"/>
+    </w:p>
+    <w:p>
+      <w:pPr>
+        <w:pStyle w:val="ListParagraph"/>
+        <w:numPr>
+          <w:ilvl w:val="0"/>
+          <w:numId w:val="13"/>
+        </w:numPr>
+        <w:spacing w:after="0"/>
+        <w:rPr>
+          <w:rFonts w:ascii="Times New Roman" w:hAnsi="Times New Roman" w:cs="Times New Roman"/>
+          <w:color w:val="000000" w:themeColor="text1"/>
+        </w:rPr>
+      </w:pPr>
+      <w:r>
+        <w:rPr>
+          <w:rFonts w:ascii="Times New Roman" w:hAnsi="Times New Roman" w:cs="Times New Roman"/>
+          <w:color w:val="000000" w:themeColor="text1"/>
+        </w:rPr>
+        <w:t xml:space="preserve">date, </w:t>
       </w:r>
       <w:proofErr w:type="spellStart"/>
       <w:r>
@@ -2139,8 +2510,27 @@
           <w:rFonts w:ascii="Times New Roman" w:hAnsi="Times New Roman" w:cs="Times New Roman"/>
           <w:color w:val="000000" w:themeColor="text1"/>
         </w:rPr>
-        <w:t xml:space="preserve"> is a unique key</w:t>
-      </w:r>
+        <w:t xml:space="preserve"> is a unique </w:t>
+      </w:r>
+      <w:proofErr w:type="gramStart"/>
+      <w:r>
+        <w:rPr>
+          <w:rFonts w:ascii="Times New Roman" w:hAnsi="Times New Roman" w:cs="Times New Roman"/>
+          <w:color w:val="000000" w:themeColor="text1"/>
+        </w:rPr>
+        <w:t>key</w:t>
+      </w:r>
+      <w:proofErr w:type="gramEnd"/>
+    </w:p>
+    <w:p>
+      <w:pPr>
+        <w:pStyle w:val="ListParagraph"/>
+        <w:spacing w:after="0"/>
+        <w:rPr>
+          <w:rFonts w:ascii="Times New Roman" w:hAnsi="Times New Roman" w:cs="Times New Roman"/>
+          <w:color w:val="000000" w:themeColor="text1"/>
+        </w:rPr>
+      </w:pPr>
     </w:p>
     <w:p>
       <w:pPr>
@@ -2231,6 +2621,15 @@
           <w:color w:val="000000" w:themeColor="text1"/>
         </w:rPr>
       </w:pPr>
+    </w:p>
+    <w:p>
+      <w:pPr>
+        <w:spacing w:after="0"/>
+        <w:rPr>
+          <w:rFonts w:ascii="Times New Roman" w:hAnsi="Times New Roman" w:cs="Times New Roman"/>
+          <w:color w:val="000000" w:themeColor="text1"/>
+        </w:rPr>
+      </w:pPr>
       <w:proofErr w:type="gramStart"/>
       <w:r>
         <w:rPr>
@@ -2330,6 +2729,15 @@
           <w:color w:val="000000" w:themeColor="text1"/>
         </w:rPr>
       </w:pPr>
+    </w:p>
+    <w:p>
+      <w:pPr>
+        <w:spacing w:after="0"/>
+        <w:rPr>
+          <w:rFonts w:ascii="Times New Roman" w:hAnsi="Times New Roman" w:cs="Times New Roman"/>
+          <w:color w:val="000000" w:themeColor="text1"/>
+        </w:rPr>
+      </w:pPr>
       <w:proofErr w:type="gramStart"/>
       <w:r>
         <w:rPr>
@@ -2359,34 +2767,58 @@
     </w:p>
     <w:p>
       <w:pPr>
-        <w:spacing w:after="0"/>
-        <w:rPr>
-          <w:rFonts w:ascii="Times New Roman" w:hAnsi="Times New Roman" w:cs="Times New Roman"/>
-          <w:color w:val="000000" w:themeColor="text1"/>
-        </w:rPr>
-      </w:pPr>
-      <w:r>
-        <w:rPr>
-          <w:rFonts w:ascii="Times New Roman" w:hAnsi="Times New Roman" w:cs="Times New Roman"/>
-          <w:color w:val="000000" w:themeColor="text1"/>
-        </w:rPr>
-        <w:t>• abbreviation is a unique key</w:t>
-      </w:r>
-    </w:p>
-    <w:p>
-      <w:pPr>
-        <w:spacing w:after="0"/>
-        <w:rPr>
-          <w:rFonts w:ascii="Times New Roman" w:hAnsi="Times New Roman" w:cs="Times New Roman"/>
-          <w:color w:val="000000" w:themeColor="text1"/>
-        </w:rPr>
-      </w:pPr>
+        <w:pStyle w:val="ListParagraph"/>
+        <w:numPr>
+          <w:ilvl w:val="0"/>
+          <w:numId w:val="14"/>
+        </w:numPr>
+        <w:spacing w:after="0"/>
+        <w:rPr>
+          <w:rFonts w:ascii="Times New Roman" w:hAnsi="Times New Roman" w:cs="Times New Roman"/>
+          <w:color w:val="000000" w:themeColor="text1"/>
+        </w:rPr>
+      </w:pPr>
+      <w:r>
+        <w:rPr>
+          <w:rFonts w:ascii="Times New Roman" w:hAnsi="Times New Roman" w:cs="Times New Roman"/>
+          <w:color w:val="000000" w:themeColor="text1"/>
+        </w:rPr>
+        <w:t xml:space="preserve">abbreviation is a unique </w:t>
+      </w:r>
       <w:proofErr w:type="gramStart"/>
       <w:r>
         <w:rPr>
           <w:rFonts w:ascii="Times New Roman" w:hAnsi="Times New Roman" w:cs="Times New Roman"/>
           <w:color w:val="000000" w:themeColor="text1"/>
         </w:rPr>
+        <w:t>key</w:t>
+      </w:r>
+      <w:proofErr w:type="gramEnd"/>
+    </w:p>
+    <w:p>
+      <w:pPr>
+        <w:pStyle w:val="ListParagraph"/>
+        <w:spacing w:after="0"/>
+        <w:rPr>
+          <w:rFonts w:ascii="Times New Roman" w:hAnsi="Times New Roman" w:cs="Times New Roman"/>
+          <w:color w:val="000000" w:themeColor="text1"/>
+        </w:rPr>
+      </w:pPr>
+    </w:p>
+    <w:p>
+      <w:pPr>
+        <w:spacing w:after="0"/>
+        <w:rPr>
+          <w:rFonts w:ascii="Times New Roman" w:hAnsi="Times New Roman" w:cs="Times New Roman"/>
+          <w:color w:val="000000" w:themeColor="text1"/>
+        </w:rPr>
+      </w:pPr>
+      <w:proofErr w:type="gramStart"/>
+      <w:r>
+        <w:rPr>
+          <w:rFonts w:ascii="Times New Roman" w:hAnsi="Times New Roman" w:cs="Times New Roman"/>
+          <w:color w:val="000000" w:themeColor="text1"/>
+        </w:rPr>
         <w:t>Rosters(</w:t>
       </w:r>
       <w:proofErr w:type="spellStart"/>
@@ -2476,24 +2908,197 @@
     </w:p>
     <w:p>
       <w:pPr>
-        <w:spacing w:after="0"/>
-        <w:rPr>
-          <w:rFonts w:ascii="Times New Roman" w:hAnsi="Times New Roman" w:cs="Times New Roman"/>
-          <w:color w:val="000000" w:themeColor="text1"/>
-        </w:rPr>
-      </w:pPr>
-      <w:r>
-        <w:rPr>
-          <w:rFonts w:ascii="Times New Roman" w:hAnsi="Times New Roman" w:cs="Times New Roman"/>
-          <w:color w:val="000000" w:themeColor="text1"/>
-        </w:rPr>
-        <w:t xml:space="preserve">• </w:t>
-      </w:r>
-      <w:proofErr w:type="spellStart"/>
-      <w:r>
-        <w:rPr>
-          <w:rFonts w:ascii="Times New Roman" w:hAnsi="Times New Roman" w:cs="Times New Roman"/>
-          <w:color w:val="000000" w:themeColor="text1"/>
+        <w:pStyle w:val="ListParagraph"/>
+        <w:numPr>
+          <w:ilvl w:val="0"/>
+          <w:numId w:val="14"/>
+        </w:numPr>
+        <w:spacing w:after="0"/>
+        <w:rPr>
+          <w:rFonts w:ascii="Times New Roman" w:hAnsi="Times New Roman" w:cs="Times New Roman"/>
+          <w:color w:val="000000" w:themeColor="text1"/>
+        </w:rPr>
+      </w:pPr>
+      <w:proofErr w:type="spellStart"/>
+      <w:r>
+        <w:rPr>
+          <w:rFonts w:ascii="Times New Roman" w:hAnsi="Times New Roman" w:cs="Times New Roman"/>
+          <w:color w:val="000000" w:themeColor="text1"/>
+        </w:rPr>
+        <w:t>t</w:t>
+      </w:r>
+      <w:r>
+        <w:rPr>
+          <w:rFonts w:ascii="Times New Roman" w:hAnsi="Times New Roman" w:cs="Times New Roman"/>
+          <w:color w:val="000000" w:themeColor="text1"/>
+        </w:rPr>
+        <w:t>eam_name</w:t>
+      </w:r>
+      <w:proofErr w:type="spellEnd"/>
+      <w:r>
+        <w:rPr>
+          <w:rFonts w:ascii="Times New Roman" w:hAnsi="Times New Roman" w:cs="Times New Roman"/>
+          <w:color w:val="000000" w:themeColor="text1"/>
+        </w:rPr>
+        <w:t xml:space="preserve"> is a foreign key referencing </w:t>
+      </w:r>
+      <w:proofErr w:type="spellStart"/>
+      <w:proofErr w:type="gramStart"/>
+      <w:r>
+        <w:rPr>
+          <w:rFonts w:ascii="Times New Roman" w:hAnsi="Times New Roman" w:cs="Times New Roman"/>
+          <w:color w:val="000000" w:themeColor="text1"/>
+        </w:rPr>
+        <w:t>teams.team</w:t>
+      </w:r>
+      <w:proofErr w:type="gramEnd"/>
+      <w:r>
+        <w:rPr>
+          <w:rFonts w:ascii="Times New Roman" w:hAnsi="Times New Roman" w:cs="Times New Roman"/>
+          <w:color w:val="000000" w:themeColor="text1"/>
+        </w:rPr>
+        <w:t>_name</w:t>
+      </w:r>
+      <w:proofErr w:type="spellEnd"/>
+    </w:p>
+    <w:p>
+      <w:pPr>
+        <w:pStyle w:val="ListParagraph"/>
+        <w:numPr>
+          <w:ilvl w:val="0"/>
+          <w:numId w:val="14"/>
+        </w:numPr>
+        <w:spacing w:after="0"/>
+        <w:rPr>
+          <w:rFonts w:ascii="Times New Roman" w:hAnsi="Times New Roman" w:cs="Times New Roman"/>
+          <w:color w:val="000000" w:themeColor="text1"/>
+        </w:rPr>
+      </w:pPr>
+      <w:proofErr w:type="spellStart"/>
+      <w:r>
+        <w:rPr>
+          <w:rFonts w:ascii="Times New Roman" w:hAnsi="Times New Roman" w:cs="Times New Roman"/>
+          <w:color w:val="000000" w:themeColor="text1"/>
+        </w:rPr>
+        <w:t>athlete_id</w:t>
+      </w:r>
+      <w:proofErr w:type="spellEnd"/>
+      <w:r>
+        <w:rPr>
+          <w:rFonts w:ascii="Times New Roman" w:hAnsi="Times New Roman" w:cs="Times New Roman"/>
+          <w:color w:val="000000" w:themeColor="text1"/>
+        </w:rPr>
+        <w:t xml:space="preserve"> is a foreign key referencing </w:t>
+      </w:r>
+      <w:proofErr w:type="spellStart"/>
+      <w:proofErr w:type="gramStart"/>
+      <w:r>
+        <w:rPr>
+          <w:rFonts w:ascii="Times New Roman" w:hAnsi="Times New Roman" w:cs="Times New Roman"/>
+          <w:color w:val="000000" w:themeColor="text1"/>
+        </w:rPr>
+        <w:t>players.player</w:t>
+      </w:r>
+      <w:proofErr w:type="gramEnd"/>
+      <w:r>
+        <w:rPr>
+          <w:rFonts w:ascii="Times New Roman" w:hAnsi="Times New Roman" w:cs="Times New Roman"/>
+          <w:color w:val="000000" w:themeColor="text1"/>
+        </w:rPr>
+        <w:t>_id</w:t>
+      </w:r>
+      <w:proofErr w:type="spellEnd"/>
+    </w:p>
+    <w:p>
+      <w:pPr>
+        <w:pStyle w:val="ListParagraph"/>
+        <w:numPr>
+          <w:ilvl w:val="0"/>
+          <w:numId w:val="14"/>
+        </w:numPr>
+        <w:spacing w:after="0"/>
+        <w:rPr>
+          <w:rFonts w:ascii="Times New Roman" w:hAnsi="Times New Roman" w:cs="Times New Roman"/>
+          <w:color w:val="000000" w:themeColor="text1"/>
+        </w:rPr>
+      </w:pPr>
+      <w:proofErr w:type="spellStart"/>
+      <w:r>
+        <w:rPr>
+          <w:rFonts w:ascii="Times New Roman" w:hAnsi="Times New Roman" w:cs="Times New Roman"/>
+          <w:color w:val="000000" w:themeColor="text1"/>
+        </w:rPr>
+        <w:t>position_name</w:t>
+      </w:r>
+      <w:proofErr w:type="spellEnd"/>
+      <w:r>
+        <w:rPr>
+          <w:rFonts w:ascii="Times New Roman" w:hAnsi="Times New Roman" w:cs="Times New Roman"/>
+          <w:color w:val="000000" w:themeColor="text1"/>
+        </w:rPr>
+        <w:t xml:space="preserve"> is a foreign key referencing </w:t>
+      </w:r>
+      <w:proofErr w:type="spellStart"/>
+      <w:proofErr w:type="gramStart"/>
+      <w:r>
+        <w:rPr>
+          <w:rFonts w:ascii="Times New Roman" w:hAnsi="Times New Roman" w:cs="Times New Roman"/>
+          <w:color w:val="000000" w:themeColor="text1"/>
+        </w:rPr>
+        <w:t>positions.position</w:t>
+      </w:r>
+      <w:proofErr w:type="gramEnd"/>
+      <w:r>
+        <w:rPr>
+          <w:rFonts w:ascii="Times New Roman" w:hAnsi="Times New Roman" w:cs="Times New Roman"/>
+          <w:color w:val="000000" w:themeColor="text1"/>
+        </w:rPr>
+        <w:t>_name</w:t>
+      </w:r>
+      <w:proofErr w:type="spellEnd"/>
+    </w:p>
+    <w:p>
+      <w:pPr>
+        <w:pStyle w:val="ListParagraph"/>
+        <w:spacing w:after="0"/>
+        <w:rPr>
+          <w:rFonts w:ascii="Times New Roman" w:hAnsi="Times New Roman" w:cs="Times New Roman"/>
+          <w:color w:val="000000" w:themeColor="text1"/>
+        </w:rPr>
+      </w:pPr>
+    </w:p>
+    <w:p>
+      <w:pPr>
+        <w:spacing w:after="0"/>
+        <w:rPr>
+          <w:rFonts w:ascii="Times New Roman" w:hAnsi="Times New Roman" w:cs="Times New Roman"/>
+          <w:color w:val="000000" w:themeColor="text1"/>
+        </w:rPr>
+      </w:pPr>
+      <w:proofErr w:type="spellStart"/>
+      <w:proofErr w:type="gramStart"/>
+      <w:r>
+        <w:rPr>
+          <w:rFonts w:ascii="Times New Roman" w:hAnsi="Times New Roman" w:cs="Times New Roman"/>
+          <w:color w:val="000000" w:themeColor="text1"/>
+        </w:rPr>
+        <w:t>Linescores</w:t>
+      </w:r>
+      <w:proofErr w:type="spellEnd"/>
+      <w:r>
+        <w:rPr>
+          <w:rFonts w:ascii="Times New Roman" w:hAnsi="Times New Roman" w:cs="Times New Roman"/>
+          <w:color w:val="000000" w:themeColor="text1"/>
+        </w:rPr>
+        <w:t>(</w:t>
+      </w:r>
+      <w:proofErr w:type="spellStart"/>
+      <w:proofErr w:type="gramEnd"/>
+      <w:r>
+        <w:rPr>
+          <w:rFonts w:ascii="Times New Roman" w:hAnsi="Times New Roman" w:cs="Times New Roman"/>
+          <w:color w:val="000000" w:themeColor="text1"/>
+          <w:u w:val="single"/>
         </w:rPr>
         <w:t>team_name</w:t>
       </w:r>
@@ -2503,6 +3108,53 @@
           <w:rFonts w:ascii="Times New Roman" w:hAnsi="Times New Roman" w:cs="Times New Roman"/>
           <w:color w:val="000000" w:themeColor="text1"/>
         </w:rPr>
+        <w:t xml:space="preserve">, </w:t>
+      </w:r>
+      <w:proofErr w:type="spellStart"/>
+      <w:r>
+        <w:rPr>
+          <w:rFonts w:ascii="Times New Roman" w:hAnsi="Times New Roman" w:cs="Times New Roman"/>
+          <w:color w:val="000000" w:themeColor="text1"/>
+          <w:u w:val="single"/>
+        </w:rPr>
+        <w:t>game_id</w:t>
+      </w:r>
+      <w:proofErr w:type="spellEnd"/>
+      <w:r>
+        <w:rPr>
+          <w:rFonts w:ascii="Times New Roman" w:hAnsi="Times New Roman" w:cs="Times New Roman"/>
+          <w:color w:val="000000" w:themeColor="text1"/>
+        </w:rPr>
+        <w:t>, quarter, score)</w:t>
+      </w:r>
+    </w:p>
+    <w:p>
+      <w:pPr>
+        <w:pStyle w:val="ListParagraph"/>
+        <w:numPr>
+          <w:ilvl w:val="0"/>
+          <w:numId w:val="15"/>
+        </w:numPr>
+        <w:spacing w:after="0"/>
+        <w:rPr>
+          <w:rFonts w:ascii="Times New Roman" w:hAnsi="Times New Roman" w:cs="Times New Roman"/>
+          <w:color w:val="000000" w:themeColor="text1"/>
+        </w:rPr>
+      </w:pPr>
+      <w:proofErr w:type="spellStart"/>
+      <w:r>
+        <w:rPr>
+          <w:rFonts w:ascii="Times New Roman" w:hAnsi="Times New Roman" w:cs="Times New Roman"/>
+          <w:color w:val="000000" w:themeColor="text1"/>
+        </w:rPr>
+        <w:t>team_name</w:t>
+      </w:r>
+      <w:proofErr w:type="spellEnd"/>
+      <w:r>
+        <w:rPr>
+          <w:rFonts w:ascii="Times New Roman" w:hAnsi="Times New Roman" w:cs="Times New Roman"/>
+          <w:color w:val="000000" w:themeColor="text1"/>
+        </w:rPr>
         <w:t xml:space="preserve"> is a foreign key referencing </w:t>
       </w:r>
       <w:proofErr w:type="spellStart"/>
@@ -2526,26 +3178,24 @@
     </w:p>
     <w:p>
       <w:pPr>
-        <w:spacing w:after="0"/>
-        <w:rPr>
-          <w:rFonts w:ascii="Times New Roman" w:hAnsi="Times New Roman" w:cs="Times New Roman"/>
-          <w:color w:val="000000" w:themeColor="text1"/>
-        </w:rPr>
-      </w:pPr>
-      <w:r>
-        <w:rPr>
-          <w:rFonts w:ascii="Times New Roman" w:hAnsi="Times New Roman" w:cs="Times New Roman"/>
-          <w:color w:val="000000" w:themeColor="text1"/>
-        </w:rPr>
-        <w:t xml:space="preserve">• </w:t>
-      </w:r>
-      <w:proofErr w:type="spellStart"/>
-      <w:r>
-        <w:rPr>
-          <w:rFonts w:ascii="Times New Roman" w:hAnsi="Times New Roman" w:cs="Times New Roman"/>
-          <w:color w:val="000000" w:themeColor="text1"/>
-        </w:rPr>
-        <w:t>athlete_id</w:t>
+        <w:pStyle w:val="ListParagraph"/>
+        <w:numPr>
+          <w:ilvl w:val="0"/>
+          <w:numId w:val="15"/>
+        </w:numPr>
+        <w:spacing w:after="0"/>
+        <w:rPr>
+          <w:rFonts w:ascii="Times New Roman" w:hAnsi="Times New Roman" w:cs="Times New Roman"/>
+          <w:color w:val="000000" w:themeColor="text1"/>
+        </w:rPr>
+      </w:pPr>
+      <w:proofErr w:type="spellStart"/>
+      <w:r>
+        <w:rPr>
+          <w:rFonts w:ascii="Times New Roman" w:hAnsi="Times New Roman" w:cs="Times New Roman"/>
+          <w:color w:val="000000" w:themeColor="text1"/>
+        </w:rPr>
+        <w:t>game_id</w:t>
       </w:r>
       <w:proofErr w:type="spellEnd"/>
       <w:r>
@@ -2562,7 +3212,7 @@
           <w:rFonts w:ascii="Times New Roman" w:hAnsi="Times New Roman" w:cs="Times New Roman"/>
           <w:color w:val="000000" w:themeColor="text1"/>
         </w:rPr>
-        <w:t>players.player</w:t>
+        <w:t>games.game</w:t>
       </w:r>
       <w:proofErr w:type="gramEnd"/>
       <w:r>
@@ -2576,26 +3226,242 @@
     </w:p>
     <w:p>
       <w:pPr>
-        <w:spacing w:after="0"/>
-        <w:rPr>
-          <w:rFonts w:ascii="Times New Roman" w:hAnsi="Times New Roman" w:cs="Times New Roman"/>
-          <w:color w:val="000000" w:themeColor="text1"/>
-        </w:rPr>
-      </w:pPr>
-      <w:r>
-        <w:rPr>
-          <w:rFonts w:ascii="Times New Roman" w:hAnsi="Times New Roman" w:cs="Times New Roman"/>
-          <w:color w:val="000000" w:themeColor="text1"/>
-        </w:rPr>
-        <w:t xml:space="preserve">• </w:t>
-      </w:r>
-      <w:proofErr w:type="spellStart"/>
-      <w:r>
-        <w:rPr>
-          <w:rFonts w:ascii="Times New Roman" w:hAnsi="Times New Roman" w:cs="Times New Roman"/>
-          <w:color w:val="000000" w:themeColor="text1"/>
-        </w:rPr>
-        <w:t>position_name</w:t>
+        <w:pStyle w:val="ListParagraph"/>
+        <w:spacing w:after="0"/>
+        <w:rPr>
+          <w:rFonts w:ascii="Times New Roman" w:hAnsi="Times New Roman" w:cs="Times New Roman"/>
+          <w:color w:val="000000" w:themeColor="text1"/>
+        </w:rPr>
+      </w:pPr>
+    </w:p>
+    <w:p>
+      <w:pPr>
+        <w:spacing w:after="0"/>
+        <w:rPr>
+          <w:rFonts w:ascii="Times New Roman" w:hAnsi="Times New Roman" w:cs="Times New Roman"/>
+          <w:color w:val="000000" w:themeColor="text1"/>
+        </w:rPr>
+      </w:pPr>
+      <w:proofErr w:type="gramStart"/>
+      <w:r>
+        <w:rPr>
+          <w:rFonts w:ascii="Times New Roman" w:hAnsi="Times New Roman" w:cs="Times New Roman"/>
+          <w:color w:val="000000" w:themeColor="text1"/>
+        </w:rPr>
+        <w:t>Plays(</w:t>
+      </w:r>
+      <w:proofErr w:type="spellStart"/>
+      <w:proofErr w:type="gramEnd"/>
+      <w:r>
+        <w:rPr>
+          <w:rFonts w:ascii="Times New Roman" w:hAnsi="Times New Roman" w:cs="Times New Roman"/>
+          <w:color w:val="000000" w:themeColor="text1"/>
+          <w:u w:val="single"/>
+        </w:rPr>
+        <w:t>play_id</w:t>
+      </w:r>
+      <w:proofErr w:type="spellEnd"/>
+      <w:r>
+        <w:rPr>
+          <w:rFonts w:ascii="Times New Roman" w:hAnsi="Times New Roman" w:cs="Times New Roman"/>
+          <w:color w:val="000000" w:themeColor="text1"/>
+        </w:rPr>
+        <w:t xml:space="preserve">, quarter, yards, </w:t>
+      </w:r>
+      <w:proofErr w:type="spellStart"/>
+      <w:r>
+        <w:rPr>
+          <w:rFonts w:ascii="Times New Roman" w:hAnsi="Times New Roman" w:cs="Times New Roman"/>
+          <w:color w:val="000000" w:themeColor="text1"/>
+        </w:rPr>
+        <w:t>score_value</w:t>
+      </w:r>
+      <w:proofErr w:type="spellEnd"/>
+      <w:r>
+        <w:rPr>
+          <w:rFonts w:ascii="Times New Roman" w:hAnsi="Times New Roman" w:cs="Times New Roman"/>
+          <w:color w:val="000000" w:themeColor="text1"/>
+        </w:rPr>
+        <w:t xml:space="preserve">, </w:t>
+      </w:r>
+      <w:proofErr w:type="spellStart"/>
+      <w:r>
+        <w:rPr>
+          <w:rFonts w:ascii="Times New Roman" w:hAnsi="Times New Roman" w:cs="Times New Roman"/>
+          <w:color w:val="000000" w:themeColor="text1"/>
+        </w:rPr>
+        <w:t>play_type</w:t>
+      </w:r>
+      <w:proofErr w:type="spellEnd"/>
+      <w:r>
+        <w:rPr>
+          <w:rFonts w:ascii="Times New Roman" w:hAnsi="Times New Roman" w:cs="Times New Roman"/>
+          <w:color w:val="000000" w:themeColor="text1"/>
+        </w:rPr>
+        <w:t xml:space="preserve">, text, </w:t>
+      </w:r>
+      <w:proofErr w:type="spellStart"/>
+      <w:r>
+        <w:rPr>
+          <w:rFonts w:ascii="Times New Roman" w:hAnsi="Times New Roman" w:cs="Times New Roman"/>
+          <w:color w:val="000000" w:themeColor="text1"/>
+        </w:rPr>
+        <w:t>seconds_remaining</w:t>
+      </w:r>
+      <w:proofErr w:type="spellEnd"/>
+      <w:r>
+        <w:rPr>
+          <w:rFonts w:ascii="Times New Roman" w:hAnsi="Times New Roman" w:cs="Times New Roman"/>
+          <w:color w:val="000000" w:themeColor="text1"/>
+        </w:rPr>
+        <w:t xml:space="preserve">, </w:t>
+      </w:r>
+      <w:proofErr w:type="spellStart"/>
+      <w:r>
+        <w:rPr>
+          <w:rFonts w:ascii="Times New Roman" w:hAnsi="Times New Roman" w:cs="Times New Roman"/>
+          <w:color w:val="000000" w:themeColor="text1"/>
+        </w:rPr>
+        <w:t>start_down</w:t>
+      </w:r>
+      <w:proofErr w:type="spellEnd"/>
+      <w:r>
+        <w:rPr>
+          <w:rFonts w:ascii="Times New Roman" w:hAnsi="Times New Roman" w:cs="Times New Roman"/>
+          <w:color w:val="000000" w:themeColor="text1"/>
+        </w:rPr>
+        <w:t xml:space="preserve">, </w:t>
+      </w:r>
+      <w:proofErr w:type="spellStart"/>
+      <w:r>
+        <w:rPr>
+          <w:rFonts w:ascii="Times New Roman" w:hAnsi="Times New Roman" w:cs="Times New Roman"/>
+          <w:color w:val="000000" w:themeColor="text1"/>
+        </w:rPr>
+        <w:t>end_down</w:t>
+      </w:r>
+      <w:proofErr w:type="spellEnd"/>
+      <w:r>
+        <w:rPr>
+          <w:rFonts w:ascii="Times New Roman" w:hAnsi="Times New Roman" w:cs="Times New Roman"/>
+          <w:color w:val="000000" w:themeColor="text1"/>
+        </w:rPr>
+        <w:t>)</w:t>
+      </w:r>
+    </w:p>
+    <w:p>
+      <w:pPr>
+        <w:spacing w:after="0"/>
+        <w:rPr>
+          <w:rFonts w:ascii="Times New Roman" w:hAnsi="Times New Roman" w:cs="Times New Roman"/>
+          <w:color w:val="000000" w:themeColor="text1"/>
+        </w:rPr>
+      </w:pPr>
+    </w:p>
+    <w:p>
+      <w:pPr>
+        <w:spacing w:after="0"/>
+        <w:rPr>
+          <w:rFonts w:ascii="Times New Roman" w:hAnsi="Times New Roman" w:cs="Times New Roman"/>
+          <w:color w:val="000000" w:themeColor="text1"/>
+        </w:rPr>
+      </w:pPr>
+      <w:proofErr w:type="spellStart"/>
+      <w:r>
+        <w:rPr>
+          <w:rFonts w:ascii="Times New Roman" w:hAnsi="Times New Roman" w:cs="Times New Roman"/>
+          <w:color w:val="000000" w:themeColor="text1"/>
+        </w:rPr>
+        <w:t>Player_</w:t>
+      </w:r>
+      <w:proofErr w:type="gramStart"/>
+      <w:r>
+        <w:rPr>
+          <w:rFonts w:ascii="Times New Roman" w:hAnsi="Times New Roman" w:cs="Times New Roman"/>
+          <w:color w:val="000000" w:themeColor="text1"/>
+        </w:rPr>
+        <w:t>Plays</w:t>
+      </w:r>
+      <w:proofErr w:type="spellEnd"/>
+      <w:r>
+        <w:rPr>
+          <w:rFonts w:ascii="Times New Roman" w:hAnsi="Times New Roman" w:cs="Times New Roman"/>
+          <w:color w:val="000000" w:themeColor="text1"/>
+        </w:rPr>
+        <w:t>(</w:t>
+      </w:r>
+      <w:proofErr w:type="spellStart"/>
+      <w:proofErr w:type="gramEnd"/>
+      <w:r>
+        <w:rPr>
+          <w:rFonts w:ascii="Times New Roman" w:hAnsi="Times New Roman" w:cs="Times New Roman"/>
+          <w:color w:val="000000" w:themeColor="text1"/>
+          <w:u w:val="single"/>
+        </w:rPr>
+        <w:t>play_id</w:t>
+      </w:r>
+      <w:proofErr w:type="spellEnd"/>
+      <w:r>
+        <w:rPr>
+          <w:rFonts w:ascii="Times New Roman" w:hAnsi="Times New Roman" w:cs="Times New Roman"/>
+          <w:color w:val="000000" w:themeColor="text1"/>
+        </w:rPr>
+        <w:t xml:space="preserve">, </w:t>
+      </w:r>
+      <w:proofErr w:type="spellStart"/>
+      <w:r>
+        <w:rPr>
+          <w:rFonts w:ascii="Times New Roman" w:hAnsi="Times New Roman" w:cs="Times New Roman"/>
+          <w:color w:val="000000" w:themeColor="text1"/>
+          <w:u w:val="single"/>
+        </w:rPr>
+        <w:t>player_id</w:t>
+      </w:r>
+      <w:proofErr w:type="spellEnd"/>
+      <w:r>
+        <w:rPr>
+          <w:rFonts w:ascii="Times New Roman" w:hAnsi="Times New Roman" w:cs="Times New Roman"/>
+          <w:color w:val="000000" w:themeColor="text1"/>
+        </w:rPr>
+        <w:t xml:space="preserve">, </w:t>
+      </w:r>
+      <w:proofErr w:type="spellStart"/>
+      <w:r>
+        <w:rPr>
+          <w:rFonts w:ascii="Times New Roman" w:hAnsi="Times New Roman" w:cs="Times New Roman"/>
+          <w:color w:val="000000" w:themeColor="text1"/>
+        </w:rPr>
+        <w:t>game_id</w:t>
+      </w:r>
+      <w:proofErr w:type="spellEnd"/>
+      <w:r>
+        <w:rPr>
+          <w:rFonts w:ascii="Times New Roman" w:hAnsi="Times New Roman" w:cs="Times New Roman"/>
+          <w:color w:val="000000" w:themeColor="text1"/>
+        </w:rPr>
+        <w:t>, type)</w:t>
+      </w:r>
+    </w:p>
+    <w:p>
+      <w:pPr>
+        <w:pStyle w:val="ListParagraph"/>
+        <w:numPr>
+          <w:ilvl w:val="0"/>
+          <w:numId w:val="16"/>
+        </w:numPr>
+        <w:spacing w:after="0"/>
+        <w:rPr>
+          <w:rFonts w:ascii="Times New Roman" w:hAnsi="Times New Roman" w:cs="Times New Roman"/>
+          <w:color w:val="000000" w:themeColor="text1"/>
+        </w:rPr>
+      </w:pPr>
+      <w:proofErr w:type="spellStart"/>
+      <w:r>
+        <w:rPr>
+          <w:rFonts w:ascii="Times New Roman" w:hAnsi="Times New Roman" w:cs="Times New Roman"/>
+          <w:color w:val="000000" w:themeColor="text1"/>
+        </w:rPr>
+        <w:t>play_id</w:t>
       </w:r>
       <w:proofErr w:type="spellEnd"/>
       <w:r>
@@ -2612,7 +3478,7 @@
           <w:rFonts w:ascii="Times New Roman" w:hAnsi="Times New Roman" w:cs="Times New Roman"/>
           <w:color w:val="000000" w:themeColor="text1"/>
         </w:rPr>
-        <w:t>positions.position</w:t>
+        <w:t>plays.play</w:t>
       </w:r>
       <w:proofErr w:type="gramEnd"/>
       <w:r>
@@ -2620,59 +3486,76 @@
           <w:rFonts w:ascii="Times New Roman" w:hAnsi="Times New Roman" w:cs="Times New Roman"/>
           <w:color w:val="000000" w:themeColor="text1"/>
         </w:rPr>
-        <w:t>_name</w:t>
-      </w:r>
-      <w:proofErr w:type="spellEnd"/>
-    </w:p>
-    <w:p>
-      <w:pPr>
-        <w:spacing w:after="0"/>
-        <w:rPr>
-          <w:rFonts w:ascii="Times New Roman" w:hAnsi="Times New Roman" w:cs="Times New Roman"/>
-          <w:color w:val="000000" w:themeColor="text1"/>
-        </w:rPr>
-      </w:pPr>
-      <w:proofErr w:type="spellStart"/>
+        <w:t>_id</w:t>
+      </w:r>
+      <w:proofErr w:type="spellEnd"/>
+    </w:p>
+    <w:p>
+      <w:pPr>
+        <w:pStyle w:val="ListParagraph"/>
+        <w:numPr>
+          <w:ilvl w:val="0"/>
+          <w:numId w:val="16"/>
+        </w:numPr>
+        <w:spacing w:after="0"/>
+        <w:rPr>
+          <w:rFonts w:ascii="Times New Roman" w:hAnsi="Times New Roman" w:cs="Times New Roman"/>
+          <w:color w:val="000000" w:themeColor="text1"/>
+        </w:rPr>
+      </w:pPr>
+      <w:proofErr w:type="spellStart"/>
+      <w:r>
+        <w:rPr>
+          <w:rFonts w:ascii="Times New Roman" w:hAnsi="Times New Roman" w:cs="Times New Roman"/>
+          <w:color w:val="000000" w:themeColor="text1"/>
+        </w:rPr>
+        <w:t>player_id</w:t>
+      </w:r>
+      <w:proofErr w:type="spellEnd"/>
+      <w:r>
+        <w:rPr>
+          <w:rFonts w:ascii="Times New Roman" w:hAnsi="Times New Roman" w:cs="Times New Roman"/>
+          <w:color w:val="000000" w:themeColor="text1"/>
+        </w:rPr>
+        <w:t xml:space="preserve"> is a foreign key referencing </w:t>
+      </w:r>
+      <w:proofErr w:type="spellStart"/>
+      <w:r>
+        <w:rPr>
+          <w:rFonts w:ascii="Times New Roman" w:hAnsi="Times New Roman" w:cs="Times New Roman"/>
+          <w:color w:val="000000" w:themeColor="text1"/>
+        </w:rPr>
+        <w:t>Athletes.athlete_</w:t>
+      </w:r>
       <w:proofErr w:type="gramStart"/>
       <w:r>
         <w:rPr>
           <w:rFonts w:ascii="Times New Roman" w:hAnsi="Times New Roman" w:cs="Times New Roman"/>
           <w:color w:val="000000" w:themeColor="text1"/>
         </w:rPr>
-        <w:t>Linescores</w:t>
-      </w:r>
-      <w:proofErr w:type="spellEnd"/>
-      <w:r>
-        <w:rPr>
-          <w:rFonts w:ascii="Times New Roman" w:hAnsi="Times New Roman" w:cs="Times New Roman"/>
-          <w:color w:val="000000" w:themeColor="text1"/>
-        </w:rPr>
-        <w:t>(</w:t>
-      </w:r>
-      <w:proofErr w:type="spellStart"/>
+        <w:t>id</w:t>
+      </w:r>
+      <w:proofErr w:type="spellEnd"/>
       <w:proofErr w:type="gramEnd"/>
-      <w:r>
-        <w:rPr>
-          <w:rFonts w:ascii="Times New Roman" w:hAnsi="Times New Roman" w:cs="Times New Roman"/>
-          <w:color w:val="000000" w:themeColor="text1"/>
-          <w:u w:val="single"/>
-        </w:rPr>
-        <w:t>team_name</w:t>
-      </w:r>
-      <w:proofErr w:type="spellEnd"/>
-      <w:r>
-        <w:rPr>
-          <w:rFonts w:ascii="Times New Roman" w:hAnsi="Times New Roman" w:cs="Times New Roman"/>
-          <w:color w:val="000000" w:themeColor="text1"/>
-        </w:rPr>
-        <w:t xml:space="preserve">, </w:t>
-      </w:r>
-      <w:proofErr w:type="spellStart"/>
-      <w:r>
-        <w:rPr>
-          <w:rFonts w:ascii="Times New Roman" w:hAnsi="Times New Roman" w:cs="Times New Roman"/>
-          <w:color w:val="000000" w:themeColor="text1"/>
-          <w:u w:val="single"/>
+    </w:p>
+    <w:p>
+      <w:pPr>
+        <w:pStyle w:val="ListParagraph"/>
+        <w:numPr>
+          <w:ilvl w:val="0"/>
+          <w:numId w:val="16"/>
+        </w:numPr>
+        <w:spacing w:after="0"/>
+        <w:rPr>
+          <w:rFonts w:ascii="Times New Roman" w:hAnsi="Times New Roman" w:cs="Times New Roman"/>
+          <w:color w:val="000000" w:themeColor="text1"/>
+        </w:rPr>
+      </w:pPr>
+      <w:proofErr w:type="spellStart"/>
+      <w:r>
+        <w:rPr>
+          <w:rFonts w:ascii="Times New Roman" w:hAnsi="Times New Roman" w:cs="Times New Roman"/>
+          <w:color w:val="000000" w:themeColor="text1"/>
         </w:rPr>
         <w:t>game_id</w:t>
       </w:r>
@@ -2682,439 +3565,36 @@
           <w:rFonts w:ascii="Times New Roman" w:hAnsi="Times New Roman" w:cs="Times New Roman"/>
           <w:color w:val="000000" w:themeColor="text1"/>
         </w:rPr>
-        <w:t>, quarter, score)</w:t>
-      </w:r>
-    </w:p>
-    <w:p>
-      <w:pPr>
-        <w:spacing w:after="0"/>
-        <w:rPr>
-          <w:rFonts w:ascii="Times New Roman" w:hAnsi="Times New Roman" w:cs="Times New Roman"/>
-          <w:color w:val="000000" w:themeColor="text1"/>
-        </w:rPr>
-      </w:pPr>
-      <w:r>
-        <w:rPr>
-          <w:rFonts w:ascii="Times New Roman" w:hAnsi="Times New Roman" w:cs="Times New Roman"/>
-          <w:color w:val="000000" w:themeColor="text1"/>
-        </w:rPr>
-        <w:t xml:space="preserve">• </w:t>
-      </w:r>
-      <w:proofErr w:type="spellStart"/>
-      <w:r>
-        <w:rPr>
-          <w:rFonts w:ascii="Times New Roman" w:hAnsi="Times New Roman" w:cs="Times New Roman"/>
-          <w:color w:val="000000" w:themeColor="text1"/>
-        </w:rPr>
-        <w:t>team_name</w:t>
-      </w:r>
-      <w:proofErr w:type="spellEnd"/>
-      <w:r>
-        <w:rPr>
-          <w:rFonts w:ascii="Times New Roman" w:hAnsi="Times New Roman" w:cs="Times New Roman"/>
-          <w:color w:val="000000" w:themeColor="text1"/>
-        </w:rPr>
         <w:t xml:space="preserve"> is a foreign key referencing </w:t>
       </w:r>
       <w:proofErr w:type="spellStart"/>
+      <w:r>
+        <w:rPr>
+          <w:rFonts w:ascii="Times New Roman" w:hAnsi="Times New Roman" w:cs="Times New Roman"/>
+          <w:color w:val="000000" w:themeColor="text1"/>
+        </w:rPr>
+        <w:t>Games.game_</w:t>
+      </w:r>
       <w:proofErr w:type="gramStart"/>
       <w:r>
         <w:rPr>
           <w:rFonts w:ascii="Times New Roman" w:hAnsi="Times New Roman" w:cs="Times New Roman"/>
           <w:color w:val="000000" w:themeColor="text1"/>
         </w:rPr>
-        <w:t>teams.team</w:t>
-      </w:r>
+        <w:t>id</w:t>
+      </w:r>
+      <w:proofErr w:type="spellEnd"/>
       <w:proofErr w:type="gramEnd"/>
-      <w:r>
-        <w:rPr>
-          <w:rFonts w:ascii="Times New Roman" w:hAnsi="Times New Roman" w:cs="Times New Roman"/>
-          <w:color w:val="000000" w:themeColor="text1"/>
-        </w:rPr>
-        <w:t>_name</w:t>
-      </w:r>
-      <w:proofErr w:type="spellEnd"/>
-    </w:p>
-    <w:p>
-      <w:pPr>
-        <w:spacing w:after="0"/>
-        <w:rPr>
-          <w:rFonts w:ascii="Times New Roman" w:hAnsi="Times New Roman" w:cs="Times New Roman"/>
-          <w:color w:val="000000" w:themeColor="text1"/>
-        </w:rPr>
-      </w:pPr>
-      <w:r>
-        <w:rPr>
-          <w:rFonts w:ascii="Times New Roman" w:hAnsi="Times New Roman" w:cs="Times New Roman"/>
-          <w:color w:val="000000" w:themeColor="text1"/>
-        </w:rPr>
-        <w:t xml:space="preserve">• </w:t>
-      </w:r>
-      <w:proofErr w:type="spellStart"/>
-      <w:r>
-        <w:rPr>
-          <w:rFonts w:ascii="Times New Roman" w:hAnsi="Times New Roman" w:cs="Times New Roman"/>
-          <w:color w:val="000000" w:themeColor="text1"/>
-        </w:rPr>
-        <w:t>game_id</w:t>
-      </w:r>
-      <w:proofErr w:type="spellEnd"/>
-      <w:r>
-        <w:rPr>
-          <w:rFonts w:ascii="Times New Roman" w:hAnsi="Times New Roman" w:cs="Times New Roman"/>
-          <w:color w:val="000000" w:themeColor="text1"/>
-        </w:rPr>
-        <w:t xml:space="preserve"> is a foreign key referencing </w:t>
-      </w:r>
-      <w:proofErr w:type="spellStart"/>
-      <w:proofErr w:type="gramStart"/>
-      <w:r>
-        <w:rPr>
-          <w:rFonts w:ascii="Times New Roman" w:hAnsi="Times New Roman" w:cs="Times New Roman"/>
-          <w:color w:val="000000" w:themeColor="text1"/>
-        </w:rPr>
-        <w:t>games.game</w:t>
-      </w:r>
-      <w:proofErr w:type="gramEnd"/>
-      <w:r>
-        <w:rPr>
-          <w:rFonts w:ascii="Times New Roman" w:hAnsi="Times New Roman" w:cs="Times New Roman"/>
-          <w:color w:val="000000" w:themeColor="text1"/>
-        </w:rPr>
-        <w:t>_id</w:t>
-      </w:r>
-      <w:proofErr w:type="spellEnd"/>
-    </w:p>
-    <w:p>
-      <w:pPr>
-        <w:spacing w:after="0"/>
-        <w:rPr>
-          <w:rFonts w:ascii="Times New Roman" w:hAnsi="Times New Roman" w:cs="Times New Roman"/>
-          <w:color w:val="000000" w:themeColor="text1"/>
-        </w:rPr>
-      </w:pPr>
-      <w:proofErr w:type="gramStart"/>
-      <w:r>
-        <w:rPr>
-          <w:rFonts w:ascii="Times New Roman" w:hAnsi="Times New Roman" w:cs="Times New Roman"/>
-          <w:color w:val="000000" w:themeColor="text1"/>
-        </w:rPr>
-        <w:t>Plays(</w:t>
-      </w:r>
-      <w:proofErr w:type="spellStart"/>
-      <w:proofErr w:type="gramEnd"/>
-      <w:r>
-        <w:rPr>
-          <w:rFonts w:ascii="Times New Roman" w:hAnsi="Times New Roman" w:cs="Times New Roman"/>
-          <w:color w:val="000000" w:themeColor="text1"/>
-          <w:u w:val="single"/>
-        </w:rPr>
-        <w:t>play_id</w:t>
-      </w:r>
-      <w:proofErr w:type="spellEnd"/>
-      <w:r>
-        <w:rPr>
-          <w:rFonts w:ascii="Times New Roman" w:hAnsi="Times New Roman" w:cs="Times New Roman"/>
-          <w:color w:val="000000" w:themeColor="text1"/>
-        </w:rPr>
-        <w:t xml:space="preserve">, quarter, yards, </w:t>
-      </w:r>
-      <w:proofErr w:type="spellStart"/>
-      <w:r>
-        <w:rPr>
-          <w:rFonts w:ascii="Times New Roman" w:hAnsi="Times New Roman" w:cs="Times New Roman"/>
-          <w:color w:val="000000" w:themeColor="text1"/>
-        </w:rPr>
-        <w:t>score_value</w:t>
-      </w:r>
-      <w:proofErr w:type="spellEnd"/>
-      <w:r>
-        <w:rPr>
-          <w:rFonts w:ascii="Times New Roman" w:hAnsi="Times New Roman" w:cs="Times New Roman"/>
-          <w:color w:val="000000" w:themeColor="text1"/>
-        </w:rPr>
-        <w:t xml:space="preserve">, </w:t>
-      </w:r>
-      <w:proofErr w:type="spellStart"/>
-      <w:r>
-        <w:rPr>
-          <w:rFonts w:ascii="Times New Roman" w:hAnsi="Times New Roman" w:cs="Times New Roman"/>
-          <w:color w:val="000000" w:themeColor="text1"/>
-        </w:rPr>
-        <w:t>play_type</w:t>
-      </w:r>
-      <w:proofErr w:type="spellEnd"/>
-      <w:r>
-        <w:rPr>
-          <w:rFonts w:ascii="Times New Roman" w:hAnsi="Times New Roman" w:cs="Times New Roman"/>
-          <w:color w:val="000000" w:themeColor="text1"/>
-        </w:rPr>
-        <w:t xml:space="preserve">, text, </w:t>
-      </w:r>
-      <w:proofErr w:type="spellStart"/>
-      <w:r>
-        <w:rPr>
-          <w:rFonts w:ascii="Times New Roman" w:hAnsi="Times New Roman" w:cs="Times New Roman"/>
-          <w:color w:val="000000" w:themeColor="text1"/>
-        </w:rPr>
-        <w:t>seconds_remaining</w:t>
-      </w:r>
-      <w:proofErr w:type="spellEnd"/>
-      <w:r>
-        <w:rPr>
-          <w:rFonts w:ascii="Times New Roman" w:hAnsi="Times New Roman" w:cs="Times New Roman"/>
-          <w:color w:val="000000" w:themeColor="text1"/>
-        </w:rPr>
-        <w:t xml:space="preserve">, </w:t>
-      </w:r>
-      <w:proofErr w:type="spellStart"/>
-      <w:r>
-        <w:rPr>
-          <w:rFonts w:ascii="Times New Roman" w:hAnsi="Times New Roman" w:cs="Times New Roman"/>
-          <w:color w:val="000000" w:themeColor="text1"/>
-        </w:rPr>
-        <w:t>start_down</w:t>
-      </w:r>
-      <w:proofErr w:type="spellEnd"/>
-      <w:r>
-        <w:rPr>
-          <w:rFonts w:ascii="Times New Roman" w:hAnsi="Times New Roman" w:cs="Times New Roman"/>
-          <w:color w:val="000000" w:themeColor="text1"/>
-        </w:rPr>
-        <w:t xml:space="preserve">, </w:t>
-      </w:r>
-      <w:proofErr w:type="spellStart"/>
-      <w:r>
-        <w:rPr>
-          <w:rFonts w:ascii="Times New Roman" w:hAnsi="Times New Roman" w:cs="Times New Roman"/>
-          <w:color w:val="000000" w:themeColor="text1"/>
-        </w:rPr>
-        <w:t>end_down</w:t>
-      </w:r>
-      <w:proofErr w:type="spellEnd"/>
-      <w:r>
-        <w:rPr>
-          <w:rFonts w:ascii="Times New Roman" w:hAnsi="Times New Roman" w:cs="Times New Roman"/>
-          <w:color w:val="000000" w:themeColor="text1"/>
-        </w:rPr>
-        <w:t>)</w:t>
-      </w:r>
-    </w:p>
-    <w:p>
-      <w:pPr>
-        <w:spacing w:after="0"/>
-        <w:rPr>
-          <w:rFonts w:ascii="Times New Roman" w:hAnsi="Times New Roman" w:cs="Times New Roman"/>
-          <w:color w:val="000000" w:themeColor="text1"/>
-        </w:rPr>
-      </w:pPr>
-      <w:proofErr w:type="spellStart"/>
-      <w:r>
-        <w:rPr>
-          <w:rFonts w:ascii="Times New Roman" w:hAnsi="Times New Roman" w:cs="Times New Roman"/>
-          <w:color w:val="000000" w:themeColor="text1"/>
-        </w:rPr>
-        <w:t>Player_</w:t>
-      </w:r>
-      <w:proofErr w:type="gramStart"/>
-      <w:r>
-        <w:rPr>
-          <w:rFonts w:ascii="Times New Roman" w:hAnsi="Times New Roman" w:cs="Times New Roman"/>
-          <w:color w:val="000000" w:themeColor="text1"/>
-        </w:rPr>
-        <w:t>Plays</w:t>
-      </w:r>
-      <w:proofErr w:type="spellEnd"/>
-      <w:r>
-        <w:rPr>
-          <w:rFonts w:ascii="Times New Roman" w:hAnsi="Times New Roman" w:cs="Times New Roman"/>
-          <w:color w:val="000000" w:themeColor="text1"/>
-        </w:rPr>
-        <w:t>(</w:t>
-      </w:r>
-      <w:proofErr w:type="spellStart"/>
-      <w:proofErr w:type="gramEnd"/>
-      <w:r>
-        <w:rPr>
-          <w:rFonts w:ascii="Times New Roman" w:hAnsi="Times New Roman" w:cs="Times New Roman"/>
-          <w:color w:val="000000" w:themeColor="text1"/>
-          <w:u w:val="single"/>
-        </w:rPr>
-        <w:t>play_id</w:t>
-      </w:r>
-      <w:proofErr w:type="spellEnd"/>
-      <w:r>
-        <w:rPr>
-          <w:rFonts w:ascii="Times New Roman" w:hAnsi="Times New Roman" w:cs="Times New Roman"/>
-          <w:color w:val="000000" w:themeColor="text1"/>
-        </w:rPr>
-        <w:t xml:space="preserve">, </w:t>
-      </w:r>
-      <w:proofErr w:type="spellStart"/>
-      <w:r>
-        <w:rPr>
-          <w:rFonts w:ascii="Times New Roman" w:hAnsi="Times New Roman" w:cs="Times New Roman"/>
-          <w:color w:val="000000" w:themeColor="text1"/>
-          <w:u w:val="single"/>
-        </w:rPr>
-        <w:t>player_id</w:t>
-      </w:r>
-      <w:proofErr w:type="spellEnd"/>
-      <w:r>
-        <w:rPr>
-          <w:rFonts w:ascii="Times New Roman" w:hAnsi="Times New Roman" w:cs="Times New Roman"/>
-          <w:color w:val="000000" w:themeColor="text1"/>
-        </w:rPr>
-        <w:t xml:space="preserve">, </w:t>
-      </w:r>
-      <w:proofErr w:type="spellStart"/>
-      <w:r>
-        <w:rPr>
-          <w:rFonts w:ascii="Times New Roman" w:hAnsi="Times New Roman" w:cs="Times New Roman"/>
-          <w:color w:val="000000" w:themeColor="text1"/>
-        </w:rPr>
-        <w:t>game_id</w:t>
-      </w:r>
-      <w:proofErr w:type="spellEnd"/>
-      <w:r>
-        <w:rPr>
-          <w:rFonts w:ascii="Times New Roman" w:hAnsi="Times New Roman" w:cs="Times New Roman"/>
-          <w:color w:val="000000" w:themeColor="text1"/>
-        </w:rPr>
-        <w:t>, type)</w:t>
-      </w:r>
-    </w:p>
-    <w:p>
-      <w:pPr>
-        <w:spacing w:after="0"/>
-        <w:rPr>
-          <w:rFonts w:ascii="Times New Roman" w:hAnsi="Times New Roman" w:cs="Times New Roman"/>
-          <w:color w:val="000000" w:themeColor="text1"/>
-        </w:rPr>
-      </w:pPr>
-      <w:r>
-        <w:rPr>
-          <w:rFonts w:ascii="Times New Roman" w:hAnsi="Times New Roman" w:cs="Times New Roman"/>
-          <w:color w:val="000000" w:themeColor="text1"/>
-        </w:rPr>
-        <w:t xml:space="preserve">• </w:t>
-      </w:r>
-      <w:proofErr w:type="spellStart"/>
-      <w:r>
-        <w:rPr>
-          <w:rFonts w:ascii="Times New Roman" w:hAnsi="Times New Roman" w:cs="Times New Roman"/>
-          <w:color w:val="000000" w:themeColor="text1"/>
-        </w:rPr>
-        <w:t>play_id</w:t>
-      </w:r>
-      <w:proofErr w:type="spellEnd"/>
-      <w:r>
-        <w:rPr>
-          <w:rFonts w:ascii="Times New Roman" w:hAnsi="Times New Roman" w:cs="Times New Roman"/>
-          <w:color w:val="000000" w:themeColor="text1"/>
-        </w:rPr>
-        <w:t xml:space="preserve"> is a foreign key referencing </w:t>
-      </w:r>
-      <w:proofErr w:type="spellStart"/>
-      <w:proofErr w:type="gramStart"/>
-      <w:r>
-        <w:rPr>
-          <w:rFonts w:ascii="Times New Roman" w:hAnsi="Times New Roman" w:cs="Times New Roman"/>
-          <w:color w:val="000000" w:themeColor="text1"/>
-        </w:rPr>
-        <w:t>plays.play</w:t>
-      </w:r>
-      <w:proofErr w:type="gramEnd"/>
-      <w:r>
-        <w:rPr>
-          <w:rFonts w:ascii="Times New Roman" w:hAnsi="Times New Roman" w:cs="Times New Roman"/>
-          <w:color w:val="000000" w:themeColor="text1"/>
-        </w:rPr>
-        <w:t>_id</w:t>
-      </w:r>
-      <w:proofErr w:type="spellEnd"/>
-    </w:p>
-    <w:p>
-      <w:pPr>
-        <w:spacing w:after="0"/>
-        <w:rPr>
-          <w:rFonts w:ascii="Times New Roman" w:hAnsi="Times New Roman" w:cs="Times New Roman"/>
-          <w:color w:val="000000" w:themeColor="text1"/>
-        </w:rPr>
-      </w:pPr>
-      <w:r>
-        <w:rPr>
-          <w:rFonts w:ascii="Times New Roman" w:hAnsi="Times New Roman" w:cs="Times New Roman"/>
-          <w:color w:val="000000" w:themeColor="text1"/>
-        </w:rPr>
-        <w:t xml:space="preserve">• </w:t>
-      </w:r>
-      <w:proofErr w:type="spellStart"/>
-      <w:r>
-        <w:rPr>
-          <w:rFonts w:ascii="Times New Roman" w:hAnsi="Times New Roman" w:cs="Times New Roman"/>
-          <w:color w:val="000000" w:themeColor="text1"/>
-        </w:rPr>
-        <w:t>player_id</w:t>
-      </w:r>
-      <w:proofErr w:type="spellEnd"/>
-      <w:r>
-        <w:rPr>
-          <w:rFonts w:ascii="Times New Roman" w:hAnsi="Times New Roman" w:cs="Times New Roman"/>
-          <w:color w:val="000000" w:themeColor="text1"/>
-        </w:rPr>
-        <w:t xml:space="preserve"> is a foreign key referencing </w:t>
-      </w:r>
-      <w:proofErr w:type="spellStart"/>
-      <w:r>
-        <w:rPr>
-          <w:rFonts w:ascii="Times New Roman" w:hAnsi="Times New Roman" w:cs="Times New Roman"/>
-          <w:color w:val="000000" w:themeColor="text1"/>
-        </w:rPr>
-        <w:t>Athletes.athlete_id</w:t>
-      </w:r>
-      <w:proofErr w:type="spellEnd"/>
-    </w:p>
-    <w:p>
-      <w:pPr>
-        <w:spacing w:after="0"/>
-        <w:rPr>
-          <w:rFonts w:ascii="Times New Roman" w:hAnsi="Times New Roman" w:cs="Times New Roman"/>
-          <w:color w:val="000000" w:themeColor="text1"/>
-        </w:rPr>
-      </w:pPr>
-      <w:r>
-        <w:rPr>
-          <w:rFonts w:ascii="Times New Roman" w:hAnsi="Times New Roman" w:cs="Times New Roman"/>
-          <w:color w:val="000000" w:themeColor="text1"/>
-        </w:rPr>
-        <w:t xml:space="preserve">• </w:t>
-      </w:r>
-      <w:proofErr w:type="spellStart"/>
-      <w:r>
-        <w:rPr>
-          <w:rFonts w:ascii="Times New Roman" w:hAnsi="Times New Roman" w:cs="Times New Roman"/>
-          <w:color w:val="000000" w:themeColor="text1"/>
-        </w:rPr>
-        <w:t>game_id</w:t>
-      </w:r>
-      <w:proofErr w:type="spellEnd"/>
-      <w:r>
-        <w:rPr>
-          <w:rFonts w:ascii="Times New Roman" w:hAnsi="Times New Roman" w:cs="Times New Roman"/>
-          <w:color w:val="000000" w:themeColor="text1"/>
-        </w:rPr>
-        <w:t xml:space="preserve"> is a foreign key referencing </w:t>
-      </w:r>
-      <w:proofErr w:type="spellStart"/>
-      <w:r>
-        <w:rPr>
-          <w:rFonts w:ascii="Times New Roman" w:hAnsi="Times New Roman" w:cs="Times New Roman"/>
-          <w:color w:val="000000" w:themeColor="text1"/>
-        </w:rPr>
-        <w:t>Games.game_id</w:t>
-      </w:r>
-      <w:proofErr w:type="spellEnd"/>
+    </w:p>
+    <w:p>
+      <w:pPr>
+        <w:pStyle w:val="ListParagraph"/>
+        <w:spacing w:after="0"/>
+        <w:rPr>
+          <w:rFonts w:ascii="Times New Roman" w:hAnsi="Times New Roman" w:cs="Times New Roman"/>
+          <w:color w:val="000000" w:themeColor="text1"/>
+        </w:rPr>
+      </w:pPr>
     </w:p>
     <w:p>
       <w:pPr>
@@ -3280,6 +3760,7 @@
           <w:rFonts w:ascii="Times New Roman" w:hAnsi="Times New Roman" w:cs="Times New Roman"/>
           <w:color w:val="000000" w:themeColor="text1"/>
         </w:rPr>
+        <w:lastRenderedPageBreak/>
         <w:t>All_third_quarter_</w:t>
       </w:r>
       <w:proofErr w:type="gramStart"/>
@@ -3497,7 +3978,6 @@
           <w:rFonts w:ascii="Times New Roman" w:hAnsi="Times New Roman" w:cs="Times New Roman"/>
           <w:color w:val="000000" w:themeColor="text1"/>
         </w:rPr>
-        <w:lastRenderedPageBreak/>
         <w:t>Athlete Receiving stats: For a given athlete, list the number of receiving yards over all season weeks.</w:t>
       </w:r>
     </w:p>
@@ -3948,8 +4428,8 @@
       <w:pPr>
         <w:pStyle w:val="Heading2"/>
       </w:pPr>
-      <w:bookmarkStart w:id="4" w:name="_System_Implementation:"/>
-      <w:bookmarkEnd w:id="4"/>
+      <w:bookmarkStart w:id="5" w:name="_System_Implementation:"/>
+      <w:bookmarkEnd w:id="5"/>
       <w:r>
         <w:lastRenderedPageBreak/>
         <w:t>System Implementation:</w:t>
@@ -3968,7 +4448,7 @@
           <w:rFonts w:ascii="Times New Roman" w:hAnsi="Times New Roman" w:cs="Times New Roman"/>
           <w:color w:val="000000" w:themeColor="text1"/>
         </w:rPr>
-        <w:t xml:space="preserve">Our application is implemented entirely using </w:t>
+        <w:t xml:space="preserve">Our application is implemented using </w:t>
       </w:r>
       <w:r>
         <w:rPr>
@@ -3989,7 +4469,21 @@
           <w:rFonts w:ascii="Times New Roman" w:hAnsi="Times New Roman" w:cs="Times New Roman"/>
           <w:color w:val="000000" w:themeColor="text1"/>
         </w:rPr>
-        <w:t xml:space="preserve">programming language. For database operations we use </w:t>
+        <w:t>programming language</w:t>
+      </w:r>
+      <w:r>
+        <w:rPr>
+          <w:rFonts w:ascii="Times New Roman" w:hAnsi="Times New Roman" w:cs="Times New Roman"/>
+          <w:color w:val="000000" w:themeColor="text1"/>
+        </w:rPr>
+        <w:t xml:space="preserve"> and the PostgreSQL database management system</w:t>
+      </w:r>
+      <w:r>
+        <w:rPr>
+          <w:rFonts w:ascii="Times New Roman" w:hAnsi="Times New Roman" w:cs="Times New Roman"/>
+          <w:color w:val="000000" w:themeColor="text1"/>
+        </w:rPr>
+        <w:t xml:space="preserve">. For database operations we use </w:t>
       </w:r>
       <w:proofErr w:type="spellStart"/>
       <w:r>
@@ -4007,15 +4501,13 @@
         </w:rPr>
         <w:t xml:space="preserve">. We also implemented a web scraper which extracts and processes information from an external ESPN </w:t>
       </w:r>
-      <w:proofErr w:type="spellStart"/>
-      <w:r>
-        <w:rPr>
-          <w:rFonts w:ascii="Times New Roman" w:hAnsi="Times New Roman" w:cs="Times New Roman"/>
-          <w:color w:val="000000" w:themeColor="text1"/>
-        </w:rPr>
-        <w:t>api</w:t>
-      </w:r>
-      <w:proofErr w:type="spellEnd"/>
+      <w:r>
+        <w:rPr>
+          <w:rFonts w:ascii="Times New Roman" w:hAnsi="Times New Roman" w:cs="Times New Roman"/>
+          <w:color w:val="000000" w:themeColor="text1"/>
+        </w:rPr>
+        <w:t>API</w:t>
+      </w:r>
       <w:r>
         <w:rPr>
           <w:rFonts w:ascii="Times New Roman" w:hAnsi="Times New Roman" w:cs="Times New Roman"/>
@@ -4029,7 +4521,14 @@
           <w:rFonts w:ascii="Times New Roman" w:hAnsi="Times New Roman" w:cs="Times New Roman"/>
           <w:color w:val="000000" w:themeColor="text1"/>
         </w:rPr>
-        <w:t>juptyer</w:t>
+        <w:t>J</w:t>
+      </w:r>
+      <w:r>
+        <w:rPr>
+          <w:rFonts w:ascii="Times New Roman" w:hAnsi="Times New Roman" w:cs="Times New Roman"/>
+          <w:color w:val="000000" w:themeColor="text1"/>
+        </w:rPr>
+        <w:t>uptyer</w:t>
       </w:r>
       <w:proofErr w:type="spellEnd"/>
       <w:r>
@@ -4055,15 +4554,13 @@
         </w:rPr>
         <w:t xml:space="preserve"> implementation. After we have extracted the data as csv files from the ESPN </w:t>
       </w:r>
-      <w:proofErr w:type="spellStart"/>
-      <w:r>
-        <w:rPr>
-          <w:rFonts w:ascii="Times New Roman" w:hAnsi="Times New Roman" w:cs="Times New Roman"/>
-          <w:color w:val="000000" w:themeColor="text1"/>
-        </w:rPr>
-        <w:t>api</w:t>
-      </w:r>
-      <w:proofErr w:type="spellEnd"/>
+      <w:r>
+        <w:rPr>
+          <w:rFonts w:ascii="Times New Roman" w:hAnsi="Times New Roman" w:cs="Times New Roman"/>
+          <w:color w:val="000000" w:themeColor="text1"/>
+        </w:rPr>
+        <w:t>API</w:t>
+      </w:r>
       <w:r>
         <w:rPr>
           <w:rFonts w:ascii="Times New Roman" w:hAnsi="Times New Roman" w:cs="Times New Roman"/>
@@ -4071,28 +4568,33 @@
         </w:rPr>
         <w:t xml:space="preserve">, we store them as tables in a </w:t>
       </w:r>
-      <w:proofErr w:type="spellStart"/>
-      <w:r>
-        <w:rPr>
-          <w:rFonts w:ascii="Times New Roman" w:hAnsi="Times New Roman" w:cs="Times New Roman"/>
-          <w:color w:val="000000" w:themeColor="text1"/>
-        </w:rPr>
-        <w:t>postgresql</w:t>
-      </w:r>
-      <w:proofErr w:type="spellEnd"/>
-      <w:r>
-        <w:rPr>
-          <w:rFonts w:ascii="Times New Roman" w:hAnsi="Times New Roman" w:cs="Times New Roman"/>
-          <w:color w:val="000000" w:themeColor="text1"/>
-        </w:rPr>
-        <w:t xml:space="preserve"> server(postgres.cs</w:t>
-      </w:r>
-      <w:r>
-        <w:rPr>
-          <w:rFonts w:ascii="Times New Roman" w:hAnsi="Times New Roman" w:cs="Times New Roman"/>
-          <w:color w:val="000000" w:themeColor="text1"/>
-        </w:rPr>
-        <w:t>.ksu.edu). Our application makes a connection to this database using the psycopg2 python module when it is run.</w:t>
+      <w:r>
+        <w:rPr>
+          <w:rFonts w:ascii="Times New Roman" w:hAnsi="Times New Roman" w:cs="Times New Roman"/>
+          <w:color w:val="000000" w:themeColor="text1"/>
+        </w:rPr>
+        <w:t>PostgreSQL database</w:t>
+      </w:r>
+      <w:r>
+        <w:rPr>
+          <w:rFonts w:ascii="Times New Roman" w:hAnsi="Times New Roman" w:cs="Times New Roman"/>
+          <w:color w:val="000000" w:themeColor="text1"/>
+        </w:rPr>
+        <w:t xml:space="preserve"> </w:t>
+      </w:r>
+      <w:r>
+        <w:rPr>
+          <w:rFonts w:ascii="Times New Roman" w:hAnsi="Times New Roman" w:cs="Times New Roman"/>
+          <w:color w:val="000000" w:themeColor="text1"/>
+        </w:rPr>
+        <w:t>on the KSU CS server</w:t>
+      </w:r>
+      <w:r>
+        <w:rPr>
+          <w:rFonts w:ascii="Times New Roman" w:hAnsi="Times New Roman" w:cs="Times New Roman"/>
+          <w:color w:val="000000" w:themeColor="text1"/>
+        </w:rPr>
+        <w:t>. Our application makes a connection to this database using the psycopg2 python module when it is run.</w:t>
       </w:r>
     </w:p>
     <w:p>
@@ -4126,6 +4628,24 @@
         </w:rPr>
         <w:t xml:space="preserve"> and run queries on the database and save any results in either csv or md files.</w:t>
       </w:r>
+    </w:p>
+    <w:p>
+      <w:pPr>
+        <w:spacing w:after="0"/>
+        <w:rPr>
+          <w:rFonts w:ascii="Times New Roman" w:hAnsi="Times New Roman" w:cs="Times New Roman"/>
+          <w:color w:val="000000" w:themeColor="text1"/>
+        </w:rPr>
+      </w:pPr>
+    </w:p>
+    <w:p>
+      <w:pPr>
+        <w:spacing w:after="0"/>
+        <w:rPr>
+          <w:rFonts w:ascii="Times New Roman" w:hAnsi="Times New Roman" w:cs="Times New Roman"/>
+          <w:color w:val="000000" w:themeColor="text1"/>
+        </w:rPr>
+      </w:pPr>
     </w:p>
     <w:p>
       <w:pPr>
@@ -4233,8 +4753,8 @@
       <w:pPr>
         <w:pStyle w:val="Heading2"/>
       </w:pPr>
-      <w:bookmarkStart w:id="5" w:name="_System_Features_and"/>
-      <w:bookmarkEnd w:id="5"/>
+      <w:bookmarkStart w:id="6" w:name="_System_Features_and"/>
+      <w:bookmarkEnd w:id="6"/>
       <w:r>
         <w:lastRenderedPageBreak/>
         <w:t xml:space="preserve">System Features and </w:t>
@@ -4628,8 +5148,8 @@
       <w:pPr>
         <w:pStyle w:val="Heading3"/>
       </w:pPr>
-      <w:bookmarkStart w:id="6" w:name="_The_Team_Command"/>
-      <w:bookmarkEnd w:id="6"/>
+      <w:bookmarkStart w:id="7" w:name="_The_Team_Command"/>
+      <w:bookmarkEnd w:id="7"/>
       <w:r>
         <w:lastRenderedPageBreak/>
         <w:t>The Team Command</w:t>
@@ -5110,8 +5630,8 @@
       <w:pPr>
         <w:pStyle w:val="Heading3"/>
       </w:pPr>
-      <w:bookmarkStart w:id="7" w:name="_The_Athlete_Command"/>
-      <w:bookmarkEnd w:id="7"/>
+      <w:bookmarkStart w:id="8" w:name="_The_Athlete_Command"/>
+      <w:bookmarkEnd w:id="8"/>
       <w:r>
         <w:lastRenderedPageBreak/>
         <w:t>The Athlete Command</w:t>
@@ -5729,8 +6249,8 @@
       <w:pPr>
         <w:pStyle w:val="Heading3"/>
       </w:pPr>
-      <w:bookmarkStart w:id="8" w:name="_The_Venue_Command"/>
-      <w:bookmarkEnd w:id="8"/>
+      <w:bookmarkStart w:id="9" w:name="_The_Venue_Command"/>
+      <w:bookmarkEnd w:id="9"/>
       <w:r>
         <w:lastRenderedPageBreak/>
         <w:t>The Venue Command</w:t>
@@ -6091,8 +6611,8 @@
       <w:pPr>
         <w:pStyle w:val="Heading3"/>
       </w:pPr>
-      <w:bookmarkStart w:id="9" w:name="_The_Game_Command"/>
-      <w:bookmarkEnd w:id="9"/>
+      <w:bookmarkStart w:id="10" w:name="_The_Game_Command"/>
+      <w:bookmarkEnd w:id="10"/>
       <w:r>
         <w:lastRenderedPageBreak/>
         <w:t>The Game Command</w:t>
@@ -7252,8 +7772,8 @@
       <w:pPr>
         <w:pStyle w:val="Heading3"/>
       </w:pPr>
-      <w:bookmarkStart w:id="10" w:name="_The_Top_Comeback_Wins_Command"/>
-      <w:bookmarkEnd w:id="10"/>
+      <w:bookmarkStart w:id="11" w:name="_The_Top_Comeback_Wins_Command"/>
+      <w:bookmarkEnd w:id="11"/>
       <w:r>
         <w:lastRenderedPageBreak/>
         <w:t xml:space="preserve">The </w:t>
@@ -7550,8 +8070,8 @@
       <w:pPr>
         <w:pStyle w:val="Heading3"/>
       </w:pPr>
-      <w:bookmarkStart w:id="11" w:name="_The_Win_Probability_Command"/>
-      <w:bookmarkEnd w:id="11"/>
+      <w:bookmarkStart w:id="12" w:name="_The_Win_Probability_Command"/>
+      <w:bookmarkEnd w:id="12"/>
       <w:r>
         <w:lastRenderedPageBreak/>
         <w:t xml:space="preserve">The </w:t>
@@ -7811,8 +8331,8 @@
       <w:pPr>
         <w:pStyle w:val="Heading3"/>
       </w:pPr>
-      <w:bookmarkStart w:id="12" w:name="_The_Save_Command"/>
-      <w:bookmarkEnd w:id="12"/>
+      <w:bookmarkStart w:id="13" w:name="_The_Save_Command"/>
+      <w:bookmarkEnd w:id="13"/>
       <w:r>
         <w:lastRenderedPageBreak/>
         <w:t>The Save Command</w:t>
@@ -8136,8 +8656,8 @@
       <w:pPr>
         <w:pStyle w:val="Heading3"/>
       </w:pPr>
-      <w:bookmarkStart w:id="13" w:name="_The_Login_Command"/>
-      <w:bookmarkEnd w:id="13"/>
+      <w:bookmarkStart w:id="14" w:name="_The_Login_Command"/>
+      <w:bookmarkEnd w:id="14"/>
       <w:r>
         <w:lastRenderedPageBreak/>
         <w:t>The Login Command</w:t>
@@ -8397,8 +8917,8 @@
       <w:pPr>
         <w:pStyle w:val="Heading3"/>
       </w:pPr>
-      <w:bookmarkStart w:id="14" w:name="_The_Register_Command"/>
-      <w:bookmarkEnd w:id="14"/>
+      <w:bookmarkStart w:id="15" w:name="_The_Register_Command"/>
+      <w:bookmarkEnd w:id="15"/>
       <w:r>
         <w:t>The Register Command</w:t>
       </w:r>
@@ -8567,8 +9087,8 @@
       <w:pPr>
         <w:pStyle w:val="Heading2"/>
       </w:pPr>
-      <w:bookmarkStart w:id="15" w:name="_Evaluation:"/>
-      <w:bookmarkEnd w:id="15"/>
+      <w:bookmarkStart w:id="16" w:name="_Evaluation:"/>
+      <w:bookmarkEnd w:id="16"/>
       <w:r>
         <w:lastRenderedPageBreak/>
         <w:t>Evaluation:</w:t>
@@ -8579,13 +9099,13 @@
         <w:spacing w:after="0"/>
         <w:rPr>
           <w:rFonts w:ascii="Times New Roman" w:hAnsi="Times New Roman" w:cs="Times New Roman"/>
-          <w:color w:val="000000" w:themeColor="text1"/>
-        </w:rPr>
-      </w:pPr>
-      <w:r>
-        <w:rPr>
-          <w:rFonts w:ascii="Times New Roman" w:hAnsi="Times New Roman" w:cs="Times New Roman"/>
-          <w:color w:val="000000" w:themeColor="text1"/>
+          <w:color w:val="FF0000"/>
+        </w:rPr>
+      </w:pPr>
+      <w:r>
+        <w:rPr>
+          <w:rFonts w:ascii="Times New Roman" w:hAnsi="Times New Roman" w:cs="Times New Roman"/>
+          <w:color w:val="FF0000"/>
         </w:rPr>
         <w:t>Performance:</w:t>
       </w:r>
@@ -8595,13 +9115,13 @@
         <w:spacing w:after="0"/>
         <w:rPr>
           <w:rFonts w:ascii="Times New Roman" w:hAnsi="Times New Roman" w:cs="Times New Roman"/>
-          <w:color w:val="000000" w:themeColor="text1"/>
-        </w:rPr>
-      </w:pPr>
-      <w:r>
-        <w:rPr>
-          <w:rFonts w:ascii="Times New Roman" w:hAnsi="Times New Roman" w:cs="Times New Roman"/>
-          <w:color w:val="000000" w:themeColor="text1"/>
+          <w:color w:val="FF0000"/>
+        </w:rPr>
+      </w:pPr>
+      <w:r>
+        <w:rPr>
+          <w:rFonts w:ascii="Times New Roman" w:hAnsi="Times New Roman" w:cs="Times New Roman"/>
+          <w:color w:val="FF0000"/>
         </w:rPr>
         <w:t>Easiness:</w:t>
       </w:r>
@@ -8611,13 +9131,13 @@
         <w:spacing w:after="0"/>
         <w:rPr>
           <w:rFonts w:ascii="Times New Roman" w:hAnsi="Times New Roman" w:cs="Times New Roman"/>
-          <w:color w:val="000000" w:themeColor="text1"/>
-        </w:rPr>
-      </w:pPr>
-      <w:r>
-        <w:rPr>
-          <w:rFonts w:ascii="Times New Roman" w:hAnsi="Times New Roman" w:cs="Times New Roman"/>
-          <w:color w:val="000000" w:themeColor="text1"/>
+          <w:color w:val="FF0000"/>
+        </w:rPr>
+      </w:pPr>
+      <w:r>
+        <w:rPr>
+          <w:rFonts w:ascii="Times New Roman" w:hAnsi="Times New Roman" w:cs="Times New Roman"/>
+          <w:color w:val="FF0000"/>
         </w:rPr>
         <w:t>No, we did not use indexes in our application.</w:t>
       </w:r>
@@ -8652,15 +9172,10 @@
       <w:pPr>
         <w:pStyle w:val="Heading2"/>
       </w:pPr>
-      <w:bookmarkStart w:id="16" w:name="_Technical_Details_and"/>
-      <w:bookmarkEnd w:id="16"/>
+      <w:bookmarkStart w:id="17" w:name="_Technical_Details_and"/>
+      <w:bookmarkEnd w:id="17"/>
       <w:r>
         <w:t>Technical Details and Justification</w:t>
-      </w:r>
-    </w:p>
-    <w:p>
-      <w:r>
-        <w:t>Other features:</w:t>
       </w:r>
     </w:p>
     <w:p>
@@ -8681,38 +9196,7 @@
           <w:rFonts w:ascii="Times New Roman" w:hAnsi="Times New Roman" w:cs="Times New Roman"/>
           <w:color w:val="000000" w:themeColor="text1"/>
         </w:rPr>
-        <w:t xml:space="preserve">PuTTY/Terminal color interface: Our application supports colored font display for terminal outputs. We use the python module ‘rich’ for this implementation. This is why certain queries are designed to also return jersey colors of teams so that we can display </w:t>
-      </w:r>
-      <w:r>
-        <w:rPr>
-          <w:rFonts w:ascii="Times New Roman" w:hAnsi="Times New Roman" w:cs="Times New Roman"/>
-          <w:color w:val="000000" w:themeColor="text1"/>
-        </w:rPr>
-        <w:t>team-based</w:t>
-      </w:r>
-      <w:r>
-        <w:rPr>
-          <w:rFonts w:ascii="Times New Roman" w:hAnsi="Times New Roman" w:cs="Times New Roman"/>
-          <w:color w:val="000000" w:themeColor="text1"/>
-        </w:rPr>
-        <w:t xml:space="preserve"> results in a color code matching their actual jersey colors.</w:t>
-      </w:r>
-    </w:p>
-    <w:p>
-      <w:pPr>
-        <w:pStyle w:val="ListParagraph"/>
-        <w:spacing w:after="0"/>
-        <w:rPr>
-          <w:rFonts w:ascii="Times New Roman" w:hAnsi="Times New Roman" w:cs="Times New Roman"/>
-          <w:color w:val="000000" w:themeColor="text1"/>
-        </w:rPr>
-      </w:pPr>
-      <w:r>
-        <w:rPr>
-          <w:rFonts w:ascii="Times New Roman" w:hAnsi="Times New Roman" w:cs="Times New Roman"/>
-          <w:color w:val="000000" w:themeColor="text1"/>
-        </w:rPr>
-        <w:t>We opted for this approach as this would be easier than implementing a web interface but at the same time being more interactive than the usual terminal interface.</w:t>
+        <w:t>The PostgreSQL database management system is used in this project. This DBMS was chosen because it 1) is a relational DBMS, 2) it provides a more correct SQL implementation that other options such as MySQL, 3) it is free, and 4) the KSU Computer Science department maintains a PostgreSQL server.</w:t>
       </w:r>
     </w:p>
     <w:p>
@@ -8733,6 +9217,185 @@
           <w:rFonts w:ascii="Times New Roman" w:hAnsi="Times New Roman" w:cs="Times New Roman"/>
           <w:color w:val="000000" w:themeColor="text1"/>
         </w:rPr>
+        <w:t>The application is written in the Python programming language. In many cases, there are several languages that can be used to implement a given project, and this is no exception. For example, this application could have been written in C++, Java, and many others. We chose to use Python because it is commonly used for data science tasks, meshed well with our data collection methods, and all team members were familiar with its syntax and use.</w:t>
+      </w:r>
+    </w:p>
+    <w:p>
+      <w:pPr>
+        <w:pStyle w:val="ListParagraph"/>
+        <w:numPr>
+          <w:ilvl w:val="0"/>
+          <w:numId w:val="3"/>
+        </w:numPr>
+        <w:spacing w:after="0"/>
+        <w:rPr>
+          <w:rFonts w:ascii="Times New Roman" w:hAnsi="Times New Roman" w:cs="Times New Roman"/>
+          <w:color w:val="000000" w:themeColor="text1"/>
+        </w:rPr>
+      </w:pPr>
+      <w:r>
+        <w:rPr>
+          <w:rFonts w:ascii="Times New Roman" w:hAnsi="Times New Roman" w:cs="Times New Roman"/>
+          <w:color w:val="000000" w:themeColor="text1"/>
+        </w:rPr>
+        <w:t xml:space="preserve">Psycopg2 was used as the database connection module. This library is commonly used for connecting to PostgreSQL databases in Python, and was chosen because of </w:t>
+      </w:r>
+      <w:proofErr w:type="spellStart"/>
+      <w:proofErr w:type="gramStart"/>
+      <w:r>
+        <w:rPr>
+          <w:rFonts w:ascii="Times New Roman" w:hAnsi="Times New Roman" w:cs="Times New Roman"/>
+          <w:color w:val="000000" w:themeColor="text1"/>
+        </w:rPr>
+        <w:t>it’s</w:t>
+      </w:r>
+      <w:proofErr w:type="spellEnd"/>
+      <w:proofErr w:type="gramEnd"/>
+      <w:r>
+        <w:rPr>
+          <w:rFonts w:ascii="Times New Roman" w:hAnsi="Times New Roman" w:cs="Times New Roman"/>
+          <w:color w:val="000000" w:themeColor="text1"/>
+        </w:rPr>
+        <w:t xml:space="preserve"> rich documentation, ease of use, and support for parameterized queries and prepared statements.</w:t>
+      </w:r>
+    </w:p>
+    <w:p>
+      <w:pPr>
+        <w:pStyle w:val="ListParagraph"/>
+        <w:numPr>
+          <w:ilvl w:val="0"/>
+          <w:numId w:val="3"/>
+        </w:numPr>
+        <w:spacing w:after="0"/>
+        <w:rPr>
+          <w:rFonts w:ascii="Times New Roman" w:hAnsi="Times New Roman" w:cs="Times New Roman"/>
+          <w:color w:val="000000" w:themeColor="text1"/>
+        </w:rPr>
+      </w:pPr>
+      <w:r>
+        <w:rPr>
+          <w:rFonts w:ascii="Times New Roman" w:hAnsi="Times New Roman" w:cs="Times New Roman"/>
+          <w:color w:val="000000" w:themeColor="text1"/>
+        </w:rPr>
+        <w:t xml:space="preserve">The Python </w:t>
+      </w:r>
+      <w:proofErr w:type="spellStart"/>
+      <w:r>
+        <w:rPr>
+          <w:rFonts w:ascii="Times New Roman" w:hAnsi="Times New Roman" w:cs="Times New Roman"/>
+          <w:color w:val="000000" w:themeColor="text1"/>
+        </w:rPr>
+        <w:t>Argparse</w:t>
+      </w:r>
+      <w:proofErr w:type="spellEnd"/>
+      <w:r>
+        <w:rPr>
+          <w:rFonts w:ascii="Times New Roman" w:hAnsi="Times New Roman" w:cs="Times New Roman"/>
+          <w:color w:val="000000" w:themeColor="text1"/>
+        </w:rPr>
+        <w:t xml:space="preserve"> module is used to parse user commands. This is a common approach when designing command line programs using </w:t>
+      </w:r>
+      <w:proofErr w:type="gramStart"/>
+      <w:r>
+        <w:rPr>
+          <w:rFonts w:ascii="Times New Roman" w:hAnsi="Times New Roman" w:cs="Times New Roman"/>
+          <w:color w:val="000000" w:themeColor="text1"/>
+        </w:rPr>
+        <w:t>Python, and</w:t>
+      </w:r>
+      <w:proofErr w:type="gramEnd"/>
+      <w:r>
+        <w:rPr>
+          <w:rFonts w:ascii="Times New Roman" w:hAnsi="Times New Roman" w:cs="Times New Roman"/>
+          <w:color w:val="000000" w:themeColor="text1"/>
+        </w:rPr>
+        <w:t xml:space="preserve"> provides a relatively simple interface for implementing commands and flags. Rather than writing our own parser, this approach was used for speed of development and consistency with the Python ecosystem and developer community.</w:t>
+      </w:r>
+    </w:p>
+    <w:p>
+      <w:pPr>
+        <w:pStyle w:val="ListParagraph"/>
+        <w:numPr>
+          <w:ilvl w:val="0"/>
+          <w:numId w:val="3"/>
+        </w:numPr>
+        <w:spacing w:after="0"/>
+        <w:rPr>
+          <w:rFonts w:ascii="Times New Roman" w:hAnsi="Times New Roman" w:cs="Times New Roman"/>
+          <w:color w:val="000000" w:themeColor="text1"/>
+        </w:rPr>
+      </w:pPr>
+      <w:r>
+        <w:rPr>
+          <w:rFonts w:ascii="Times New Roman" w:hAnsi="Times New Roman" w:cs="Times New Roman"/>
+          <w:color w:val="000000" w:themeColor="text1"/>
+        </w:rPr>
+        <w:t>PuTTY/Terminal color interface: Our application supports colored font display for terminal outputs. We use the python module ‘rich’ for this implementation</w:t>
+      </w:r>
+      <w:r>
+        <w:rPr>
+          <w:rFonts w:ascii="Times New Roman" w:hAnsi="Times New Roman" w:cs="Times New Roman"/>
+          <w:color w:val="000000" w:themeColor="text1"/>
+        </w:rPr>
+        <w:t xml:space="preserve"> because it provides a high-level interface to manipulate the appearance of the terminal and is well-documented</w:t>
+      </w:r>
+      <w:r>
+        <w:rPr>
+          <w:rFonts w:ascii="Times New Roman" w:hAnsi="Times New Roman" w:cs="Times New Roman"/>
+          <w:color w:val="000000" w:themeColor="text1"/>
+        </w:rPr>
+        <w:t xml:space="preserve">. This is why certain queries are designed to also return jersey colors of teams so that we can display </w:t>
+      </w:r>
+      <w:r>
+        <w:rPr>
+          <w:rFonts w:ascii="Times New Roman" w:hAnsi="Times New Roman" w:cs="Times New Roman"/>
+          <w:color w:val="000000" w:themeColor="text1"/>
+        </w:rPr>
+        <w:t>team-based</w:t>
+      </w:r>
+      <w:r>
+        <w:rPr>
+          <w:rFonts w:ascii="Times New Roman" w:hAnsi="Times New Roman" w:cs="Times New Roman"/>
+          <w:color w:val="000000" w:themeColor="text1"/>
+        </w:rPr>
+        <w:t xml:space="preserve"> results in a color code matching their actual jersey colors.</w:t>
+      </w:r>
+    </w:p>
+    <w:p>
+      <w:pPr>
+        <w:pStyle w:val="ListParagraph"/>
+        <w:spacing w:after="0"/>
+        <w:rPr>
+          <w:rFonts w:ascii="Times New Roman" w:hAnsi="Times New Roman" w:cs="Times New Roman"/>
+          <w:color w:val="000000" w:themeColor="text1"/>
+        </w:rPr>
+      </w:pPr>
+      <w:r>
+        <w:rPr>
+          <w:rFonts w:ascii="Times New Roman" w:hAnsi="Times New Roman" w:cs="Times New Roman"/>
+          <w:color w:val="000000" w:themeColor="text1"/>
+        </w:rPr>
+        <w:t>We opted for this approach as this would be easier than implementing a web interface but at the same time being more interactive than the usual terminal interface.</w:t>
+      </w:r>
+    </w:p>
+    <w:p>
+      <w:pPr>
+        <w:pStyle w:val="ListParagraph"/>
+        <w:numPr>
+          <w:ilvl w:val="0"/>
+          <w:numId w:val="3"/>
+        </w:numPr>
+        <w:spacing w:after="0"/>
+        <w:rPr>
+          <w:rFonts w:ascii="Times New Roman" w:hAnsi="Times New Roman" w:cs="Times New Roman"/>
+          <w:color w:val="000000" w:themeColor="text1"/>
+        </w:rPr>
+      </w:pPr>
+      <w:r>
+        <w:rPr>
+          <w:rFonts w:ascii="Times New Roman" w:hAnsi="Times New Roman" w:cs="Times New Roman"/>
+          <w:color w:val="000000" w:themeColor="text1"/>
+        </w:rPr>
         <w:t xml:space="preserve">  Logistic Regression: For certain queries such as finding the winning probability of teams, we also train a simple logistic regression model based on the collected data. We used ‘</w:t>
       </w:r>
       <w:proofErr w:type="spellStart"/>
@@ -8824,16 +9487,6 @@
         </w:rPr>
         <w:t>During a live game, spectators are frequently curious about the chances of a team winning the game given the current situation. Also, live betting sites recalculate odds as the game progresses. Calculating live win-loss probability is a very common feature in sports which motivated us to include this functionality.</w:t>
       </w:r>
-    </w:p>
-    <w:p>
-      <w:pPr>
-        <w:pStyle w:val="ListParagraph"/>
-        <w:spacing w:after="0"/>
-        <w:rPr>
-          <w:rFonts w:ascii="Times New Roman" w:hAnsi="Times New Roman" w:cs="Times New Roman"/>
-          <w:color w:val="000000" w:themeColor="text1"/>
-        </w:rPr>
-      </w:pPr>
     </w:p>
     <w:p>
       <w:pPr>
@@ -8875,8 +9528,8 @@
       <w:pPr>
         <w:pStyle w:val="Heading2"/>
       </w:pPr>
-      <w:bookmarkStart w:id="17" w:name="_Summary_and_Discussion"/>
-      <w:bookmarkEnd w:id="17"/>
+      <w:bookmarkStart w:id="18" w:name="_Summary_and_Discussion"/>
+      <w:bookmarkEnd w:id="18"/>
       <w:r>
         <w:lastRenderedPageBreak/>
         <w:t>Summary</w:t>
@@ -8889,8 +9542,8 @@
       <w:pPr>
         <w:pStyle w:val="Heading3"/>
       </w:pPr>
-      <w:bookmarkStart w:id="18" w:name="_General_Summary"/>
-      <w:bookmarkEnd w:id="18"/>
+      <w:bookmarkStart w:id="19" w:name="_General_Summary"/>
+      <w:bookmarkEnd w:id="19"/>
       <w:r>
         <w:t>General Summary</w:t>
       </w:r>
@@ -8946,8 +9599,8 @@
       <w:pPr>
         <w:pStyle w:val="Heading3"/>
       </w:pPr>
-      <w:bookmarkStart w:id="19" w:name="_Learnings:"/>
-      <w:bookmarkEnd w:id="19"/>
+      <w:bookmarkStart w:id="20" w:name="_Learnings:"/>
+      <w:bookmarkEnd w:id="20"/>
       <w:r>
         <w:t>Learnings</w:t>
       </w:r>
@@ -9082,8 +9735,8 @@
       <w:pPr>
         <w:pStyle w:val="Heading3"/>
       </w:pPr>
-      <w:bookmarkStart w:id="20" w:name="_Possible_Improvements_and"/>
-      <w:bookmarkEnd w:id="20"/>
+      <w:bookmarkStart w:id="21" w:name="_Possible_Improvements_and"/>
+      <w:bookmarkEnd w:id="21"/>
       <w:r>
         <w:t xml:space="preserve">Possible </w:t>
       </w:r>
@@ -9214,8 +9867,8 @@
       <w:pPr>
         <w:pStyle w:val="Heading2"/>
       </w:pPr>
-      <w:bookmarkStart w:id="21" w:name="_Teamwork_Division_and"/>
-      <w:bookmarkEnd w:id="21"/>
+      <w:bookmarkStart w:id="22" w:name="_Teamwork_Division_and"/>
+      <w:bookmarkEnd w:id="22"/>
       <w:r>
         <w:t>Teamwork</w:t>
       </w:r>
@@ -9354,6 +10007,119 @@
 <file path=word/numbering.xml><?xml version="1.0" encoding="utf-8"?>
 <w:numbering xmlns:wpc="http://schemas.microsoft.com/office/word/2010/wordprocessingCanvas" xmlns:cx="http://schemas.microsoft.com/office/drawing/2014/chartex" xmlns:cx1="http://schemas.microsoft.com/office/drawing/2015/9/8/chartex" xmlns:cx2="http://schemas.microsoft.com/office/drawing/2015/10/21/chartex" xmlns:cx3="http://schemas.microsoft.com/office/drawing/2016/5/9/chartex" xmlns:cx4="http://schemas.microsoft.com/office/drawing/2016/5/10/chartex" xmlns:cx5="http://schemas.microsoft.com/office/drawing/2016/5/11/chartex" xmlns:cx6="http://schemas.microsoft.com/office/drawing/2016/5/12/chartex" xmlns:cx7="http://schemas.microsoft.com/office/drawing/2016/5/13/chartex" xmlns:cx8="http://schemas.microsoft.com/office/drawing/2016/5/14/chartex" xmlns:mc="http://schemas.openxmlformats.org/markup-compatibility/2006" xmlns:aink="http://schemas.microsoft.com/office/drawing/2016/ink" xmlns:am3d="http://schemas.microsoft.com/office/drawing/2017/model3d" xmlns:o="urn:schemas-microsoft-com:office:office" xmlns:oel="http://schemas.microsoft.com/office/2019/extlst" xmlns:r="http://schemas.openxmlformats.org/officeDocument/2006/relationships" xmlns:m="http://schemas.openxmlformats.org/officeDocument/2006/math" xmlns:v="urn:schemas-microsoft-com:vml" xmlns:wp14="http://schemas.microsoft.com/office/word/2010/wordprocessingDrawing" xmlns:wp="http://schemas.openxmlformats.org/drawingml/2006/wordprocessingDrawing" xmlns:w10="urn:schemas-microsoft-com:office:word" xmlns:w="http://schemas.openxmlformats.org/wordprocessingml/2006/main" xmlns:w14="http://schemas.microsoft.com/office/word/2010/wordml" xmlns:w15="http://schemas.microsoft.com/office/word/2012/wordml" xmlns:w16cex="http://schemas.microsoft.com/office/word/2018/wordml/cex" xmlns:w16cid="http://schemas.microsoft.com/office/word/2016/wordml/cid" xmlns:w16="http://schemas.microsoft.com/office/word/2018/wordml" xmlns:w16sdtdh="http://schemas.microsoft.com/office/word/2020/wordml/sdtdatahash" xmlns:w16se="http://schemas.microsoft.com/office/word/2015/wordml/symex" xmlns:wpg="http://schemas.microsoft.com/office/word/2010/wordprocessingGroup" xmlns:wpi="http://schemas.microsoft.com/office/word/2010/wordprocessingInk" xmlns:wne="http://schemas.microsoft.com/office/word/2006/wordml" xmlns:wps="http://schemas.microsoft.com/office/word/2010/wordprocessingShape" mc:Ignorable="w14 w15 w16se w16cid w16 w16cex w16sdtdh wp14">
   <w:abstractNum w:abstractNumId="0" w15:restartNumberingAfterBreak="0">
+    <w:nsid w:val="048F1794"/>
+    <w:multiLevelType w:val="hybridMultilevel"/>
+    <w:tmpl w:val="02F4CB1E"/>
+    <w:lvl w:ilvl="0" w:tplc="04090001">
+      <w:start w:val="1"/>
+      <w:numFmt w:val="bullet"/>
+      <w:lvlText w:val=""/>
+      <w:lvlJc w:val="left"/>
+      <w:pPr>
+        <w:ind w:left="720" w:hanging="360"/>
+      </w:pPr>
+      <w:rPr>
+        <w:rFonts w:ascii="Symbol" w:hAnsi="Symbol" w:hint="default"/>
+      </w:rPr>
+    </w:lvl>
+    <w:lvl w:ilvl="1" w:tplc="04090003" w:tentative="1">
+      <w:start w:val="1"/>
+      <w:numFmt w:val="bullet"/>
+      <w:lvlText w:val="o"/>
+      <w:lvlJc w:val="left"/>
+      <w:pPr>
+        <w:ind w:left="1440" w:hanging="360"/>
+      </w:pPr>
+      <w:rPr>
+        <w:rFonts w:ascii="Courier New" w:hAnsi="Courier New" w:cs="Courier New" w:hint="default"/>
+      </w:rPr>
+    </w:lvl>
+    <w:lvl w:ilvl="2" w:tplc="04090005" w:tentative="1">
+      <w:start w:val="1"/>
+      <w:numFmt w:val="bullet"/>
+      <w:lvlText w:val=""/>
+      <w:lvlJc w:val="left"/>
+      <w:pPr>
+        <w:ind w:left="2160" w:hanging="360"/>
+      </w:pPr>
+      <w:rPr>
+        <w:rFonts w:ascii="Wingdings" w:hAnsi="Wingdings" w:hint="default"/>
+      </w:rPr>
+    </w:lvl>
+    <w:lvl w:ilvl="3" w:tplc="04090001" w:tentative="1">
+      <w:start w:val="1"/>
+      <w:numFmt w:val="bullet"/>
+      <w:lvlText w:val=""/>
+      <w:lvlJc w:val="left"/>
+      <w:pPr>
+        <w:ind w:left="2880" w:hanging="360"/>
+      </w:pPr>
+      <w:rPr>
+        <w:rFonts w:ascii="Symbol" w:hAnsi="Symbol" w:hint="default"/>
+      </w:rPr>
+    </w:lvl>
+    <w:lvl w:ilvl="4" w:tplc="04090003" w:tentative="1">
+      <w:start w:val="1"/>
+      <w:numFmt w:val="bullet"/>
+      <w:lvlText w:val="o"/>
+      <w:lvlJc w:val="left"/>
+      <w:pPr>
+        <w:ind w:left="3600" w:hanging="360"/>
+      </w:pPr>
+      <w:rPr>
+        <w:rFonts w:ascii="Courier New" w:hAnsi="Courier New" w:cs="Courier New" w:hint="default"/>
+      </w:rPr>
+    </w:lvl>
+    <w:lvl w:ilvl="5" w:tplc="04090005" w:tentative="1">
+      <w:start w:val="1"/>
+      <w:numFmt w:val="bullet"/>
+      <w:lvlText w:val=""/>
+      <w:lvlJc w:val="left"/>
+      <w:pPr>
+        <w:ind w:left="4320" w:hanging="360"/>
+      </w:pPr>
+      <w:rPr>
+        <w:rFonts w:ascii="Wingdings" w:hAnsi="Wingdings" w:hint="default"/>
+      </w:rPr>
+    </w:lvl>
+    <w:lvl w:ilvl="6" w:tplc="04090001" w:tentative="1">
+      <w:start w:val="1"/>
+      <w:numFmt w:val="bullet"/>
+      <w:lvlText w:val=""/>
+      <w:lvlJc w:val="left"/>
+      <w:pPr>
+        <w:ind w:left="5040" w:hanging="360"/>
+      </w:pPr>
+      <w:rPr>
+        <w:rFonts w:ascii="Symbol" w:hAnsi="Symbol" w:hint="default"/>
+      </w:rPr>
+    </w:lvl>
+    <w:lvl w:ilvl="7" w:tplc="04090003" w:tentative="1">
+      <w:start w:val="1"/>
+      <w:numFmt w:val="bullet"/>
+      <w:lvlText w:val="o"/>
+      <w:lvlJc w:val="left"/>
+      <w:pPr>
+        <w:ind w:left="5760" w:hanging="360"/>
+      </w:pPr>
+      <w:rPr>
+        <w:rFonts w:ascii="Courier New" w:hAnsi="Courier New" w:cs="Courier New" w:hint="default"/>
+      </w:rPr>
+    </w:lvl>
+    <w:lvl w:ilvl="8" w:tplc="04090005" w:tentative="1">
+      <w:start w:val="1"/>
+      <w:numFmt w:val="bullet"/>
+      <w:lvlText w:val=""/>
+      <w:lvlJc w:val="left"/>
+      <w:pPr>
+        <w:ind w:left="6480" w:hanging="360"/>
+      </w:pPr>
+      <w:rPr>
+        <w:rFonts w:ascii="Wingdings" w:hAnsi="Wingdings" w:hint="default"/>
+      </w:rPr>
+    </w:lvl>
+  </w:abstractNum>
+  <w:abstractNum w:abstractNumId="1" w15:restartNumberingAfterBreak="0">
     <w:nsid w:val="07737115"/>
     <w:multiLevelType w:val="hybridMultilevel"/>
     <w:tmpl w:val="786C683E"/>
@@ -9443,7 +10209,7 @@
       </w:pPr>
     </w:lvl>
   </w:abstractNum>
-  <w:abstractNum w:abstractNumId="1" w15:restartNumberingAfterBreak="0">
+  <w:abstractNum w:abstractNumId="2" w15:restartNumberingAfterBreak="0">
     <w:nsid w:val="11F75FC7"/>
     <w:multiLevelType w:val="hybridMultilevel"/>
     <w:tmpl w:val="2862BFE0"/>
@@ -9532,7 +10298,7 @@
       </w:pPr>
     </w:lvl>
   </w:abstractNum>
-  <w:abstractNum w:abstractNumId="2" w15:restartNumberingAfterBreak="0">
+  <w:abstractNum w:abstractNumId="3" w15:restartNumberingAfterBreak="0">
     <w:nsid w:val="13CC2327"/>
     <w:multiLevelType w:val="hybridMultilevel"/>
     <w:tmpl w:val="EA7E95A2"/>
@@ -9621,7 +10387,233 @@
       </w:pPr>
     </w:lvl>
   </w:abstractNum>
-  <w:abstractNum w:abstractNumId="3" w15:restartNumberingAfterBreak="0">
+  <w:abstractNum w:abstractNumId="4" w15:restartNumberingAfterBreak="0">
+    <w:nsid w:val="35024CC3"/>
+    <w:multiLevelType w:val="hybridMultilevel"/>
+    <w:tmpl w:val="34F628F2"/>
+    <w:lvl w:ilvl="0" w:tplc="04090001">
+      <w:start w:val="1"/>
+      <w:numFmt w:val="bullet"/>
+      <w:lvlText w:val=""/>
+      <w:lvlJc w:val="left"/>
+      <w:pPr>
+        <w:ind w:left="720" w:hanging="360"/>
+      </w:pPr>
+      <w:rPr>
+        <w:rFonts w:ascii="Symbol" w:hAnsi="Symbol" w:hint="default"/>
+      </w:rPr>
+    </w:lvl>
+    <w:lvl w:ilvl="1" w:tplc="04090003" w:tentative="1">
+      <w:start w:val="1"/>
+      <w:numFmt w:val="bullet"/>
+      <w:lvlText w:val="o"/>
+      <w:lvlJc w:val="left"/>
+      <w:pPr>
+        <w:ind w:left="1440" w:hanging="360"/>
+      </w:pPr>
+      <w:rPr>
+        <w:rFonts w:ascii="Courier New" w:hAnsi="Courier New" w:cs="Courier New" w:hint="default"/>
+      </w:rPr>
+    </w:lvl>
+    <w:lvl w:ilvl="2" w:tplc="04090005" w:tentative="1">
+      <w:start w:val="1"/>
+      <w:numFmt w:val="bullet"/>
+      <w:lvlText w:val=""/>
+      <w:lvlJc w:val="left"/>
+      <w:pPr>
+        <w:ind w:left="2160" w:hanging="360"/>
+      </w:pPr>
+      <w:rPr>
+        <w:rFonts w:ascii="Wingdings" w:hAnsi="Wingdings" w:hint="default"/>
+      </w:rPr>
+    </w:lvl>
+    <w:lvl w:ilvl="3" w:tplc="04090001" w:tentative="1">
+      <w:start w:val="1"/>
+      <w:numFmt w:val="bullet"/>
+      <w:lvlText w:val=""/>
+      <w:lvlJc w:val="left"/>
+      <w:pPr>
+        <w:ind w:left="2880" w:hanging="360"/>
+      </w:pPr>
+      <w:rPr>
+        <w:rFonts w:ascii="Symbol" w:hAnsi="Symbol" w:hint="default"/>
+      </w:rPr>
+    </w:lvl>
+    <w:lvl w:ilvl="4" w:tplc="04090003" w:tentative="1">
+      <w:start w:val="1"/>
+      <w:numFmt w:val="bullet"/>
+      <w:lvlText w:val="o"/>
+      <w:lvlJc w:val="left"/>
+      <w:pPr>
+        <w:ind w:left="3600" w:hanging="360"/>
+      </w:pPr>
+      <w:rPr>
+        <w:rFonts w:ascii="Courier New" w:hAnsi="Courier New" w:cs="Courier New" w:hint="default"/>
+      </w:rPr>
+    </w:lvl>
+    <w:lvl w:ilvl="5" w:tplc="04090005" w:tentative="1">
+      <w:start w:val="1"/>
+      <w:numFmt w:val="bullet"/>
+      <w:lvlText w:val=""/>
+      <w:lvlJc w:val="left"/>
+      <w:pPr>
+        <w:ind w:left="4320" w:hanging="360"/>
+      </w:pPr>
+      <w:rPr>
+        <w:rFonts w:ascii="Wingdings" w:hAnsi="Wingdings" w:hint="default"/>
+      </w:rPr>
+    </w:lvl>
+    <w:lvl w:ilvl="6" w:tplc="04090001" w:tentative="1">
+      <w:start w:val="1"/>
+      <w:numFmt w:val="bullet"/>
+      <w:lvlText w:val=""/>
+      <w:lvlJc w:val="left"/>
+      <w:pPr>
+        <w:ind w:left="5040" w:hanging="360"/>
+      </w:pPr>
+      <w:rPr>
+        <w:rFonts w:ascii="Symbol" w:hAnsi="Symbol" w:hint="default"/>
+      </w:rPr>
+    </w:lvl>
+    <w:lvl w:ilvl="7" w:tplc="04090003" w:tentative="1">
+      <w:start w:val="1"/>
+      <w:numFmt w:val="bullet"/>
+      <w:lvlText w:val="o"/>
+      <w:lvlJc w:val="left"/>
+      <w:pPr>
+        <w:ind w:left="5760" w:hanging="360"/>
+      </w:pPr>
+      <w:rPr>
+        <w:rFonts w:ascii="Courier New" w:hAnsi="Courier New" w:cs="Courier New" w:hint="default"/>
+      </w:rPr>
+    </w:lvl>
+    <w:lvl w:ilvl="8" w:tplc="04090005" w:tentative="1">
+      <w:start w:val="1"/>
+      <w:numFmt w:val="bullet"/>
+      <w:lvlText w:val=""/>
+      <w:lvlJc w:val="left"/>
+      <w:pPr>
+        <w:ind w:left="6480" w:hanging="360"/>
+      </w:pPr>
+      <w:rPr>
+        <w:rFonts w:ascii="Wingdings" w:hAnsi="Wingdings" w:hint="default"/>
+      </w:rPr>
+    </w:lvl>
+  </w:abstractNum>
+  <w:abstractNum w:abstractNumId="5" w15:restartNumberingAfterBreak="0">
+    <w:nsid w:val="3C1E0CDD"/>
+    <w:multiLevelType w:val="hybridMultilevel"/>
+    <w:tmpl w:val="FF309414"/>
+    <w:lvl w:ilvl="0" w:tplc="04090001">
+      <w:start w:val="1"/>
+      <w:numFmt w:val="bullet"/>
+      <w:lvlText w:val=""/>
+      <w:lvlJc w:val="left"/>
+      <w:pPr>
+        <w:ind w:left="720" w:hanging="360"/>
+      </w:pPr>
+      <w:rPr>
+        <w:rFonts w:ascii="Symbol" w:hAnsi="Symbol" w:hint="default"/>
+      </w:rPr>
+    </w:lvl>
+    <w:lvl w:ilvl="1" w:tplc="04090003" w:tentative="1">
+      <w:start w:val="1"/>
+      <w:numFmt w:val="bullet"/>
+      <w:lvlText w:val="o"/>
+      <w:lvlJc w:val="left"/>
+      <w:pPr>
+        <w:ind w:left="1440" w:hanging="360"/>
+      </w:pPr>
+      <w:rPr>
+        <w:rFonts w:ascii="Courier New" w:hAnsi="Courier New" w:cs="Courier New" w:hint="default"/>
+      </w:rPr>
+    </w:lvl>
+    <w:lvl w:ilvl="2" w:tplc="04090005" w:tentative="1">
+      <w:start w:val="1"/>
+      <w:numFmt w:val="bullet"/>
+      <w:lvlText w:val=""/>
+      <w:lvlJc w:val="left"/>
+      <w:pPr>
+        <w:ind w:left="2160" w:hanging="360"/>
+      </w:pPr>
+      <w:rPr>
+        <w:rFonts w:ascii="Wingdings" w:hAnsi="Wingdings" w:hint="default"/>
+      </w:rPr>
+    </w:lvl>
+    <w:lvl w:ilvl="3" w:tplc="04090001" w:tentative="1">
+      <w:start w:val="1"/>
+      <w:numFmt w:val="bullet"/>
+      <w:lvlText w:val=""/>
+      <w:lvlJc w:val="left"/>
+      <w:pPr>
+        <w:ind w:left="2880" w:hanging="360"/>
+      </w:pPr>
+      <w:rPr>
+        <w:rFonts w:ascii="Symbol" w:hAnsi="Symbol" w:hint="default"/>
+      </w:rPr>
+    </w:lvl>
+    <w:lvl w:ilvl="4" w:tplc="04090003" w:tentative="1">
+      <w:start w:val="1"/>
+      <w:numFmt w:val="bullet"/>
+      <w:lvlText w:val="o"/>
+      <w:lvlJc w:val="left"/>
+      <w:pPr>
+        <w:ind w:left="3600" w:hanging="360"/>
+      </w:pPr>
+      <w:rPr>
+        <w:rFonts w:ascii="Courier New" w:hAnsi="Courier New" w:cs="Courier New" w:hint="default"/>
+      </w:rPr>
+    </w:lvl>
+    <w:lvl w:ilvl="5" w:tplc="04090005" w:tentative="1">
+      <w:start w:val="1"/>
+      <w:numFmt w:val="bullet"/>
+      <w:lvlText w:val=""/>
+      <w:lvlJc w:val="left"/>
+      <w:pPr>
+        <w:ind w:left="4320" w:hanging="360"/>
+      </w:pPr>
+      <w:rPr>
+        <w:rFonts w:ascii="Wingdings" w:hAnsi="Wingdings" w:hint="default"/>
+      </w:rPr>
+    </w:lvl>
+    <w:lvl w:ilvl="6" w:tplc="04090001" w:tentative="1">
+      <w:start w:val="1"/>
+      <w:numFmt w:val="bullet"/>
+      <w:lvlText w:val=""/>
+      <w:lvlJc w:val="left"/>
+      <w:pPr>
+        <w:ind w:left="5040" w:hanging="360"/>
+      </w:pPr>
+      <w:rPr>
+        <w:rFonts w:ascii="Symbol" w:hAnsi="Symbol" w:hint="default"/>
+      </w:rPr>
+    </w:lvl>
+    <w:lvl w:ilvl="7" w:tplc="04090003" w:tentative="1">
+      <w:start w:val="1"/>
+      <w:numFmt w:val="bullet"/>
+      <w:lvlText w:val="o"/>
+      <w:lvlJc w:val="left"/>
+      <w:pPr>
+        <w:ind w:left="5760" w:hanging="360"/>
+      </w:pPr>
+      <w:rPr>
+        <w:rFonts w:ascii="Courier New" w:hAnsi="Courier New" w:cs="Courier New" w:hint="default"/>
+      </w:rPr>
+    </w:lvl>
+    <w:lvl w:ilvl="8" w:tplc="04090005" w:tentative="1">
+      <w:start w:val="1"/>
+      <w:numFmt w:val="bullet"/>
+      <w:lvlText w:val=""/>
+      <w:lvlJc w:val="left"/>
+      <w:pPr>
+        <w:ind w:left="6480" w:hanging="360"/>
+      </w:pPr>
+      <w:rPr>
+        <w:rFonts w:ascii="Wingdings" w:hAnsi="Wingdings" w:hint="default"/>
+      </w:rPr>
+    </w:lvl>
+  </w:abstractNum>
+  <w:abstractNum w:abstractNumId="6" w15:restartNumberingAfterBreak="0">
     <w:nsid w:val="3C427723"/>
     <w:multiLevelType w:val="hybridMultilevel"/>
     <w:tmpl w:val="CFF8EFC8"/>
@@ -9733,7 +10725,7 @@
       </w:rPr>
     </w:lvl>
   </w:abstractNum>
-  <w:abstractNum w:abstractNumId="4" w15:restartNumberingAfterBreak="0">
+  <w:abstractNum w:abstractNumId="7" w15:restartNumberingAfterBreak="0">
     <w:nsid w:val="4E9C0C6A"/>
     <w:multiLevelType w:val="hybridMultilevel"/>
     <w:tmpl w:val="D284877C"/>
@@ -9819,7 +10811,7 @@
       </w:pPr>
     </w:lvl>
   </w:abstractNum>
-  <w:abstractNum w:abstractNumId="5" w15:restartNumberingAfterBreak="0">
+  <w:abstractNum w:abstractNumId="8" w15:restartNumberingAfterBreak="0">
     <w:nsid w:val="51FD2FF0"/>
     <w:multiLevelType w:val="multilevel"/>
     <w:tmpl w:val="7D2A5074"/>
@@ -9932,7 +10924,7 @@
       </w:pPr>
     </w:lvl>
   </w:abstractNum>
-  <w:abstractNum w:abstractNumId="6" w15:restartNumberingAfterBreak="0">
+  <w:abstractNum w:abstractNumId="9" w15:restartNumberingAfterBreak="0">
     <w:nsid w:val="588E07CD"/>
     <w:multiLevelType w:val="multilevel"/>
     <w:tmpl w:val="D9402096"/>
@@ -10045,7 +11037,7 @@
       </w:pPr>
     </w:lvl>
   </w:abstractNum>
-  <w:abstractNum w:abstractNumId="7" w15:restartNumberingAfterBreak="0">
+  <w:abstractNum w:abstractNumId="10" w15:restartNumberingAfterBreak="0">
     <w:nsid w:val="5C3811A3"/>
     <w:multiLevelType w:val="hybridMultilevel"/>
     <w:tmpl w:val="81B80336"/>
@@ -10134,7 +11126,120 @@
       </w:pPr>
     </w:lvl>
   </w:abstractNum>
-  <w:abstractNum w:abstractNumId="8" w15:restartNumberingAfterBreak="0">
+  <w:abstractNum w:abstractNumId="11" w15:restartNumberingAfterBreak="0">
+    <w:nsid w:val="65E67863"/>
+    <w:multiLevelType w:val="hybridMultilevel"/>
+    <w:tmpl w:val="C944BFAC"/>
+    <w:lvl w:ilvl="0" w:tplc="04090001">
+      <w:start w:val="1"/>
+      <w:numFmt w:val="bullet"/>
+      <w:lvlText w:val=""/>
+      <w:lvlJc w:val="left"/>
+      <w:pPr>
+        <w:ind w:left="720" w:hanging="360"/>
+      </w:pPr>
+      <w:rPr>
+        <w:rFonts w:ascii="Symbol" w:hAnsi="Symbol" w:hint="default"/>
+      </w:rPr>
+    </w:lvl>
+    <w:lvl w:ilvl="1" w:tplc="04090003" w:tentative="1">
+      <w:start w:val="1"/>
+      <w:numFmt w:val="bullet"/>
+      <w:lvlText w:val="o"/>
+      <w:lvlJc w:val="left"/>
+      <w:pPr>
+        <w:ind w:left="1440" w:hanging="360"/>
+      </w:pPr>
+      <w:rPr>
+        <w:rFonts w:ascii="Courier New" w:hAnsi="Courier New" w:cs="Courier New" w:hint="default"/>
+      </w:rPr>
+    </w:lvl>
+    <w:lvl w:ilvl="2" w:tplc="04090005" w:tentative="1">
+      <w:start w:val="1"/>
+      <w:numFmt w:val="bullet"/>
+      <w:lvlText w:val=""/>
+      <w:lvlJc w:val="left"/>
+      <w:pPr>
+        <w:ind w:left="2160" w:hanging="360"/>
+      </w:pPr>
+      <w:rPr>
+        <w:rFonts w:ascii="Wingdings" w:hAnsi="Wingdings" w:hint="default"/>
+      </w:rPr>
+    </w:lvl>
+    <w:lvl w:ilvl="3" w:tplc="04090001" w:tentative="1">
+      <w:start w:val="1"/>
+      <w:numFmt w:val="bullet"/>
+      <w:lvlText w:val=""/>
+      <w:lvlJc w:val="left"/>
+      <w:pPr>
+        <w:ind w:left="2880" w:hanging="360"/>
+      </w:pPr>
+      <w:rPr>
+        <w:rFonts w:ascii="Symbol" w:hAnsi="Symbol" w:hint="default"/>
+      </w:rPr>
+    </w:lvl>
+    <w:lvl w:ilvl="4" w:tplc="04090003" w:tentative="1">
+      <w:start w:val="1"/>
+      <w:numFmt w:val="bullet"/>
+      <w:lvlText w:val="o"/>
+      <w:lvlJc w:val="left"/>
+      <w:pPr>
+        <w:ind w:left="3600" w:hanging="360"/>
+      </w:pPr>
+      <w:rPr>
+        <w:rFonts w:ascii="Courier New" w:hAnsi="Courier New" w:cs="Courier New" w:hint="default"/>
+      </w:rPr>
+    </w:lvl>
+    <w:lvl w:ilvl="5" w:tplc="04090005" w:tentative="1">
+      <w:start w:val="1"/>
+      <w:numFmt w:val="bullet"/>
+      <w:lvlText w:val=""/>
+      <w:lvlJc w:val="left"/>
+      <w:pPr>
+        <w:ind w:left="4320" w:hanging="360"/>
+      </w:pPr>
+      <w:rPr>
+        <w:rFonts w:ascii="Wingdings" w:hAnsi="Wingdings" w:hint="default"/>
+      </w:rPr>
+    </w:lvl>
+    <w:lvl w:ilvl="6" w:tplc="04090001" w:tentative="1">
+      <w:start w:val="1"/>
+      <w:numFmt w:val="bullet"/>
+      <w:lvlText w:val=""/>
+      <w:lvlJc w:val="left"/>
+      <w:pPr>
+        <w:ind w:left="5040" w:hanging="360"/>
+      </w:pPr>
+      <w:rPr>
+        <w:rFonts w:ascii="Symbol" w:hAnsi="Symbol" w:hint="default"/>
+      </w:rPr>
+    </w:lvl>
+    <w:lvl w:ilvl="7" w:tplc="04090003" w:tentative="1">
+      <w:start w:val="1"/>
+      <w:numFmt w:val="bullet"/>
+      <w:lvlText w:val="o"/>
+      <w:lvlJc w:val="left"/>
+      <w:pPr>
+        <w:ind w:left="5760" w:hanging="360"/>
+      </w:pPr>
+      <w:rPr>
+        <w:rFonts w:ascii="Courier New" w:hAnsi="Courier New" w:cs="Courier New" w:hint="default"/>
+      </w:rPr>
+    </w:lvl>
+    <w:lvl w:ilvl="8" w:tplc="04090005" w:tentative="1">
+      <w:start w:val="1"/>
+      <w:numFmt w:val="bullet"/>
+      <w:lvlText w:val=""/>
+      <w:lvlJc w:val="left"/>
+      <w:pPr>
+        <w:ind w:left="6480" w:hanging="360"/>
+      </w:pPr>
+      <w:rPr>
+        <w:rFonts w:ascii="Wingdings" w:hAnsi="Wingdings" w:hint="default"/>
+      </w:rPr>
+    </w:lvl>
+  </w:abstractNum>
+  <w:abstractNum w:abstractNumId="12" w15:restartNumberingAfterBreak="0">
     <w:nsid w:val="69BE7D35"/>
     <w:multiLevelType w:val="multilevel"/>
     <w:tmpl w:val="50924496"/>
@@ -10283,32 +11388,392 @@
       </w:rPr>
     </w:lvl>
   </w:abstractNum>
+  <w:abstractNum w:abstractNumId="13" w15:restartNumberingAfterBreak="0">
+    <w:nsid w:val="6CE558FB"/>
+    <w:multiLevelType w:val="hybridMultilevel"/>
+    <w:tmpl w:val="2C865AD6"/>
+    <w:lvl w:ilvl="0" w:tplc="04090001">
+      <w:start w:val="1"/>
+      <w:numFmt w:val="bullet"/>
+      <w:lvlText w:val=""/>
+      <w:lvlJc w:val="left"/>
+      <w:pPr>
+        <w:ind w:left="720" w:hanging="360"/>
+      </w:pPr>
+      <w:rPr>
+        <w:rFonts w:ascii="Symbol" w:hAnsi="Symbol" w:hint="default"/>
+      </w:rPr>
+    </w:lvl>
+    <w:lvl w:ilvl="1" w:tplc="04090003" w:tentative="1">
+      <w:start w:val="1"/>
+      <w:numFmt w:val="bullet"/>
+      <w:lvlText w:val="o"/>
+      <w:lvlJc w:val="left"/>
+      <w:pPr>
+        <w:ind w:left="1440" w:hanging="360"/>
+      </w:pPr>
+      <w:rPr>
+        <w:rFonts w:ascii="Courier New" w:hAnsi="Courier New" w:cs="Courier New" w:hint="default"/>
+      </w:rPr>
+    </w:lvl>
+    <w:lvl w:ilvl="2" w:tplc="04090005" w:tentative="1">
+      <w:start w:val="1"/>
+      <w:numFmt w:val="bullet"/>
+      <w:lvlText w:val=""/>
+      <w:lvlJc w:val="left"/>
+      <w:pPr>
+        <w:ind w:left="2160" w:hanging="360"/>
+      </w:pPr>
+      <w:rPr>
+        <w:rFonts w:ascii="Wingdings" w:hAnsi="Wingdings" w:hint="default"/>
+      </w:rPr>
+    </w:lvl>
+    <w:lvl w:ilvl="3" w:tplc="04090001" w:tentative="1">
+      <w:start w:val="1"/>
+      <w:numFmt w:val="bullet"/>
+      <w:lvlText w:val=""/>
+      <w:lvlJc w:val="left"/>
+      <w:pPr>
+        <w:ind w:left="2880" w:hanging="360"/>
+      </w:pPr>
+      <w:rPr>
+        <w:rFonts w:ascii="Symbol" w:hAnsi="Symbol" w:hint="default"/>
+      </w:rPr>
+    </w:lvl>
+    <w:lvl w:ilvl="4" w:tplc="04090003" w:tentative="1">
+      <w:start w:val="1"/>
+      <w:numFmt w:val="bullet"/>
+      <w:lvlText w:val="o"/>
+      <w:lvlJc w:val="left"/>
+      <w:pPr>
+        <w:ind w:left="3600" w:hanging="360"/>
+      </w:pPr>
+      <w:rPr>
+        <w:rFonts w:ascii="Courier New" w:hAnsi="Courier New" w:cs="Courier New" w:hint="default"/>
+      </w:rPr>
+    </w:lvl>
+    <w:lvl w:ilvl="5" w:tplc="04090005" w:tentative="1">
+      <w:start w:val="1"/>
+      <w:numFmt w:val="bullet"/>
+      <w:lvlText w:val=""/>
+      <w:lvlJc w:val="left"/>
+      <w:pPr>
+        <w:ind w:left="4320" w:hanging="360"/>
+      </w:pPr>
+      <w:rPr>
+        <w:rFonts w:ascii="Wingdings" w:hAnsi="Wingdings" w:hint="default"/>
+      </w:rPr>
+    </w:lvl>
+    <w:lvl w:ilvl="6" w:tplc="04090001" w:tentative="1">
+      <w:start w:val="1"/>
+      <w:numFmt w:val="bullet"/>
+      <w:lvlText w:val=""/>
+      <w:lvlJc w:val="left"/>
+      <w:pPr>
+        <w:ind w:left="5040" w:hanging="360"/>
+      </w:pPr>
+      <w:rPr>
+        <w:rFonts w:ascii="Symbol" w:hAnsi="Symbol" w:hint="default"/>
+      </w:rPr>
+    </w:lvl>
+    <w:lvl w:ilvl="7" w:tplc="04090003" w:tentative="1">
+      <w:start w:val="1"/>
+      <w:numFmt w:val="bullet"/>
+      <w:lvlText w:val="o"/>
+      <w:lvlJc w:val="left"/>
+      <w:pPr>
+        <w:ind w:left="5760" w:hanging="360"/>
+      </w:pPr>
+      <w:rPr>
+        <w:rFonts w:ascii="Courier New" w:hAnsi="Courier New" w:cs="Courier New" w:hint="default"/>
+      </w:rPr>
+    </w:lvl>
+    <w:lvl w:ilvl="8" w:tplc="04090005" w:tentative="1">
+      <w:start w:val="1"/>
+      <w:numFmt w:val="bullet"/>
+      <w:lvlText w:val=""/>
+      <w:lvlJc w:val="left"/>
+      <w:pPr>
+        <w:ind w:left="6480" w:hanging="360"/>
+      </w:pPr>
+      <w:rPr>
+        <w:rFonts w:ascii="Wingdings" w:hAnsi="Wingdings" w:hint="default"/>
+      </w:rPr>
+    </w:lvl>
+  </w:abstractNum>
+  <w:abstractNum w:abstractNumId="14" w15:restartNumberingAfterBreak="0">
+    <w:nsid w:val="72463013"/>
+    <w:multiLevelType w:val="hybridMultilevel"/>
+    <w:tmpl w:val="CFDCAE00"/>
+    <w:lvl w:ilvl="0" w:tplc="04090001">
+      <w:start w:val="1"/>
+      <w:numFmt w:val="bullet"/>
+      <w:lvlText w:val=""/>
+      <w:lvlJc w:val="left"/>
+      <w:pPr>
+        <w:ind w:left="776" w:hanging="360"/>
+      </w:pPr>
+      <w:rPr>
+        <w:rFonts w:ascii="Symbol" w:hAnsi="Symbol" w:hint="default"/>
+      </w:rPr>
+    </w:lvl>
+    <w:lvl w:ilvl="1" w:tplc="04090003" w:tentative="1">
+      <w:start w:val="1"/>
+      <w:numFmt w:val="bullet"/>
+      <w:lvlText w:val="o"/>
+      <w:lvlJc w:val="left"/>
+      <w:pPr>
+        <w:ind w:left="1496" w:hanging="360"/>
+      </w:pPr>
+      <w:rPr>
+        <w:rFonts w:ascii="Courier New" w:hAnsi="Courier New" w:cs="Courier New" w:hint="default"/>
+      </w:rPr>
+    </w:lvl>
+    <w:lvl w:ilvl="2" w:tplc="04090005" w:tentative="1">
+      <w:start w:val="1"/>
+      <w:numFmt w:val="bullet"/>
+      <w:lvlText w:val=""/>
+      <w:lvlJc w:val="left"/>
+      <w:pPr>
+        <w:ind w:left="2216" w:hanging="360"/>
+      </w:pPr>
+      <w:rPr>
+        <w:rFonts w:ascii="Wingdings" w:hAnsi="Wingdings" w:hint="default"/>
+      </w:rPr>
+    </w:lvl>
+    <w:lvl w:ilvl="3" w:tplc="04090001" w:tentative="1">
+      <w:start w:val="1"/>
+      <w:numFmt w:val="bullet"/>
+      <w:lvlText w:val=""/>
+      <w:lvlJc w:val="left"/>
+      <w:pPr>
+        <w:ind w:left="2936" w:hanging="360"/>
+      </w:pPr>
+      <w:rPr>
+        <w:rFonts w:ascii="Symbol" w:hAnsi="Symbol" w:hint="default"/>
+      </w:rPr>
+    </w:lvl>
+    <w:lvl w:ilvl="4" w:tplc="04090003" w:tentative="1">
+      <w:start w:val="1"/>
+      <w:numFmt w:val="bullet"/>
+      <w:lvlText w:val="o"/>
+      <w:lvlJc w:val="left"/>
+      <w:pPr>
+        <w:ind w:left="3656" w:hanging="360"/>
+      </w:pPr>
+      <w:rPr>
+        <w:rFonts w:ascii="Courier New" w:hAnsi="Courier New" w:cs="Courier New" w:hint="default"/>
+      </w:rPr>
+    </w:lvl>
+    <w:lvl w:ilvl="5" w:tplc="04090005" w:tentative="1">
+      <w:start w:val="1"/>
+      <w:numFmt w:val="bullet"/>
+      <w:lvlText w:val=""/>
+      <w:lvlJc w:val="left"/>
+      <w:pPr>
+        <w:ind w:left="4376" w:hanging="360"/>
+      </w:pPr>
+      <w:rPr>
+        <w:rFonts w:ascii="Wingdings" w:hAnsi="Wingdings" w:hint="default"/>
+      </w:rPr>
+    </w:lvl>
+    <w:lvl w:ilvl="6" w:tplc="04090001" w:tentative="1">
+      <w:start w:val="1"/>
+      <w:numFmt w:val="bullet"/>
+      <w:lvlText w:val=""/>
+      <w:lvlJc w:val="left"/>
+      <w:pPr>
+        <w:ind w:left="5096" w:hanging="360"/>
+      </w:pPr>
+      <w:rPr>
+        <w:rFonts w:ascii="Symbol" w:hAnsi="Symbol" w:hint="default"/>
+      </w:rPr>
+    </w:lvl>
+    <w:lvl w:ilvl="7" w:tplc="04090003" w:tentative="1">
+      <w:start w:val="1"/>
+      <w:numFmt w:val="bullet"/>
+      <w:lvlText w:val="o"/>
+      <w:lvlJc w:val="left"/>
+      <w:pPr>
+        <w:ind w:left="5816" w:hanging="360"/>
+      </w:pPr>
+      <w:rPr>
+        <w:rFonts w:ascii="Courier New" w:hAnsi="Courier New" w:cs="Courier New" w:hint="default"/>
+      </w:rPr>
+    </w:lvl>
+    <w:lvl w:ilvl="8" w:tplc="04090005" w:tentative="1">
+      <w:start w:val="1"/>
+      <w:numFmt w:val="bullet"/>
+      <w:lvlText w:val=""/>
+      <w:lvlJc w:val="left"/>
+      <w:pPr>
+        <w:ind w:left="6536" w:hanging="360"/>
+      </w:pPr>
+      <w:rPr>
+        <w:rFonts w:ascii="Wingdings" w:hAnsi="Wingdings" w:hint="default"/>
+      </w:rPr>
+    </w:lvl>
+  </w:abstractNum>
+  <w:abstractNum w:abstractNumId="15" w15:restartNumberingAfterBreak="0">
+    <w:nsid w:val="760F65E6"/>
+    <w:multiLevelType w:val="hybridMultilevel"/>
+    <w:tmpl w:val="EB0E13FC"/>
+    <w:lvl w:ilvl="0" w:tplc="04090001">
+      <w:start w:val="1"/>
+      <w:numFmt w:val="bullet"/>
+      <w:lvlText w:val=""/>
+      <w:lvlJc w:val="left"/>
+      <w:pPr>
+        <w:ind w:left="720" w:hanging="360"/>
+      </w:pPr>
+      <w:rPr>
+        <w:rFonts w:ascii="Symbol" w:hAnsi="Symbol" w:hint="default"/>
+      </w:rPr>
+    </w:lvl>
+    <w:lvl w:ilvl="1" w:tplc="04090003" w:tentative="1">
+      <w:start w:val="1"/>
+      <w:numFmt w:val="bullet"/>
+      <w:lvlText w:val="o"/>
+      <w:lvlJc w:val="left"/>
+      <w:pPr>
+        <w:ind w:left="1440" w:hanging="360"/>
+      </w:pPr>
+      <w:rPr>
+        <w:rFonts w:ascii="Courier New" w:hAnsi="Courier New" w:cs="Courier New" w:hint="default"/>
+      </w:rPr>
+    </w:lvl>
+    <w:lvl w:ilvl="2" w:tplc="04090005" w:tentative="1">
+      <w:start w:val="1"/>
+      <w:numFmt w:val="bullet"/>
+      <w:lvlText w:val=""/>
+      <w:lvlJc w:val="left"/>
+      <w:pPr>
+        <w:ind w:left="2160" w:hanging="360"/>
+      </w:pPr>
+      <w:rPr>
+        <w:rFonts w:ascii="Wingdings" w:hAnsi="Wingdings" w:hint="default"/>
+      </w:rPr>
+    </w:lvl>
+    <w:lvl w:ilvl="3" w:tplc="04090001" w:tentative="1">
+      <w:start w:val="1"/>
+      <w:numFmt w:val="bullet"/>
+      <w:lvlText w:val=""/>
+      <w:lvlJc w:val="left"/>
+      <w:pPr>
+        <w:ind w:left="2880" w:hanging="360"/>
+      </w:pPr>
+      <w:rPr>
+        <w:rFonts w:ascii="Symbol" w:hAnsi="Symbol" w:hint="default"/>
+      </w:rPr>
+    </w:lvl>
+    <w:lvl w:ilvl="4" w:tplc="04090003" w:tentative="1">
+      <w:start w:val="1"/>
+      <w:numFmt w:val="bullet"/>
+      <w:lvlText w:val="o"/>
+      <w:lvlJc w:val="left"/>
+      <w:pPr>
+        <w:ind w:left="3600" w:hanging="360"/>
+      </w:pPr>
+      <w:rPr>
+        <w:rFonts w:ascii="Courier New" w:hAnsi="Courier New" w:cs="Courier New" w:hint="default"/>
+      </w:rPr>
+    </w:lvl>
+    <w:lvl w:ilvl="5" w:tplc="04090005" w:tentative="1">
+      <w:start w:val="1"/>
+      <w:numFmt w:val="bullet"/>
+      <w:lvlText w:val=""/>
+      <w:lvlJc w:val="left"/>
+      <w:pPr>
+        <w:ind w:left="4320" w:hanging="360"/>
+      </w:pPr>
+      <w:rPr>
+        <w:rFonts w:ascii="Wingdings" w:hAnsi="Wingdings" w:hint="default"/>
+      </w:rPr>
+    </w:lvl>
+    <w:lvl w:ilvl="6" w:tplc="04090001" w:tentative="1">
+      <w:start w:val="1"/>
+      <w:numFmt w:val="bullet"/>
+      <w:lvlText w:val=""/>
+      <w:lvlJc w:val="left"/>
+      <w:pPr>
+        <w:ind w:left="5040" w:hanging="360"/>
+      </w:pPr>
+      <w:rPr>
+        <w:rFonts w:ascii="Symbol" w:hAnsi="Symbol" w:hint="default"/>
+      </w:rPr>
+    </w:lvl>
+    <w:lvl w:ilvl="7" w:tplc="04090003" w:tentative="1">
+      <w:start w:val="1"/>
+      <w:numFmt w:val="bullet"/>
+      <w:lvlText w:val="o"/>
+      <w:lvlJc w:val="left"/>
+      <w:pPr>
+        <w:ind w:left="5760" w:hanging="360"/>
+      </w:pPr>
+      <w:rPr>
+        <w:rFonts w:ascii="Courier New" w:hAnsi="Courier New" w:cs="Courier New" w:hint="default"/>
+      </w:rPr>
+    </w:lvl>
+    <w:lvl w:ilvl="8" w:tplc="04090005" w:tentative="1">
+      <w:start w:val="1"/>
+      <w:numFmt w:val="bullet"/>
+      <w:lvlText w:val=""/>
+      <w:lvlJc w:val="left"/>
+      <w:pPr>
+        <w:ind w:left="6480" w:hanging="360"/>
+      </w:pPr>
+      <w:rPr>
+        <w:rFonts w:ascii="Wingdings" w:hAnsi="Wingdings" w:hint="default"/>
+      </w:rPr>
+    </w:lvl>
+  </w:abstractNum>
   <w:num w:numId="1" w16cid:durableId="1113672609">
+    <w:abstractNumId w:val="9"/>
+  </w:num>
+  <w:num w:numId="2" w16cid:durableId="706568683">
+    <w:abstractNumId w:val="1"/>
+  </w:num>
+  <w:num w:numId="3" w16cid:durableId="1606159081">
+    <w:abstractNumId w:val="10"/>
+  </w:num>
+  <w:num w:numId="4" w16cid:durableId="80565941">
+    <w:abstractNumId w:val="3"/>
+  </w:num>
+  <w:num w:numId="5" w16cid:durableId="4214476">
+    <w:abstractNumId w:val="2"/>
+  </w:num>
+  <w:num w:numId="6" w16cid:durableId="25524752">
+    <w:abstractNumId w:val="8"/>
+  </w:num>
+  <w:num w:numId="7" w16cid:durableId="1478258884">
+    <w:abstractNumId w:val="12"/>
+  </w:num>
+  <w:num w:numId="8" w16cid:durableId="677388944">
     <w:abstractNumId w:val="6"/>
   </w:num>
-  <w:num w:numId="2" w16cid:durableId="706568683">
+  <w:num w:numId="9" w16cid:durableId="366876187">
+    <w:abstractNumId w:val="7"/>
+  </w:num>
+  <w:num w:numId="10" w16cid:durableId="413866962">
+    <w:abstractNumId w:val="14"/>
+  </w:num>
+  <w:num w:numId="11" w16cid:durableId="1001542145">
+    <w:abstractNumId w:val="4"/>
+  </w:num>
+  <w:num w:numId="12" w16cid:durableId="25103349">
+    <w:abstractNumId w:val="11"/>
+  </w:num>
+  <w:num w:numId="13" w16cid:durableId="1235431526">
+    <w:abstractNumId w:val="13"/>
+  </w:num>
+  <w:num w:numId="14" w16cid:durableId="483087334">
+    <w:abstractNumId w:val="15"/>
+  </w:num>
+  <w:num w:numId="15" w16cid:durableId="1737975591">
     <w:abstractNumId w:val="0"/>
   </w:num>
-  <w:num w:numId="3" w16cid:durableId="1606159081">
-    <w:abstractNumId w:val="7"/>
-  </w:num>
-  <w:num w:numId="4" w16cid:durableId="80565941">
-    <w:abstractNumId w:val="2"/>
-  </w:num>
-  <w:num w:numId="5" w16cid:durableId="4214476">
-    <w:abstractNumId w:val="1"/>
-  </w:num>
-  <w:num w:numId="6" w16cid:durableId="25524752">
+  <w:num w:numId="16" w16cid:durableId="214396669">
     <w:abstractNumId w:val="5"/>
-  </w:num>
-  <w:num w:numId="7" w16cid:durableId="1478258884">
-    <w:abstractNumId w:val="8"/>
-  </w:num>
-  <w:num w:numId="8" w16cid:durableId="677388944">
-    <w:abstractNumId w:val="3"/>
-  </w:num>
-  <w:num w:numId="9" w16cid:durableId="366876187">
-    <w:abstractNumId w:val="4"/>
   </w:num>
 </w:numbering>
 </file>

</xml_diff>

<commit_message>
Implemented first quarter greater command
</commit_message>
<xml_diff>
--- a/docs/Final Report.docx
+++ b/docs/Final Report.docx
@@ -183,21 +183,7 @@
             <w:rStyle w:val="Hyperlink"/>
             <w:rFonts w:ascii="Times New Roman" w:hAnsi="Times New Roman" w:cs="Times New Roman"/>
           </w:rPr>
-          <w:t>Technical Desc</w:t>
-        </w:r>
-        <w:r>
-          <w:rPr>
-            <w:rStyle w:val="Hyperlink"/>
-            <w:rFonts w:ascii="Times New Roman" w:hAnsi="Times New Roman" w:cs="Times New Roman"/>
-          </w:rPr>
-          <w:t>r</w:t>
-        </w:r>
-        <w:r>
-          <w:rPr>
-            <w:rStyle w:val="Hyperlink"/>
-            <w:rFonts w:ascii="Times New Roman" w:hAnsi="Times New Roman" w:cs="Times New Roman"/>
-          </w:rPr>
-          <w:t>iption</w:t>
+          <w:t>Technical Description</w:t>
         </w:r>
       </w:hyperlink>
     </w:p>
@@ -448,28 +434,7 @@
             <w:rStyle w:val="Hyperlink"/>
             <w:rFonts w:ascii="Times New Roman" w:hAnsi="Times New Roman" w:cs="Times New Roman"/>
           </w:rPr>
-          <w:t>The Win Probability Co</w:t>
-        </w:r>
-        <w:r>
-          <w:rPr>
-            <w:rStyle w:val="Hyperlink"/>
-            <w:rFonts w:ascii="Times New Roman" w:hAnsi="Times New Roman" w:cs="Times New Roman"/>
-          </w:rPr>
-          <w:t>m</w:t>
-        </w:r>
-        <w:r>
-          <w:rPr>
-            <w:rStyle w:val="Hyperlink"/>
-            <w:rFonts w:ascii="Times New Roman" w:hAnsi="Times New Roman" w:cs="Times New Roman"/>
-          </w:rPr>
-          <w:t>m</w:t>
-        </w:r>
-        <w:r>
-          <w:rPr>
-            <w:rStyle w:val="Hyperlink"/>
-            <w:rFonts w:ascii="Times New Roman" w:hAnsi="Times New Roman" w:cs="Times New Roman"/>
-          </w:rPr>
-          <w:t>and</w:t>
+          <w:t>The Win Probability Command</w:t>
         </w:r>
       </w:hyperlink>
     </w:p>
@@ -584,21 +549,7 @@
             <w:rStyle w:val="Hyperlink"/>
             <w:rFonts w:ascii="Times New Roman" w:hAnsi="Times New Roman" w:cs="Times New Roman"/>
           </w:rPr>
-          <w:t>Technical Details and Just</w:t>
-        </w:r>
-        <w:r>
-          <w:rPr>
-            <w:rStyle w:val="Hyperlink"/>
-            <w:rFonts w:ascii="Times New Roman" w:hAnsi="Times New Roman" w:cs="Times New Roman"/>
-          </w:rPr>
-          <w:t>i</w:t>
-        </w:r>
-        <w:r>
-          <w:rPr>
-            <w:rStyle w:val="Hyperlink"/>
-            <w:rFonts w:ascii="Times New Roman" w:hAnsi="Times New Roman" w:cs="Times New Roman"/>
-          </w:rPr>
-          <w:t>fication</w:t>
+          <w:t>Technical Details and Justification</w:t>
         </w:r>
       </w:hyperlink>
     </w:p>
@@ -621,21 +572,7 @@
             <w:rStyle w:val="Hyperlink"/>
             <w:rFonts w:ascii="Times New Roman" w:hAnsi="Times New Roman" w:cs="Times New Roman"/>
           </w:rPr>
-          <w:t>Summary and Discussi</w:t>
-        </w:r>
-        <w:r>
-          <w:rPr>
-            <w:rStyle w:val="Hyperlink"/>
-            <w:rFonts w:ascii="Times New Roman" w:hAnsi="Times New Roman" w:cs="Times New Roman"/>
-          </w:rPr>
-          <w:t>o</w:t>
-        </w:r>
-        <w:r>
-          <w:rPr>
-            <w:rStyle w:val="Hyperlink"/>
-            <w:rFonts w:ascii="Times New Roman" w:hAnsi="Times New Roman" w:cs="Times New Roman"/>
-          </w:rPr>
-          <w:t>n</w:t>
+          <w:t>Summary and Discussion</w:t>
         </w:r>
       </w:hyperlink>
     </w:p>
@@ -7518,6 +7455,35 @@
           <w:color w:val="000000" w:themeColor="text1"/>
         </w:rPr>
       </w:pPr>
+      <w:r>
+        <w:rPr>
+          <w:rStyle w:val="CodeChar"/>
+        </w:rPr>
+        <w:lastRenderedPageBreak/>
+        <w:t>-</w:t>
+      </w:r>
+      <w:proofErr w:type="spellStart"/>
+      <w:r>
+        <w:rPr>
+          <w:rStyle w:val="CodeChar"/>
+        </w:rPr>
+        <w:t>fq</w:t>
+      </w:r>
+      <w:proofErr w:type="spellEnd"/>
+      <w:r>
+        <w:rPr>
+          <w:rStyle w:val="CodeChar"/>
+        </w:rPr>
+        <w:t xml:space="preserve"> or –</w:t>
+      </w:r>
+      <w:proofErr w:type="spellStart"/>
+      <w:r>
+        <w:rPr>
+          <w:rStyle w:val="CodeChar"/>
+        </w:rPr>
+        <w:t>first_quarter</w:t>
+      </w:r>
+      <w:proofErr w:type="spellEnd"/>
     </w:p>
     <w:p>
       <w:pPr>
@@ -7527,6 +7493,56 @@
           <w:color w:val="000000" w:themeColor="text1"/>
         </w:rPr>
       </w:pPr>
+      <w:r>
+        <w:rPr>
+          <w:color w:val="000000" w:themeColor="text1"/>
+        </w:rPr>
+        <w:t xml:space="preserve">Get games in which the total points scored in the first quarter was greater than any other quarter. When specified alone, this will return games that meet </w:t>
+      </w:r>
+      <w:proofErr w:type="gramStart"/>
+      <w:r>
+        <w:rPr>
+          <w:color w:val="000000" w:themeColor="text1"/>
+        </w:rPr>
+        <w:t>this criteria</w:t>
+      </w:r>
+      <w:proofErr w:type="gramEnd"/>
+      <w:r>
+        <w:rPr>
+          <w:color w:val="000000" w:themeColor="text1"/>
+        </w:rPr>
+        <w:t xml:space="preserve"> across all years. When the </w:t>
+      </w:r>
+      <w:r>
+        <w:rPr>
+          <w:rStyle w:val="CodeChar"/>
+        </w:rPr>
+        <w:t>-y &lt;year&gt;</w:t>
+      </w:r>
+      <w:r>
+        <w:rPr>
+          <w:color w:val="000000" w:themeColor="text1"/>
+        </w:rPr>
+        <w:t xml:space="preserve"> flag is used, only the games in the specified year are returned.</w:t>
+      </w:r>
+    </w:p>
+    <w:p>
+      <w:pPr>
+        <w:pStyle w:val="NormalWeb"/>
+        <w:spacing w:before="0" w:beforeAutospacing="0" w:after="0" w:afterAutospacing="0"/>
+        <w:rPr>
+          <w:color w:val="000000" w:themeColor="text1"/>
+        </w:rPr>
+      </w:pPr>
+    </w:p>
+    <w:p>
+      <w:pPr>
+        <w:pStyle w:val="NormalWeb"/>
+        <w:spacing w:before="0" w:beforeAutospacing="0" w:after="0" w:afterAutospacing="0"/>
+        <w:rPr>
+          <w:color w:val="000000" w:themeColor="text1"/>
+        </w:rPr>
+      </w:pPr>
     </w:p>
     <w:p>
       <w:pPr>
@@ -7763,6 +7779,98 @@
       </w:pPr>
       <w:r>
         <w:rPr>
+          <w:rStyle w:val="CodeChar"/>
+        </w:rPr>
+        <w:t>&gt; Game -</w:t>
+      </w:r>
+      <w:proofErr w:type="spellStart"/>
+      <w:r>
+        <w:rPr>
+          <w:rStyle w:val="CodeChar"/>
+        </w:rPr>
+        <w:t>fq</w:t>
+      </w:r>
+      <w:proofErr w:type="spellEnd"/>
+      <w:r>
+        <w:rPr>
+          <w:color w:val="000000" w:themeColor="text1"/>
+        </w:rPr>
+        <w:t xml:space="preserve"> Return all games in which the total points scored in the first quarter were greater than all other </w:t>
+      </w:r>
+      <w:proofErr w:type="gramStart"/>
+      <w:r>
+        <w:rPr>
+          <w:color w:val="000000" w:themeColor="text1"/>
+        </w:rPr>
+        <w:t>quarters</w:t>
+      </w:r>
+      <w:proofErr w:type="gramEnd"/>
+    </w:p>
+    <w:p>
+      <w:pPr>
+        <w:pStyle w:val="NormalWeb"/>
+        <w:spacing w:before="0" w:beforeAutospacing="0" w:after="0" w:afterAutospacing="0"/>
+        <w:rPr>
+          <w:color w:val="000000" w:themeColor="text1"/>
+        </w:rPr>
+      </w:pPr>
+      <w:r>
+        <w:rPr>
+          <w:rStyle w:val="CodeChar"/>
+        </w:rPr>
+        <w:t>&gt; Game -</w:t>
+      </w:r>
+      <w:proofErr w:type="spellStart"/>
+      <w:r>
+        <w:rPr>
+          <w:rStyle w:val="CodeChar"/>
+        </w:rPr>
+        <w:t>fq</w:t>
+      </w:r>
+      <w:proofErr w:type="spellEnd"/>
+      <w:r>
+        <w:rPr>
+          <w:rStyle w:val="CodeChar"/>
+        </w:rPr>
+        <w:t xml:space="preserve"> -y 2023</w:t>
+      </w:r>
+      <w:r>
+        <w:rPr>
+          <w:color w:val="000000" w:themeColor="text1"/>
+        </w:rPr>
+        <w:t xml:space="preserve"> </w:t>
+      </w:r>
+      <w:r>
+        <w:rPr>
+          <w:color w:val="000000" w:themeColor="text1"/>
+        </w:rPr>
+        <w:t>Return all games in which the total points scored in the first quarter were greater than all other quarters</w:t>
+      </w:r>
+      <w:r>
+        <w:rPr>
+          <w:color w:val="000000" w:themeColor="text1"/>
+        </w:rPr>
+        <w:t xml:space="preserve"> in </w:t>
+      </w:r>
+      <w:proofErr w:type="gramStart"/>
+      <w:r>
+        <w:rPr>
+          <w:color w:val="000000" w:themeColor="text1"/>
+        </w:rPr>
+        <w:t>2023</w:t>
+      </w:r>
+      <w:proofErr w:type="gramEnd"/>
+    </w:p>
+    <w:p>
+      <w:pPr>
+        <w:pStyle w:val="NormalWeb"/>
+        <w:spacing w:before="0" w:beforeAutospacing="0" w:after="0" w:afterAutospacing="0"/>
+        <w:rPr>
+          <w:color w:val="000000" w:themeColor="text1"/>
+        </w:rPr>
+      </w:pPr>
+      <w:r>
+        <w:rPr>
           <w:color w:val="000000" w:themeColor="text1"/>
         </w:rPr>
         <w:br w:type="page"/>
@@ -7889,14 +7997,7 @@
           <w:rStyle w:val="CodeChar"/>
           <w:rFonts w:eastAsiaTheme="minorHAnsi"/>
         </w:rPr>
-        <w:t>-</w:t>
-      </w:r>
-      <w:r>
-        <w:rPr>
-          <w:rStyle w:val="CodeChar"/>
-          <w:rFonts w:eastAsiaTheme="minorHAnsi"/>
-        </w:rPr>
-        <w:t>y &lt;year&gt;</w:t>
+        <w:t>-y &lt;year&gt;</w:t>
       </w:r>
       <w:r>
         <w:rPr>
@@ -12381,6 +12482,7 @@
   <w:style w:type="character" w:default="1" w:styleId="DefaultParagraphFont">
     <w:name w:val="Default Paragraph Font"/>
     <w:uiPriority w:val="1"/>
+    <w:semiHidden/>
     <w:unhideWhenUsed/>
   </w:style>
   <w:style w:type="table" w:default="1" w:styleId="TableNormal">

</xml_diff>

<commit_message>
Added screenshots for each command in the app.
</commit_message>
<xml_diff>
--- a/docs/Final Report.docx
+++ b/docs/Final Report.docx
@@ -3062,7 +3062,22 @@
           <w:rFonts w:ascii="Times New Roman" w:hAnsi="Times New Roman" w:cs="Times New Roman"/>
           <w:color w:val="000000" w:themeColor="text1"/>
         </w:rPr>
-        <w:t>, quarter, score)</w:t>
+        <w:t xml:space="preserve">, </w:t>
+      </w:r>
+      <w:r>
+        <w:rPr>
+          <w:rFonts w:ascii="Times New Roman" w:hAnsi="Times New Roman" w:cs="Times New Roman"/>
+          <w:color w:val="000000" w:themeColor="text1"/>
+          <w:u w:val="single"/>
+        </w:rPr>
+        <w:t>quarter</w:t>
+      </w:r>
+      <w:r>
+        <w:rPr>
+          <w:rFonts w:ascii="Times New Roman" w:hAnsi="Times New Roman" w:cs="Times New Roman"/>
+          <w:color w:val="000000" w:themeColor="text1"/>
+        </w:rPr>
+        <w:t>, score)</w:t>
       </w:r>
     </w:p>
     <w:p>
@@ -4783,22 +4798,6 @@
     </w:p>
     <w:p>
       <w:pPr>
-        <w:spacing w:after="0"/>
-        <w:rPr>
-          <w:rFonts w:ascii="Times New Roman" w:hAnsi="Times New Roman" w:cs="Times New Roman"/>
-          <w:color w:val="FF0000"/>
-        </w:rPr>
-      </w:pPr>
-      <w:r>
-        <w:rPr>
-          <w:rFonts w:ascii="Times New Roman" w:hAnsi="Times New Roman" w:cs="Times New Roman"/>
-          <w:color w:val="FF0000"/>
-        </w:rPr>
-        <w:t>(Latest screenshots showcasing user interface and results needed)</w:t>
-      </w:r>
-    </w:p>
-    <w:p>
-      <w:pPr>
         <w:pStyle w:val="NormalWeb"/>
         <w:spacing w:before="0" w:beforeAutospacing="0" w:after="0" w:afterAutospacing="0"/>
         <w:rPr>
@@ -5639,6 +5638,99 @@
       </w:pPr>
       <w:r>
         <w:rPr>
+          <w:noProof/>
+          <w:color w:val="000000" w:themeColor="text1"/>
+          <w14:ligatures w14:val="standardContextual"/>
+        </w:rPr>
+        <w:drawing>
+          <wp:inline distT="0" distB="0" distL="0" distR="0" wp14:anchorId="5DB7A8C2" wp14:editId="637CA9AD">
+            <wp:extent cx="4053952" cy="2568271"/>
+            <wp:effectExtent l="0" t="0" r="0" b="0"/>
+            <wp:docPr id="1062117920" name="Picture 3" descr="A computer screen shot of a blue and red screen&#10;&#10;Description automatically generated"/>
+            <wp:cNvGraphicFramePr>
+              <a:graphicFrameLocks xmlns:a="http://schemas.openxmlformats.org/drawingml/2006/main" noChangeAspect="1"/>
+            </wp:cNvGraphicFramePr>
+            <a:graphic xmlns:a="http://schemas.openxmlformats.org/drawingml/2006/main">
+              <a:graphicData uri="http://schemas.openxmlformats.org/drawingml/2006/picture">
+                <pic:pic xmlns:pic="http://schemas.openxmlformats.org/drawingml/2006/picture">
+                  <pic:nvPicPr>
+                    <pic:cNvPr id="1062117920" name="Picture 3" descr="A computer screen shot of a blue and red screen&#10;&#10;Description automatically generated"/>
+                    <pic:cNvPicPr/>
+                  </pic:nvPicPr>
+                  <pic:blipFill>
+                    <a:blip r:embed="rId8">
+                      <a:extLst>
+                        <a:ext uri="{28A0092B-C50C-407E-A947-70E740481C1C}">
+                          <a14:useLocalDpi xmlns:a14="http://schemas.microsoft.com/office/drawing/2010/main" val="0"/>
+                        </a:ext>
+                      </a:extLst>
+                    </a:blip>
+                    <a:stretch>
+                      <a:fillRect/>
+                    </a:stretch>
+                  </pic:blipFill>
+                  <pic:spPr>
+                    <a:xfrm>
+                      <a:off x="0" y="0"/>
+                      <a:ext cx="4078205" cy="2583636"/>
+                    </a:xfrm>
+                    <a:prstGeom prst="rect">
+                      <a:avLst/>
+                    </a:prstGeom>
+                  </pic:spPr>
+                </pic:pic>
+              </a:graphicData>
+            </a:graphic>
+          </wp:inline>
+        </w:drawing>
+      </w:r>
+    </w:p>
+    <w:p>
+      <w:pPr>
+        <w:pStyle w:val="NormalWeb"/>
+        <w:spacing w:before="0" w:beforeAutospacing="0" w:after="0" w:afterAutospacing="0"/>
+        <w:rPr>
+          <w:b/>
+          <w:bCs/>
+          <w:color w:val="000000" w:themeColor="text1"/>
+        </w:rPr>
+      </w:pPr>
+      <w:r>
+        <w:rPr>
+          <w:b/>
+          <w:bCs/>
+          <w:color w:val="000000" w:themeColor="text1"/>
+        </w:rPr>
+        <w:t>Example use of the Team command to find information on the Chiefs</w:t>
+      </w:r>
+      <w:r>
+        <w:rPr>
+          <w:b/>
+          <w:bCs/>
+          <w:color w:val="000000" w:themeColor="text1"/>
+        </w:rPr>
+        <w:t xml:space="preserve">. The output is colored in the </w:t>
+      </w:r>
+      <w:proofErr w:type="gramStart"/>
+      <w:r>
+        <w:rPr>
+          <w:b/>
+          <w:bCs/>
+          <w:color w:val="000000" w:themeColor="text1"/>
+        </w:rPr>
+        <w:t>teams</w:t>
+      </w:r>
+      <w:proofErr w:type="gramEnd"/>
+      <w:r>
+        <w:rPr>
+          <w:b/>
+          <w:bCs/>
+          <w:color w:val="000000" w:themeColor="text1"/>
+        </w:rPr>
+        <w:t xml:space="preserve"> colors.</w:t>
+      </w:r>
+      <w:r>
+        <w:rPr>
           <w:color w:val="000000" w:themeColor="text1"/>
         </w:rPr>
         <w:br w:type="page"/>
@@ -6437,6 +6529,99 @@
           <w:color w:val="000000" w:themeColor="text1"/>
         </w:rPr>
       </w:pPr>
+    </w:p>
+    <w:p>
+      <w:pPr>
+        <w:pStyle w:val="NormalWeb"/>
+        <w:spacing w:before="0" w:beforeAutospacing="0" w:after="0" w:afterAutospacing="0"/>
+        <w:rPr>
+          <w:color w:val="000000" w:themeColor="text1"/>
+        </w:rPr>
+      </w:pPr>
+      <w:r>
+        <w:rPr>
+          <w:noProof/>
+          <w:color w:val="000000" w:themeColor="text1"/>
+          <w14:ligatures w14:val="standardContextual"/>
+        </w:rPr>
+        <w:lastRenderedPageBreak/>
+        <w:drawing>
+          <wp:inline distT="0" distB="0" distL="0" distR="0" wp14:anchorId="4BE15479" wp14:editId="3F1971D3">
+            <wp:extent cx="4470400" cy="3441700"/>
+            <wp:effectExtent l="0" t="0" r="0" b="0"/>
+            <wp:docPr id="1146090689" name="Picture 4" descr="A screenshot of a computer program&#10;&#10;Description automatically generated"/>
+            <wp:cNvGraphicFramePr>
+              <a:graphicFrameLocks xmlns:a="http://schemas.openxmlformats.org/drawingml/2006/main" noChangeAspect="1"/>
+            </wp:cNvGraphicFramePr>
+            <a:graphic xmlns:a="http://schemas.openxmlformats.org/drawingml/2006/main">
+              <a:graphicData uri="http://schemas.openxmlformats.org/drawingml/2006/picture">
+                <pic:pic xmlns:pic="http://schemas.openxmlformats.org/drawingml/2006/picture">
+                  <pic:nvPicPr>
+                    <pic:cNvPr id="1146090689" name="Picture 4" descr="A screenshot of a computer program&#10;&#10;Description automatically generated"/>
+                    <pic:cNvPicPr/>
+                  </pic:nvPicPr>
+                  <pic:blipFill>
+                    <a:blip r:embed="rId9">
+                      <a:extLst>
+                        <a:ext uri="{28A0092B-C50C-407E-A947-70E740481C1C}">
+                          <a14:useLocalDpi xmlns:a14="http://schemas.microsoft.com/office/drawing/2010/main" val="0"/>
+                        </a:ext>
+                      </a:extLst>
+                    </a:blip>
+                    <a:stretch>
+                      <a:fillRect/>
+                    </a:stretch>
+                  </pic:blipFill>
+                  <pic:spPr>
+                    <a:xfrm>
+                      <a:off x="0" y="0"/>
+                      <a:ext cx="4470400" cy="3441700"/>
+                    </a:xfrm>
+                    <a:prstGeom prst="rect">
+                      <a:avLst/>
+                    </a:prstGeom>
+                  </pic:spPr>
+                </pic:pic>
+              </a:graphicData>
+            </a:graphic>
+          </wp:inline>
+        </w:drawing>
+      </w:r>
+    </w:p>
+    <w:p>
+      <w:pPr>
+        <w:pStyle w:val="NormalWeb"/>
+        <w:spacing w:before="0" w:beforeAutospacing="0" w:after="0" w:afterAutospacing="0"/>
+        <w:rPr>
+          <w:color w:val="000000" w:themeColor="text1"/>
+        </w:rPr>
+      </w:pPr>
+      <w:r>
+        <w:rPr>
+          <w:b/>
+          <w:bCs/>
+          <w:color w:val="000000" w:themeColor="text1"/>
+        </w:rPr>
+        <w:t xml:space="preserve">Example of using the Athlete command to find information on Patrick </w:t>
+      </w:r>
+      <w:proofErr w:type="spellStart"/>
+      <w:r>
+        <w:rPr>
+          <w:b/>
+          <w:bCs/>
+          <w:color w:val="000000" w:themeColor="text1"/>
+        </w:rPr>
+        <w:t>Mahomes</w:t>
+      </w:r>
+      <w:proofErr w:type="spellEnd"/>
+      <w:r>
+        <w:rPr>
+          <w:b/>
+          <w:bCs/>
+          <w:color w:val="000000" w:themeColor="text1"/>
+        </w:rPr>
+        <w:t>.</w:t>
+      </w:r>
       <w:r>
         <w:rPr>
           <w:color w:val="000000" w:themeColor="text1"/>
@@ -6799,6 +6984,99 @@
           <w:color w:val="000000" w:themeColor="text1"/>
         </w:rPr>
       </w:pPr>
+    </w:p>
+    <w:p>
+      <w:pPr>
+        <w:pStyle w:val="NormalWeb"/>
+        <w:spacing w:before="0" w:beforeAutospacing="0" w:after="0" w:afterAutospacing="0"/>
+        <w:rPr>
+          <w:color w:val="000000" w:themeColor="text1"/>
+        </w:rPr>
+      </w:pPr>
+      <w:r>
+        <w:rPr>
+          <w:noProof/>
+          <w:color w:val="000000" w:themeColor="text1"/>
+          <w14:ligatures w14:val="standardContextual"/>
+        </w:rPr>
+        <w:drawing>
+          <wp:inline distT="0" distB="0" distL="0" distR="0" wp14:anchorId="7B9F7D54" wp14:editId="57F18B8A">
+            <wp:extent cx="4470400" cy="3187700"/>
+            <wp:effectExtent l="0" t="0" r="0" b="0"/>
+            <wp:docPr id="1723018515" name="Picture 5" descr="A computer screen shot of a blue screen&#10;&#10;Description automatically generated"/>
+            <wp:cNvGraphicFramePr>
+              <a:graphicFrameLocks xmlns:a="http://schemas.openxmlformats.org/drawingml/2006/main" noChangeAspect="1"/>
+            </wp:cNvGraphicFramePr>
+            <a:graphic xmlns:a="http://schemas.openxmlformats.org/drawingml/2006/main">
+              <a:graphicData uri="http://schemas.openxmlformats.org/drawingml/2006/picture">
+                <pic:pic xmlns:pic="http://schemas.openxmlformats.org/drawingml/2006/picture">
+                  <pic:nvPicPr>
+                    <pic:cNvPr id="1723018515" name="Picture 5" descr="A computer screen shot of a blue screen&#10;&#10;Description automatically generated"/>
+                    <pic:cNvPicPr/>
+                  </pic:nvPicPr>
+                  <pic:blipFill>
+                    <a:blip r:embed="rId10">
+                      <a:extLst>
+                        <a:ext uri="{28A0092B-C50C-407E-A947-70E740481C1C}">
+                          <a14:useLocalDpi xmlns:a14="http://schemas.microsoft.com/office/drawing/2010/main" val="0"/>
+                        </a:ext>
+                      </a:extLst>
+                    </a:blip>
+                    <a:stretch>
+                      <a:fillRect/>
+                    </a:stretch>
+                  </pic:blipFill>
+                  <pic:spPr>
+                    <a:xfrm>
+                      <a:off x="0" y="0"/>
+                      <a:ext cx="4470400" cy="3187700"/>
+                    </a:xfrm>
+                    <a:prstGeom prst="rect">
+                      <a:avLst/>
+                    </a:prstGeom>
+                  </pic:spPr>
+                </pic:pic>
+              </a:graphicData>
+            </a:graphic>
+          </wp:inline>
+        </w:drawing>
+      </w:r>
+    </w:p>
+    <w:p>
+      <w:pPr>
+        <w:pStyle w:val="NormalWeb"/>
+        <w:spacing w:before="0" w:beforeAutospacing="0" w:after="0" w:afterAutospacing="0"/>
+        <w:rPr>
+          <w:b/>
+          <w:bCs/>
+          <w:color w:val="000000" w:themeColor="text1"/>
+        </w:rPr>
+      </w:pPr>
+      <w:r>
+        <w:rPr>
+          <w:b/>
+          <w:bCs/>
+          <w:color w:val="000000" w:themeColor="text1"/>
+        </w:rPr>
+        <w:t>Example of using the Venue command to find information on GEHA Field at Arrowhead Stadium</w:t>
+      </w:r>
+      <w:r>
+        <w:rPr>
+          <w:b/>
+          <w:bCs/>
+          <w:color w:val="000000" w:themeColor="text1"/>
+        </w:rPr>
+        <w:t>.</w:t>
+      </w:r>
+    </w:p>
+    <w:p>
+      <w:pPr>
+        <w:pStyle w:val="NormalWeb"/>
+        <w:spacing w:before="0" w:beforeAutospacing="0" w:after="0" w:afterAutospacing="0"/>
+        <w:rPr>
+          <w:color w:val="000000" w:themeColor="text1"/>
+        </w:rPr>
+      </w:pPr>
       <w:r>
         <w:rPr>
           <w:color w:val="000000" w:themeColor="text1"/>
@@ -8131,6 +8409,81 @@
           <w:color w:val="000000" w:themeColor="text1"/>
         </w:rPr>
       </w:pPr>
+    </w:p>
+    <w:p>
+      <w:pPr>
+        <w:pStyle w:val="NormalWeb"/>
+        <w:spacing w:before="0" w:beforeAutospacing="0" w:after="0" w:afterAutospacing="0"/>
+        <w:rPr>
+          <w:color w:val="000000" w:themeColor="text1"/>
+        </w:rPr>
+      </w:pPr>
+      <w:r>
+        <w:rPr>
+          <w:noProof/>
+          <w:color w:val="000000" w:themeColor="text1"/>
+          <w14:ligatures w14:val="standardContextual"/>
+        </w:rPr>
+        <w:lastRenderedPageBreak/>
+        <w:drawing>
+          <wp:inline distT="0" distB="0" distL="0" distR="0" wp14:anchorId="7CA7576B" wp14:editId="2889D702">
+            <wp:extent cx="4470400" cy="3390900"/>
+            <wp:effectExtent l="0" t="0" r="0" b="0"/>
+            <wp:docPr id="1320702287" name="Picture 6" descr="A computer screen shot of a blue and red screen&#10;&#10;Description automatically generated"/>
+            <wp:cNvGraphicFramePr>
+              <a:graphicFrameLocks xmlns:a="http://schemas.openxmlformats.org/drawingml/2006/main" noChangeAspect="1"/>
+            </wp:cNvGraphicFramePr>
+            <a:graphic xmlns:a="http://schemas.openxmlformats.org/drawingml/2006/main">
+              <a:graphicData uri="http://schemas.openxmlformats.org/drawingml/2006/picture">
+                <pic:pic xmlns:pic="http://schemas.openxmlformats.org/drawingml/2006/picture">
+                  <pic:nvPicPr>
+                    <pic:cNvPr id="1320702287" name="Picture 6" descr="A computer screen shot of a blue and red screen&#10;&#10;Description automatically generated"/>
+                    <pic:cNvPicPr/>
+                  </pic:nvPicPr>
+                  <pic:blipFill>
+                    <a:blip r:embed="rId11">
+                      <a:extLst>
+                        <a:ext uri="{28A0092B-C50C-407E-A947-70E740481C1C}">
+                          <a14:useLocalDpi xmlns:a14="http://schemas.microsoft.com/office/drawing/2010/main" val="0"/>
+                        </a:ext>
+                      </a:extLst>
+                    </a:blip>
+                    <a:stretch>
+                      <a:fillRect/>
+                    </a:stretch>
+                  </pic:blipFill>
+                  <pic:spPr>
+                    <a:xfrm>
+                      <a:off x="0" y="0"/>
+                      <a:ext cx="4470400" cy="3390900"/>
+                    </a:xfrm>
+                    <a:prstGeom prst="rect">
+                      <a:avLst/>
+                    </a:prstGeom>
+                  </pic:spPr>
+                </pic:pic>
+              </a:graphicData>
+            </a:graphic>
+          </wp:inline>
+        </w:drawing>
+      </w:r>
+    </w:p>
+    <w:p>
+      <w:pPr>
+        <w:pStyle w:val="NormalWeb"/>
+        <w:spacing w:before="0" w:beforeAutospacing="0" w:after="0" w:afterAutospacing="0"/>
+        <w:rPr>
+          <w:color w:val="000000" w:themeColor="text1"/>
+        </w:rPr>
+      </w:pPr>
+      <w:r>
+        <w:rPr>
+          <w:b/>
+          <w:bCs/>
+          <w:color w:val="000000" w:themeColor="text1"/>
+        </w:rPr>
+        <w:t>Example of using the Game command to find information of a game played by the Chiefs and Bengals. The output is colored in the winning team’s colors (the Chiefs in this case).</w:t>
+      </w:r>
       <w:r>
         <w:rPr>
           <w:color w:val="000000" w:themeColor="text1"/>
@@ -8411,6 +8764,89 @@
       </w:pPr>
     </w:p>
     <w:p>
+      <w:r>
+        <w:rPr>
+          <w:noProof/>
+        </w:rPr>
+        <w:drawing>
+          <wp:inline distT="0" distB="0" distL="0" distR="0" wp14:anchorId="77F93B92" wp14:editId="47C21018">
+            <wp:extent cx="4470400" cy="3390900"/>
+            <wp:effectExtent l="0" t="0" r="0" b="0"/>
+            <wp:docPr id="1569049230" name="Picture 7" descr="A screenshot of a computer&#10;&#10;Description automatically generated"/>
+            <wp:cNvGraphicFramePr>
+              <a:graphicFrameLocks xmlns:a="http://schemas.openxmlformats.org/drawingml/2006/main" noChangeAspect="1"/>
+            </wp:cNvGraphicFramePr>
+            <a:graphic xmlns:a="http://schemas.openxmlformats.org/drawingml/2006/main">
+              <a:graphicData uri="http://schemas.openxmlformats.org/drawingml/2006/picture">
+                <pic:pic xmlns:pic="http://schemas.openxmlformats.org/drawingml/2006/picture">
+                  <pic:nvPicPr>
+                    <pic:cNvPr id="1569049230" name="Picture 7" descr="A screenshot of a computer&#10;&#10;Description automatically generated"/>
+                    <pic:cNvPicPr/>
+                  </pic:nvPicPr>
+                  <pic:blipFill>
+                    <a:blip r:embed="rId12">
+                      <a:extLst>
+                        <a:ext uri="{28A0092B-C50C-407E-A947-70E740481C1C}">
+                          <a14:useLocalDpi xmlns:a14="http://schemas.microsoft.com/office/drawing/2010/main" val="0"/>
+                        </a:ext>
+                      </a:extLst>
+                    </a:blip>
+                    <a:stretch>
+                      <a:fillRect/>
+                    </a:stretch>
+                  </pic:blipFill>
+                  <pic:spPr>
+                    <a:xfrm>
+                      <a:off x="0" y="0"/>
+                      <a:ext cx="4470400" cy="3390900"/>
+                    </a:xfrm>
+                    <a:prstGeom prst="rect">
+                      <a:avLst/>
+                    </a:prstGeom>
+                  </pic:spPr>
+                </pic:pic>
+              </a:graphicData>
+            </a:graphic>
+          </wp:inline>
+        </w:drawing>
+      </w:r>
+    </w:p>
+    <w:p>
+      <w:pPr>
+        <w:rPr>
+          <w:rFonts w:ascii="Times New Roman" w:hAnsi="Times New Roman" w:cs="Times New Roman"/>
+          <w:b/>
+          <w:bCs/>
+        </w:rPr>
+      </w:pPr>
+      <w:r>
+        <w:rPr>
+          <w:rFonts w:ascii="Times New Roman" w:hAnsi="Times New Roman" w:cs="Times New Roman"/>
+          <w:b/>
+          <w:bCs/>
+        </w:rPr>
+        <w:t xml:space="preserve">Example of using the </w:t>
+      </w:r>
+      <w:proofErr w:type="spellStart"/>
+      <w:r>
+        <w:rPr>
+          <w:rFonts w:ascii="Times New Roman" w:hAnsi="Times New Roman" w:cs="Times New Roman"/>
+          <w:b/>
+          <w:bCs/>
+        </w:rPr>
+        <w:t>Top_Comeback_Wins</w:t>
+      </w:r>
+      <w:proofErr w:type="spellEnd"/>
+      <w:r>
+        <w:rPr>
+          <w:rFonts w:ascii="Times New Roman" w:hAnsi="Times New Roman" w:cs="Times New Roman"/>
+          <w:b/>
+          <w:bCs/>
+        </w:rPr>
+        <w:t xml:space="preserve"> command to find comebacks in 2020. Each team listed is colored in that team’s colors.</w:t>
+      </w:r>
+    </w:p>
+    <w:p>
       <w:pPr>
         <w:pStyle w:val="Heading3"/>
         <w:spacing w:before="0" w:after="0"/>
@@ -8672,6 +9108,106 @@
     </w:p>
     <w:p/>
     <w:p>
+      <w:r>
+        <w:rPr>
+          <w:noProof/>
+        </w:rPr>
+        <w:drawing>
+          <wp:inline distT="0" distB="0" distL="0" distR="0" wp14:anchorId="0EC7F89C" wp14:editId="46C46672">
+            <wp:extent cx="4470400" cy="2362200"/>
+            <wp:effectExtent l="0" t="0" r="0" b="0"/>
+            <wp:docPr id="774133354" name="Picture 8" descr="A computer screen shot of a blue screen&#10;&#10;Description automatically generated"/>
+            <wp:cNvGraphicFramePr>
+              <a:graphicFrameLocks xmlns:a="http://schemas.openxmlformats.org/drawingml/2006/main" noChangeAspect="1"/>
+            </wp:cNvGraphicFramePr>
+            <a:graphic xmlns:a="http://schemas.openxmlformats.org/drawingml/2006/main">
+              <a:graphicData uri="http://schemas.openxmlformats.org/drawingml/2006/picture">
+                <pic:pic xmlns:pic="http://schemas.openxmlformats.org/drawingml/2006/picture">
+                  <pic:nvPicPr>
+                    <pic:cNvPr id="774133354" name="Picture 8" descr="A computer screen shot of a blue screen&#10;&#10;Description automatically generated"/>
+                    <pic:cNvPicPr/>
+                  </pic:nvPicPr>
+                  <pic:blipFill>
+                    <a:blip r:embed="rId13">
+                      <a:extLst>
+                        <a:ext uri="{28A0092B-C50C-407E-A947-70E740481C1C}">
+                          <a14:useLocalDpi xmlns:a14="http://schemas.microsoft.com/office/drawing/2010/main" val="0"/>
+                        </a:ext>
+                      </a:extLst>
+                    </a:blip>
+                    <a:stretch>
+                      <a:fillRect/>
+                    </a:stretch>
+                  </pic:blipFill>
+                  <pic:spPr>
+                    <a:xfrm>
+                      <a:off x="0" y="0"/>
+                      <a:ext cx="4470400" cy="2362200"/>
+                    </a:xfrm>
+                    <a:prstGeom prst="rect">
+                      <a:avLst/>
+                    </a:prstGeom>
+                  </pic:spPr>
+                </pic:pic>
+              </a:graphicData>
+            </a:graphic>
+          </wp:inline>
+        </w:drawing>
+      </w:r>
+    </w:p>
+    <w:p>
+      <w:pPr>
+        <w:rPr>
+          <w:rFonts w:ascii="Times New Roman" w:hAnsi="Times New Roman" w:cs="Times New Roman"/>
+          <w:b/>
+          <w:bCs/>
+        </w:rPr>
+      </w:pPr>
+      <w:r>
+        <w:rPr>
+          <w:rFonts w:ascii="Times New Roman" w:hAnsi="Times New Roman" w:cs="Times New Roman"/>
+          <w:b/>
+          <w:bCs/>
+        </w:rPr>
+        <w:t xml:space="preserve">An example of using the </w:t>
+      </w:r>
+      <w:proofErr w:type="spellStart"/>
+      <w:r>
+        <w:rPr>
+          <w:rFonts w:ascii="Times New Roman" w:hAnsi="Times New Roman" w:cs="Times New Roman"/>
+          <w:b/>
+          <w:bCs/>
+        </w:rPr>
+        <w:t>Win_probability</w:t>
+      </w:r>
+      <w:proofErr w:type="spellEnd"/>
+      <w:r>
+        <w:rPr>
+          <w:rFonts w:ascii="Times New Roman" w:hAnsi="Times New Roman" w:cs="Times New Roman"/>
+          <w:b/>
+          <w:bCs/>
+        </w:rPr>
+        <w:t xml:space="preserve"> command to find the probability of the Chiefs winning a game with a score of 28 and an opponent score of 21 in the 3</w:t>
+      </w:r>
+      <w:r>
+        <w:rPr>
+          <w:rFonts w:ascii="Times New Roman" w:hAnsi="Times New Roman" w:cs="Times New Roman"/>
+          <w:b/>
+          <w:bCs/>
+          <w:vertAlign w:val="superscript"/>
+        </w:rPr>
+        <w:t>rd</w:t>
+      </w:r>
+      <w:r>
+        <w:rPr>
+          <w:rFonts w:ascii="Times New Roman" w:hAnsi="Times New Roman" w:cs="Times New Roman"/>
+          <w:b/>
+          <w:bCs/>
+        </w:rPr>
+        <w:t xml:space="preserve"> quarter.</w:t>
+      </w:r>
+    </w:p>
+    <w:p>
       <w:pPr>
         <w:pStyle w:val="Heading3"/>
         <w:spacing w:before="0" w:after="0"/>
@@ -9008,6 +9544,91 @@
           <w:color w:val="000000" w:themeColor="text1"/>
         </w:rPr>
       </w:pPr>
+    </w:p>
+    <w:p>
+      <w:pPr>
+        <w:pStyle w:val="NormalWeb"/>
+        <w:spacing w:before="0" w:beforeAutospacing="0" w:after="0" w:afterAutospacing="0"/>
+        <w:rPr>
+          <w:color w:val="000000" w:themeColor="text1"/>
+        </w:rPr>
+      </w:pPr>
+      <w:r>
+        <w:rPr>
+          <w:noProof/>
+          <w:color w:val="000000" w:themeColor="text1"/>
+          <w14:ligatures w14:val="standardContextual"/>
+        </w:rPr>
+        <w:drawing>
+          <wp:inline distT="0" distB="0" distL="0" distR="0" wp14:anchorId="72128A8B" wp14:editId="0443F6A9">
+            <wp:extent cx="4725383" cy="3291840"/>
+            <wp:effectExtent l="0" t="0" r="0" b="0"/>
+            <wp:docPr id="1978213688" name="Picture 9" descr="A table with numbers and a number on it&#10;&#10;Description automatically generated"/>
+            <wp:cNvGraphicFramePr>
+              <a:graphicFrameLocks xmlns:a="http://schemas.openxmlformats.org/drawingml/2006/main" noChangeAspect="1"/>
+            </wp:cNvGraphicFramePr>
+            <a:graphic xmlns:a="http://schemas.openxmlformats.org/drawingml/2006/main">
+              <a:graphicData uri="http://schemas.openxmlformats.org/drawingml/2006/picture">
+                <pic:pic xmlns:pic="http://schemas.openxmlformats.org/drawingml/2006/picture">
+                  <pic:nvPicPr>
+                    <pic:cNvPr id="1978213688" name="Picture 9" descr="A table with numbers and a number on it&#10;&#10;Description automatically generated"/>
+                    <pic:cNvPicPr/>
+                  </pic:nvPicPr>
+                  <pic:blipFill>
+                    <a:blip r:embed="rId14">
+                      <a:extLst>
+                        <a:ext uri="{28A0092B-C50C-407E-A947-70E740481C1C}">
+                          <a14:useLocalDpi xmlns:a14="http://schemas.microsoft.com/office/drawing/2010/main" val="0"/>
+                        </a:ext>
+                      </a:extLst>
+                    </a:blip>
+                    <a:stretch>
+                      <a:fillRect/>
+                    </a:stretch>
+                  </pic:blipFill>
+                  <pic:spPr>
+                    <a:xfrm>
+                      <a:off x="0" y="0"/>
+                      <a:ext cx="4751084" cy="3309744"/>
+                    </a:xfrm>
+                    <a:prstGeom prst="rect">
+                      <a:avLst/>
+                    </a:prstGeom>
+                  </pic:spPr>
+                </pic:pic>
+              </a:graphicData>
+            </a:graphic>
+          </wp:inline>
+        </w:drawing>
+      </w:r>
+    </w:p>
+    <w:p>
+      <w:pPr>
+        <w:pStyle w:val="NormalWeb"/>
+        <w:spacing w:before="0" w:beforeAutospacing="0" w:after="0" w:afterAutospacing="0"/>
+        <w:rPr>
+          <w:b/>
+          <w:bCs/>
+          <w:color w:val="000000" w:themeColor="text1"/>
+        </w:rPr>
+      </w:pPr>
+      <w:r>
+        <w:rPr>
+          <w:b/>
+          <w:bCs/>
+          <w:color w:val="000000" w:themeColor="text1"/>
+        </w:rPr>
+        <w:t>An example of the CSV file output in Excel displaying passing statistics.</w:t>
+      </w:r>
+    </w:p>
+    <w:p>
+      <w:pPr>
+        <w:pStyle w:val="NormalWeb"/>
+        <w:spacing w:before="0" w:beforeAutospacing="0" w:after="0" w:afterAutospacing="0"/>
+        <w:rPr>
+          <w:color w:val="000000" w:themeColor="text1"/>
+        </w:rPr>
+      </w:pPr>
       <w:r>
         <w:rPr>
           <w:color w:val="000000" w:themeColor="text1"/>
@@ -9278,11 +9899,98 @@
     </w:p>
     <w:p>
       <w:pPr>
+        <w:pStyle w:val="NormalWeb"/>
+        <w:spacing w:before="0" w:beforeAutospacing="0" w:after="0" w:afterAutospacing="0"/>
+        <w:rPr>
+          <w:color w:val="000000" w:themeColor="text1"/>
+        </w:rPr>
+      </w:pPr>
+      <w:r>
+        <w:rPr>
+          <w:noProof/>
+          <w:color w:val="000000" w:themeColor="text1"/>
+          <w14:ligatures w14:val="standardContextual"/>
+        </w:rPr>
+        <w:drawing>
+          <wp:inline distT="0" distB="0" distL="0" distR="0" wp14:anchorId="3B84AC43" wp14:editId="29C7D7D5">
+            <wp:extent cx="5080000" cy="3429000"/>
+            <wp:effectExtent l="0" t="0" r="0" b="0"/>
+            <wp:docPr id="1887392348" name="Picture 10" descr="A screenshot of a computer program&#10;&#10;Description automatically generated"/>
+            <wp:cNvGraphicFramePr>
+              <a:graphicFrameLocks xmlns:a="http://schemas.openxmlformats.org/drawingml/2006/main" noChangeAspect="1"/>
+            </wp:cNvGraphicFramePr>
+            <a:graphic xmlns:a="http://schemas.openxmlformats.org/drawingml/2006/main">
+              <a:graphicData uri="http://schemas.openxmlformats.org/drawingml/2006/picture">
+                <pic:pic xmlns:pic="http://schemas.openxmlformats.org/drawingml/2006/picture">
+                  <pic:nvPicPr>
+                    <pic:cNvPr id="1887392348" name="Picture 10" descr="A screenshot of a computer program&#10;&#10;Description automatically generated"/>
+                    <pic:cNvPicPr/>
+                  </pic:nvPicPr>
+                  <pic:blipFill>
+                    <a:blip r:embed="rId15">
+                      <a:extLst>
+                        <a:ext uri="{28A0092B-C50C-407E-A947-70E740481C1C}">
+                          <a14:useLocalDpi xmlns:a14="http://schemas.microsoft.com/office/drawing/2010/main" val="0"/>
+                        </a:ext>
+                      </a:extLst>
+                    </a:blip>
+                    <a:stretch>
+                      <a:fillRect/>
+                    </a:stretch>
+                  </pic:blipFill>
+                  <pic:spPr>
+                    <a:xfrm>
+                      <a:off x="0" y="0"/>
+                      <a:ext cx="5080000" cy="3429000"/>
+                    </a:xfrm>
+                    <a:prstGeom prst="rect">
+                      <a:avLst/>
+                    </a:prstGeom>
+                  </pic:spPr>
+                </pic:pic>
+              </a:graphicData>
+            </a:graphic>
+          </wp:inline>
+        </w:drawing>
+      </w:r>
+    </w:p>
+    <w:p>
+      <w:pPr>
+        <w:pStyle w:val="NormalWeb"/>
+        <w:spacing w:before="0" w:beforeAutospacing="0" w:after="0" w:afterAutospacing="0"/>
+        <w:rPr>
+          <w:b/>
+          <w:bCs/>
+          <w:color w:val="000000" w:themeColor="text1"/>
+        </w:rPr>
+      </w:pPr>
+      <w:r>
+        <w:rPr>
+          <w:b/>
+          <w:bCs/>
+          <w:color w:val="000000" w:themeColor="text1"/>
+        </w:rPr>
+        <w:t>An example of using the Login command to sign in to the system. Note that the latest record of the user’s favorite team is printed when the system starts.</w:t>
+      </w:r>
+    </w:p>
+    <w:p>
+      <w:pPr>
         <w:pStyle w:val="Heading3"/>
       </w:pPr>
       <w:bookmarkStart w:id="15" w:name="_The_Register_Command"/>
       <w:bookmarkEnd w:id="15"/>
-      <w:r>
+    </w:p>
+    <w:p>
+      <w:r>
+        <w:br w:type="page"/>
+      </w:r>
+    </w:p>
+    <w:p>
+      <w:pPr>
+        <w:pStyle w:val="Heading3"/>
+      </w:pPr>
+      <w:r>
+        <w:lastRenderedPageBreak/>
         <w:t>The Register Command</w:t>
       </w:r>
     </w:p>
@@ -9428,6 +10136,92 @@
           <w:color w:val="000000" w:themeColor="text1"/>
         </w:rPr>
         <w:t>Prompts to enter information will follow and you will need to provide a username, password, and name.</w:t>
+      </w:r>
+    </w:p>
+    <w:p>
+      <w:pPr>
+        <w:spacing w:after="0"/>
+        <w:rPr>
+          <w:rFonts w:ascii="Times New Roman" w:hAnsi="Times New Roman" w:cs="Times New Roman"/>
+          <w:color w:val="000000" w:themeColor="text1"/>
+        </w:rPr>
+      </w:pPr>
+    </w:p>
+    <w:p>
+      <w:pPr>
+        <w:spacing w:after="0"/>
+        <w:rPr>
+          <w:rFonts w:ascii="Times New Roman" w:hAnsi="Times New Roman" w:cs="Times New Roman"/>
+          <w:color w:val="000000" w:themeColor="text1"/>
+        </w:rPr>
+      </w:pPr>
+      <w:r>
+        <w:rPr>
+          <w:rFonts w:ascii="Times New Roman" w:hAnsi="Times New Roman" w:cs="Times New Roman"/>
+          <w:noProof/>
+          <w:color w:val="000000" w:themeColor="text1"/>
+        </w:rPr>
+        <w:drawing>
+          <wp:inline distT="0" distB="0" distL="0" distR="0" wp14:anchorId="391700DA" wp14:editId="7744E228">
+            <wp:extent cx="4858326" cy="1614115"/>
+            <wp:effectExtent l="0" t="0" r="0" b="0"/>
+            <wp:docPr id="497119430" name="Picture 11" descr="A blue screen with white text&#10;&#10;Description automatically generated"/>
+            <wp:cNvGraphicFramePr>
+              <a:graphicFrameLocks xmlns:a="http://schemas.openxmlformats.org/drawingml/2006/main" noChangeAspect="1"/>
+            </wp:cNvGraphicFramePr>
+            <a:graphic xmlns:a="http://schemas.openxmlformats.org/drawingml/2006/main">
+              <a:graphicData uri="http://schemas.openxmlformats.org/drawingml/2006/picture">
+                <pic:pic xmlns:pic="http://schemas.openxmlformats.org/drawingml/2006/picture">
+                  <pic:nvPicPr>
+                    <pic:cNvPr id="497119430" name="Picture 11" descr="A blue screen with white text&#10;&#10;Description automatically generated"/>
+                    <pic:cNvPicPr/>
+                  </pic:nvPicPr>
+                  <pic:blipFill>
+                    <a:blip r:embed="rId16">
+                      <a:extLst>
+                        <a:ext uri="{28A0092B-C50C-407E-A947-70E740481C1C}">
+                          <a14:useLocalDpi xmlns:a14="http://schemas.microsoft.com/office/drawing/2010/main" val="0"/>
+                        </a:ext>
+                      </a:extLst>
+                    </a:blip>
+                    <a:stretch>
+                      <a:fillRect/>
+                    </a:stretch>
+                  </pic:blipFill>
+                  <pic:spPr>
+                    <a:xfrm>
+                      <a:off x="0" y="0"/>
+                      <a:ext cx="4888927" cy="1624282"/>
+                    </a:xfrm>
+                    <a:prstGeom prst="rect">
+                      <a:avLst/>
+                    </a:prstGeom>
+                  </pic:spPr>
+                </pic:pic>
+              </a:graphicData>
+            </a:graphic>
+          </wp:inline>
+        </w:drawing>
+      </w:r>
+    </w:p>
+    <w:p>
+      <w:pPr>
+        <w:spacing w:after="0"/>
+        <w:rPr>
+          <w:rFonts w:ascii="Times New Roman" w:hAnsi="Times New Roman" w:cs="Times New Roman"/>
+          <w:b/>
+          <w:bCs/>
+          <w:color w:val="000000" w:themeColor="text1"/>
+        </w:rPr>
+      </w:pPr>
+      <w:r>
+        <w:rPr>
+          <w:rFonts w:ascii="Times New Roman" w:hAnsi="Times New Roman" w:cs="Times New Roman"/>
+          <w:b/>
+          <w:bCs/>
+          <w:color w:val="000000" w:themeColor="text1"/>
+        </w:rPr>
+        <w:t>An example of registering an account with the system. The user is prompted to choose a username, password, first name, and last name.</w:t>
       </w:r>
     </w:p>
     <w:p>

</xml_diff>

<commit_message>
Updated queries used, and added some additional future directions
</commit_message>
<xml_diff>
--- a/docs/Final Report.docx
+++ b/docs/Final Report.docx
@@ -4263,7 +4263,7 @@
           <w:rFonts w:ascii="Times New Roman" w:hAnsi="Times New Roman" w:cs="Times New Roman"/>
           <w:color w:val="000000" w:themeColor="text1"/>
         </w:rPr>
-        <w:t xml:space="preserve">16.) Win loss: What is the number of games won and lost by a team </w:t>
+        <w:t xml:space="preserve">16.) Game leaders: Find the passing, receiving, and rushing leaders for a given </w:t>
       </w:r>
       <w:proofErr w:type="gramStart"/>
       <w:r>
@@ -4271,6 +4271,46 @@
           <w:rFonts w:ascii="Times New Roman" w:hAnsi="Times New Roman" w:cs="Times New Roman"/>
           <w:color w:val="000000" w:themeColor="text1"/>
         </w:rPr>
+        <w:t>game</w:t>
+      </w:r>
+      <w:proofErr w:type="gramEnd"/>
+    </w:p>
+    <w:p>
+      <w:pPr>
+        <w:spacing w:after="0"/>
+        <w:ind w:left="360"/>
+        <w:rPr>
+          <w:rFonts w:ascii="Times New Roman" w:hAnsi="Times New Roman" w:cs="Times New Roman"/>
+          <w:color w:val="000000" w:themeColor="text1"/>
+        </w:rPr>
+      </w:pPr>
+      <w:r>
+        <w:rPr>
+          <w:rFonts w:ascii="Times New Roman" w:hAnsi="Times New Roman" w:cs="Times New Roman"/>
+          <w:color w:val="000000" w:themeColor="text1"/>
+        </w:rPr>
+        <w:t>1</w:t>
+      </w:r>
+      <w:r>
+        <w:rPr>
+          <w:rFonts w:ascii="Times New Roman" w:hAnsi="Times New Roman" w:cs="Times New Roman"/>
+          <w:color w:val="000000" w:themeColor="text1"/>
+        </w:rPr>
+        <w:t>7</w:t>
+      </w:r>
+      <w:r>
+        <w:rPr>
+          <w:rFonts w:ascii="Times New Roman" w:hAnsi="Times New Roman" w:cs="Times New Roman"/>
+          <w:color w:val="000000" w:themeColor="text1"/>
+        </w:rPr>
+        <w:t xml:space="preserve">.) Win loss: What is the number of games won and lost by a team </w:t>
+      </w:r>
+      <w:proofErr w:type="gramStart"/>
+      <w:r>
+        <w:rPr>
+          <w:rFonts w:ascii="Times New Roman" w:hAnsi="Times New Roman" w:cs="Times New Roman"/>
+          <w:color w:val="000000" w:themeColor="text1"/>
+        </w:rPr>
         <w:t>in a given</w:t>
       </w:r>
       <w:proofErr w:type="gramEnd"/>
@@ -4280,30 +4320,6 @@
           <w:color w:val="000000" w:themeColor="text1"/>
         </w:rPr>
         <w:t xml:space="preserve"> season?</w:t>
-      </w:r>
-    </w:p>
-    <w:p>
-      <w:pPr>
-        <w:spacing w:after="0"/>
-        <w:ind w:left="360"/>
-        <w:rPr>
-          <w:rFonts w:ascii="Times New Roman" w:hAnsi="Times New Roman" w:cs="Times New Roman"/>
-          <w:color w:val="000000" w:themeColor="text1"/>
-        </w:rPr>
-      </w:pPr>
-      <w:r>
-        <w:rPr>
-          <w:rFonts w:ascii="Times New Roman" w:hAnsi="Times New Roman" w:cs="Times New Roman"/>
-          <w:color w:val="000000" w:themeColor="text1"/>
-        </w:rPr>
-        <w:t>17.)</w:t>
-      </w:r>
-      <w:r>
-        <w:rPr>
-          <w:rFonts w:ascii="Times New Roman" w:hAnsi="Times New Roman" w:cs="Times New Roman"/>
-          <w:color w:val="000000" w:themeColor="text1"/>
-        </w:rPr>
-        <w:t xml:space="preserve"> Popular teams: Which teams have the highest average attendance per game in a season? And what is the percentage change from the previous season’s attendance?</w:t>
       </w:r>
     </w:p>
     <w:p>
@@ -11022,11 +11038,33 @@
     </w:p>
     <w:p>
       <w:pPr>
+        <w:pStyle w:val="ListParagraph"/>
+        <w:numPr>
+          <w:ilvl w:val="0"/>
+          <w:numId w:val="5"/>
+        </w:numPr>
+        <w:spacing w:after="0"/>
+        <w:rPr>
+          <w:rFonts w:ascii="Times New Roman" w:hAnsi="Times New Roman" w:cs="Times New Roman"/>
+          <w:color w:val="000000" w:themeColor="text1"/>
+        </w:rPr>
+      </w:pPr>
+      <w:r>
+        <w:rPr>
+          <w:rFonts w:ascii="Times New Roman" w:hAnsi="Times New Roman" w:cs="Times New Roman"/>
+          <w:color w:val="000000" w:themeColor="text1"/>
+        </w:rPr>
+        <w:t>The data in this database, and the NFL in general, is quite complex. There are many statistics and aggregation methods that are commonly used beyond what is implemented in this application. Since it is not feasible to implement all of this in the current application, we chose a subset of queries that were interesting to us, involved data in many tables, and answered relevant questions. Some future changes could be to extend this program to provide additional statistics and information to users. This is likely best done using a website or desktop/mobile application for a better user experience.</w:t>
+      </w:r>
+    </w:p>
+    <w:p>
+      <w:pPr>
         <w:pStyle w:val="Heading2"/>
       </w:pPr>
       <w:bookmarkStart w:id="22" w:name="_Teamwork_Division_and"/>
       <w:bookmarkEnd w:id="22"/>
       <w:r>
+        <w:lastRenderedPageBreak/>
         <w:t>Teamwork</w:t>
       </w:r>
       <w:r>
@@ -11093,15 +11131,7 @@
           <w:rFonts w:ascii="Times New Roman" w:hAnsi="Times New Roman" w:cs="Times New Roman"/>
           <w:color w:val="000000" w:themeColor="text1"/>
         </w:rPr>
-        <w:t xml:space="preserve">Web scraping, Raw data processing, Database design, SQL queries, python implementation, user </w:t>
-      </w:r>
-      <w:r>
-        <w:rPr>
-          <w:rFonts w:ascii="Times New Roman" w:hAnsi="Times New Roman" w:cs="Times New Roman"/>
-          <w:color w:val="000000" w:themeColor="text1"/>
-        </w:rPr>
-        <w:lastRenderedPageBreak/>
-        <w:t>interface</w:t>
+        <w:t>Web scraping, Raw data processing, Database design, SQL queries, python implementation, user interface</w:t>
       </w:r>
       <w:r>
         <w:rPr>

</xml_diff>

<commit_message>
Added Users command to documentation
</commit_message>
<xml_diff>
--- a/docs/Final Report.docx
+++ b/docs/Final Report.docx
@@ -246,13 +246,15 @@
           <w:color w:val="000000" w:themeColor="text1"/>
         </w:rPr>
       </w:pPr>
-      <w:r>
-        <w:rPr>
-          <w:rFonts w:ascii="Times New Roman" w:hAnsi="Times New Roman" w:cs="Times New Roman"/>
-          <w:color w:val="000000" w:themeColor="text1"/>
-        </w:rPr>
-        <w:t>Queries</w:t>
-      </w:r>
+      <w:hyperlink w:anchor="_SQL_Queries:" w:history="1">
+        <w:r>
+          <w:rPr>
+            <w:rStyle w:val="Hyperlink"/>
+            <w:rFonts w:ascii="Times New Roman" w:hAnsi="Times New Roman" w:cs="Times New Roman"/>
+          </w:rPr>
+          <w:t>Queries</w:t>
+        </w:r>
+      </w:hyperlink>
     </w:p>
     <w:p>
       <w:pPr>
@@ -447,8 +449,10 @@
         </w:numPr>
         <w:spacing w:after="0"/>
         <w:rPr>
-          <w:rFonts w:ascii="Times New Roman" w:hAnsi="Times New Roman" w:cs="Times New Roman"/>
-          <w:color w:val="000000" w:themeColor="text1"/>
+          <w:rStyle w:val="Hyperlink"/>
+          <w:rFonts w:ascii="Times New Roman" w:hAnsi="Times New Roman" w:cs="Times New Roman"/>
+          <w:color w:val="000000" w:themeColor="text1"/>
+          <w:u w:val="none"/>
         </w:rPr>
       </w:pPr>
       <w:hyperlink w:anchor="_The_Save_Command" w:history="1">
@@ -474,13 +478,13 @@
           <w:color w:val="000000" w:themeColor="text1"/>
         </w:rPr>
       </w:pPr>
-      <w:hyperlink w:anchor="_The_Login_Command" w:history="1">
+      <w:hyperlink w:anchor="_The_User_Command" w:history="1">
         <w:r>
           <w:rPr>
             <w:rStyle w:val="Hyperlink"/>
             <w:rFonts w:ascii="Times New Roman" w:hAnsi="Times New Roman" w:cs="Times New Roman"/>
           </w:rPr>
-          <w:t>The Login Command</w:t>
+          <w:t>The User Command</w:t>
         </w:r>
       </w:hyperlink>
     </w:p>
@@ -497,7 +501,44 @@
           <w:color w:val="000000" w:themeColor="text1"/>
         </w:rPr>
       </w:pPr>
-      <w:hyperlink w:anchor="_The_Register_Command" w:history="1">
+      <w:hyperlink w:anchor="_The_Login_Command_1" w:history="1">
+        <w:r>
+          <w:rPr>
+            <w:rStyle w:val="Hyperlink"/>
+            <w:rFonts w:ascii="Times New Roman" w:hAnsi="Times New Roman" w:cs="Times New Roman"/>
+          </w:rPr>
+          <w:t>The Logi</w:t>
+        </w:r>
+        <w:r>
+          <w:rPr>
+            <w:rStyle w:val="Hyperlink"/>
+            <w:rFonts w:ascii="Times New Roman" w:hAnsi="Times New Roman" w:cs="Times New Roman"/>
+          </w:rPr>
+          <w:t>n</w:t>
+        </w:r>
+        <w:r>
+          <w:rPr>
+            <w:rStyle w:val="Hyperlink"/>
+            <w:rFonts w:ascii="Times New Roman" w:hAnsi="Times New Roman" w:cs="Times New Roman"/>
+          </w:rPr>
+          <w:t xml:space="preserve"> Command</w:t>
+        </w:r>
+      </w:hyperlink>
+    </w:p>
+    <w:p>
+      <w:pPr>
+        <w:pStyle w:val="ListParagraph"/>
+        <w:numPr>
+          <w:ilvl w:val="1"/>
+          <w:numId w:val="9"/>
+        </w:numPr>
+        <w:spacing w:after="0"/>
+        <w:rPr>
+          <w:rFonts w:ascii="Times New Roman" w:hAnsi="Times New Roman" w:cs="Times New Roman"/>
+          <w:color w:val="000000" w:themeColor="text1"/>
+        </w:rPr>
+      </w:pPr>
+      <w:hyperlink w:anchor="_The_Register_Command_1" w:history="1">
         <w:r>
           <w:rPr>
             <w:rStyle w:val="Hyperlink"/>
@@ -526,7 +567,21 @@
             <w:rStyle w:val="Hyperlink"/>
             <w:rFonts w:ascii="Times New Roman" w:hAnsi="Times New Roman" w:cs="Times New Roman"/>
           </w:rPr>
-          <w:t>Evaluation</w:t>
+          <w:t>Evaluati</w:t>
+        </w:r>
+        <w:r>
+          <w:rPr>
+            <w:rStyle w:val="Hyperlink"/>
+            <w:rFonts w:ascii="Times New Roman" w:hAnsi="Times New Roman" w:cs="Times New Roman"/>
+          </w:rPr>
+          <w:t>o</w:t>
+        </w:r>
+        <w:r>
+          <w:rPr>
+            <w:rStyle w:val="Hyperlink"/>
+            <w:rFonts w:ascii="Times New Roman" w:hAnsi="Times New Roman" w:cs="Times New Roman"/>
+          </w:rPr>
+          <w:t>n</w:t>
         </w:r>
       </w:hyperlink>
     </w:p>
@@ -549,7 +604,21 @@
             <w:rStyle w:val="Hyperlink"/>
             <w:rFonts w:ascii="Times New Roman" w:hAnsi="Times New Roman" w:cs="Times New Roman"/>
           </w:rPr>
-          <w:t>Technical Details and Justification</w:t>
+          <w:t>Technic</w:t>
+        </w:r>
+        <w:r>
+          <w:rPr>
+            <w:rStyle w:val="Hyperlink"/>
+            <w:rFonts w:ascii="Times New Roman" w:hAnsi="Times New Roman" w:cs="Times New Roman"/>
+          </w:rPr>
+          <w:t>a</w:t>
+        </w:r>
+        <w:r>
+          <w:rPr>
+            <w:rStyle w:val="Hyperlink"/>
+            <w:rFonts w:ascii="Times New Roman" w:hAnsi="Times New Roman" w:cs="Times New Roman"/>
+          </w:rPr>
+          <w:t>l Details and Justification</w:t>
         </w:r>
       </w:hyperlink>
     </w:p>
@@ -3550,20 +3619,10 @@
     </w:p>
     <w:p>
       <w:pPr>
-        <w:pStyle w:val="Heading2"/>
-        <w:spacing w:before="0" w:after="0"/>
-        <w:rPr>
-          <w:rFonts w:cs="Times New Roman"/>
-          <w:sz w:val="24"/>
-          <w:szCs w:val="24"/>
-        </w:rPr>
-      </w:pPr>
-      <w:r>
-        <w:rPr>
-          <w:rFonts w:cs="Times New Roman"/>
-          <w:sz w:val="24"/>
-          <w:szCs w:val="24"/>
-        </w:rPr>
+        <w:pStyle w:val="Heading3"/>
+      </w:pPr>
+      <w:r>
+        <w:lastRenderedPageBreak/>
         <w:t>Views:</w:t>
       </w:r>
     </w:p>
@@ -3712,7 +3771,6 @@
           <w:rFonts w:ascii="Times New Roman" w:hAnsi="Times New Roman" w:cs="Times New Roman"/>
           <w:color w:val="000000" w:themeColor="text1"/>
         </w:rPr>
-        <w:lastRenderedPageBreak/>
         <w:t>All_third_quarter_</w:t>
       </w:r>
       <w:proofErr w:type="gramStart"/>
@@ -3843,6 +3901,8 @@
       <w:pPr>
         <w:pStyle w:val="Heading3"/>
       </w:pPr>
+      <w:bookmarkStart w:id="5" w:name="_SQL_Queries:"/>
+      <w:bookmarkEnd w:id="5"/>
       <w:r>
         <w:t>SQL Queries:</w:t>
       </w:r>
@@ -4396,8 +4456,8 @@
       <w:pPr>
         <w:pStyle w:val="Heading2"/>
       </w:pPr>
-      <w:bookmarkStart w:id="5" w:name="_System_Implementation:"/>
-      <w:bookmarkEnd w:id="5"/>
+      <w:bookmarkStart w:id="6" w:name="_System_Implementation:"/>
+      <w:bookmarkEnd w:id="6"/>
       <w:r>
         <w:lastRenderedPageBreak/>
         <w:t>System Implementation:</w:t>
@@ -4802,8 +4862,8 @@
       <w:pPr>
         <w:pStyle w:val="Heading2"/>
       </w:pPr>
-      <w:bookmarkStart w:id="6" w:name="_System_Features_and"/>
-      <w:bookmarkEnd w:id="6"/>
+      <w:bookmarkStart w:id="7" w:name="_System_Features_and"/>
+      <w:bookmarkEnd w:id="7"/>
       <w:r>
         <w:lastRenderedPageBreak/>
         <w:t xml:space="preserve">System Features and </w:t>
@@ -5181,8 +5241,8 @@
       <w:pPr>
         <w:pStyle w:val="Heading3"/>
       </w:pPr>
-      <w:bookmarkStart w:id="7" w:name="_The_Team_Command"/>
-      <w:bookmarkEnd w:id="7"/>
+      <w:bookmarkStart w:id="8" w:name="_The_Team_Command"/>
+      <w:bookmarkEnd w:id="8"/>
       <w:r>
         <w:lastRenderedPageBreak/>
         <w:t>The Team Command</w:t>
@@ -5756,8 +5816,8 @@
       <w:pPr>
         <w:pStyle w:val="Heading3"/>
       </w:pPr>
-      <w:bookmarkStart w:id="8" w:name="_The_Athlete_Command"/>
-      <w:bookmarkEnd w:id="8"/>
+      <w:bookmarkStart w:id="9" w:name="_The_Athlete_Command"/>
+      <w:bookmarkEnd w:id="9"/>
       <w:r>
         <w:lastRenderedPageBreak/>
         <w:t>The Athlete Command</w:t>
@@ -6502,13 +6562,7 @@
         <w:rPr>
           <w:rStyle w:val="CodeChar"/>
         </w:rPr>
-        <w:t xml:space="preserve">&gt; Athlete -pr -y 2020 -a </w:t>
-      </w:r>
-      <w:r>
-        <w:rPr>
-          <w:rStyle w:val="CodeChar"/>
-        </w:rPr>
-        <w:t>2330</w:t>
+        <w:t>&gt; Athlete -pr -y 2020 -a 2330</w:t>
       </w:r>
       <w:r>
         <w:rPr>
@@ -6649,8 +6703,8 @@
       <w:pPr>
         <w:pStyle w:val="Heading3"/>
       </w:pPr>
-      <w:bookmarkStart w:id="9" w:name="_The_Venue_Command"/>
-      <w:bookmarkEnd w:id="9"/>
+      <w:bookmarkStart w:id="10" w:name="_The_Venue_Command"/>
+      <w:bookmarkEnd w:id="10"/>
       <w:r>
         <w:lastRenderedPageBreak/>
         <w:t>The Venue Command</w:t>
@@ -7104,8 +7158,8 @@
       <w:pPr>
         <w:pStyle w:val="Heading3"/>
       </w:pPr>
-      <w:bookmarkStart w:id="10" w:name="_The_Game_Command"/>
-      <w:bookmarkEnd w:id="10"/>
+      <w:bookmarkStart w:id="11" w:name="_The_Game_Command"/>
+      <w:bookmarkEnd w:id="11"/>
       <w:r>
         <w:lastRenderedPageBreak/>
         <w:t>The Game Command</w:t>
@@ -8394,19 +8448,7 @@
         <w:rPr>
           <w:color w:val="000000" w:themeColor="text1"/>
         </w:rPr>
-        <w:t xml:space="preserve"> </w:t>
-      </w:r>
-      <w:r>
-        <w:rPr>
-          <w:color w:val="000000" w:themeColor="text1"/>
-        </w:rPr>
-        <w:t>Return all games in which the total points scored in the first quarter were greater than all other quarters</w:t>
-      </w:r>
-      <w:r>
-        <w:rPr>
-          <w:color w:val="000000" w:themeColor="text1"/>
-        </w:rPr>
-        <w:t xml:space="preserve"> in </w:t>
+        <w:t xml:space="preserve"> Return all games in which the total points scored in the first quarter were greater than all other quarters in </w:t>
       </w:r>
       <w:proofErr w:type="gramStart"/>
       <w:r>
@@ -8511,8 +8553,8 @@
       <w:pPr>
         <w:pStyle w:val="Heading3"/>
       </w:pPr>
-      <w:bookmarkStart w:id="11" w:name="_The_Top_Comeback_Wins_Command"/>
-      <w:bookmarkEnd w:id="11"/>
+      <w:bookmarkStart w:id="12" w:name="_The_Top_Comeback_Wins_Command"/>
+      <w:bookmarkEnd w:id="12"/>
       <w:r>
         <w:lastRenderedPageBreak/>
         <w:t xml:space="preserve">The </w:t>
@@ -8885,8 +8927,8 @@
       <w:pPr>
         <w:pStyle w:val="Heading3"/>
       </w:pPr>
-      <w:bookmarkStart w:id="12" w:name="_The_Win_Probability_Command"/>
-      <w:bookmarkEnd w:id="12"/>
+      <w:bookmarkStart w:id="13" w:name="_The_Win_Probability_Command"/>
+      <w:bookmarkEnd w:id="13"/>
       <w:r>
         <w:lastRenderedPageBreak/>
         <w:t xml:space="preserve">The </w:t>
@@ -9246,8 +9288,8 @@
       <w:pPr>
         <w:pStyle w:val="Heading3"/>
       </w:pPr>
-      <w:bookmarkStart w:id="13" w:name="_The_Save_Command"/>
-      <w:bookmarkEnd w:id="13"/>
+      <w:bookmarkStart w:id="14" w:name="_The_Save_Command"/>
+      <w:bookmarkEnd w:id="14"/>
       <w:r>
         <w:lastRenderedPageBreak/>
         <w:t>The Save Command</w:t>
@@ -9656,10 +9698,909 @@
       <w:pPr>
         <w:pStyle w:val="Heading3"/>
       </w:pPr>
-      <w:bookmarkStart w:id="14" w:name="_The_Login_Command"/>
-      <w:bookmarkEnd w:id="14"/>
+      <w:bookmarkStart w:id="15" w:name="_The_Login_Command"/>
+      <w:bookmarkStart w:id="16" w:name="_The_User_Command"/>
+      <w:bookmarkEnd w:id="15"/>
+      <w:bookmarkEnd w:id="16"/>
       <w:r>
         <w:lastRenderedPageBreak/>
+        <w:t>The User Command</w:t>
+      </w:r>
+    </w:p>
+    <w:p>
+      <w:pPr>
+        <w:rPr>
+          <w:rFonts w:ascii="Times New Roman" w:hAnsi="Times New Roman" w:cs="Times New Roman"/>
+        </w:rPr>
+      </w:pPr>
+      <w:r>
+        <w:rPr>
+          <w:rFonts w:ascii="Times New Roman" w:hAnsi="Times New Roman" w:cs="Times New Roman"/>
+        </w:rPr>
+        <w:t xml:space="preserve">The User command is used for user related services. This command is used to update data in the user's </w:t>
+      </w:r>
+      <w:proofErr w:type="gramStart"/>
+      <w:r>
+        <w:rPr>
+          <w:rFonts w:ascii="Times New Roman" w:hAnsi="Times New Roman" w:cs="Times New Roman"/>
+        </w:rPr>
+        <w:t>account, and</w:t>
+      </w:r>
+      <w:proofErr w:type="gramEnd"/>
+      <w:r>
+        <w:rPr>
+          <w:rFonts w:ascii="Times New Roman" w:hAnsi="Times New Roman" w:cs="Times New Roman"/>
+        </w:rPr>
+        <w:t xml:space="preserve"> can be used to delete the account if desired.</w:t>
+      </w:r>
+    </w:p>
+    <w:p>
+      <w:pPr>
+        <w:rPr>
+          <w:rFonts w:ascii="Times New Roman" w:hAnsi="Times New Roman" w:cs="Times New Roman"/>
+        </w:rPr>
+      </w:pPr>
+    </w:p>
+    <w:p>
+      <w:pPr>
+        <w:rPr>
+          <w:rFonts w:ascii="Times New Roman" w:hAnsi="Times New Roman" w:cs="Times New Roman"/>
+        </w:rPr>
+      </w:pPr>
+      <w:r>
+        <w:rPr>
+          <w:rFonts w:ascii="Times New Roman" w:hAnsi="Times New Roman" w:cs="Times New Roman"/>
+        </w:rPr>
+        <w:t>Required Arguments</w:t>
+      </w:r>
+    </w:p>
+    <w:p>
+      <w:pPr>
+        <w:rPr>
+          <w:rFonts w:ascii="Times New Roman" w:hAnsi="Times New Roman" w:cs="Times New Roman"/>
+        </w:rPr>
+      </w:pPr>
+      <w:r>
+        <w:rPr>
+          <w:rFonts w:ascii="Times New Roman" w:hAnsi="Times New Roman" w:cs="Times New Roman"/>
+        </w:rPr>
+        <w:t xml:space="preserve">While the User command does not require any arguments on </w:t>
+      </w:r>
+      <w:proofErr w:type="spellStart"/>
+      <w:proofErr w:type="gramStart"/>
+      <w:r>
+        <w:rPr>
+          <w:rFonts w:ascii="Times New Roman" w:hAnsi="Times New Roman" w:cs="Times New Roman"/>
+        </w:rPr>
+        <w:t>it's</w:t>
+      </w:r>
+      <w:proofErr w:type="spellEnd"/>
+      <w:proofErr w:type="gramEnd"/>
+      <w:r>
+        <w:rPr>
+          <w:rFonts w:ascii="Times New Roman" w:hAnsi="Times New Roman" w:cs="Times New Roman"/>
+        </w:rPr>
+        <w:t xml:space="preserve"> own, arguments are expected for some of the various flags that are used to update and delete data. If nothing is given to the User command, the user's details are printed.</w:t>
+      </w:r>
+    </w:p>
+    <w:p>
+      <w:pPr>
+        <w:rPr>
+          <w:rFonts w:ascii="Times New Roman" w:hAnsi="Times New Roman" w:cs="Times New Roman"/>
+        </w:rPr>
+      </w:pPr>
+    </w:p>
+    <w:p>
+      <w:pPr>
+        <w:rPr>
+          <w:rFonts w:ascii="Times New Roman" w:hAnsi="Times New Roman" w:cs="Times New Roman"/>
+        </w:rPr>
+      </w:pPr>
+      <w:r>
+        <w:rPr>
+          <w:rFonts w:ascii="Times New Roman" w:hAnsi="Times New Roman" w:cs="Times New Roman"/>
+        </w:rPr>
+        <w:t>Flags and Optional Arguments</w:t>
+      </w:r>
+    </w:p>
+    <w:p>
+      <w:pPr>
+        <w:rPr>
+          <w:rFonts w:ascii="Times New Roman" w:hAnsi="Times New Roman" w:cs="Times New Roman"/>
+        </w:rPr>
+      </w:pPr>
+    </w:p>
+    <w:p>
+      <w:pPr>
+        <w:rPr>
+          <w:rFonts w:ascii="Times New Roman" w:hAnsi="Times New Roman" w:cs="Times New Roman"/>
+        </w:rPr>
+      </w:pPr>
+      <w:r>
+        <w:rPr>
+          <w:rStyle w:val="CodeChar"/>
+          <w:rFonts w:eastAsiaTheme="minorHAnsi"/>
+        </w:rPr>
+        <w:t xml:space="preserve">-f or </w:t>
+      </w:r>
+      <w:r>
+        <w:rPr>
+          <w:rStyle w:val="CodeChar"/>
+          <w:rFonts w:eastAsiaTheme="minorHAnsi"/>
+        </w:rPr>
+        <w:t>–</w:t>
+      </w:r>
+      <w:r>
+        <w:rPr>
+          <w:rStyle w:val="CodeChar"/>
+          <w:rFonts w:eastAsiaTheme="minorHAnsi"/>
+        </w:rPr>
+        <w:t>favorite</w:t>
+      </w:r>
+      <w:r>
+        <w:rPr>
+          <w:rFonts w:ascii="Times New Roman" w:hAnsi="Times New Roman" w:cs="Times New Roman"/>
+        </w:rPr>
+        <w:t xml:space="preserve"> </w:t>
+      </w:r>
+    </w:p>
+    <w:p>
+      <w:pPr>
+        <w:rPr>
+          <w:rFonts w:ascii="Times New Roman" w:hAnsi="Times New Roman" w:cs="Times New Roman"/>
+        </w:rPr>
+      </w:pPr>
+      <w:r>
+        <w:rPr>
+          <w:rFonts w:ascii="Times New Roman" w:hAnsi="Times New Roman" w:cs="Times New Roman"/>
+        </w:rPr>
+        <w:t xml:space="preserve">Specify that you would like to favorite either a team or </w:t>
+      </w:r>
+      <w:proofErr w:type="gramStart"/>
+      <w:r>
+        <w:rPr>
+          <w:rFonts w:ascii="Times New Roman" w:hAnsi="Times New Roman" w:cs="Times New Roman"/>
+        </w:rPr>
+        <w:t>athlete</w:t>
+      </w:r>
+      <w:proofErr w:type="gramEnd"/>
+    </w:p>
+    <w:p>
+      <w:pPr>
+        <w:rPr>
+          <w:rFonts w:ascii="Times New Roman" w:hAnsi="Times New Roman" w:cs="Times New Roman"/>
+        </w:rPr>
+      </w:pPr>
+    </w:p>
+    <w:p>
+      <w:pPr>
+        <w:rPr>
+          <w:rFonts w:ascii="Times New Roman" w:hAnsi="Times New Roman" w:cs="Times New Roman"/>
+        </w:rPr>
+      </w:pPr>
+      <w:r>
+        <w:rPr>
+          <w:rStyle w:val="CodeChar"/>
+          <w:rFonts w:eastAsiaTheme="minorHAnsi"/>
+        </w:rPr>
+        <w:t>-t or --team &lt;</w:t>
+      </w:r>
+      <w:proofErr w:type="spellStart"/>
+      <w:r>
+        <w:rPr>
+          <w:rStyle w:val="CodeChar"/>
+          <w:rFonts w:eastAsiaTheme="minorHAnsi"/>
+        </w:rPr>
+        <w:t>team_name</w:t>
+      </w:r>
+      <w:proofErr w:type="spellEnd"/>
+      <w:r>
+        <w:rPr>
+          <w:rStyle w:val="CodeChar"/>
+          <w:rFonts w:eastAsiaTheme="minorHAnsi"/>
+        </w:rPr>
+        <w:t>&gt;</w:t>
+      </w:r>
+      <w:r>
+        <w:rPr>
+          <w:rFonts w:ascii="Times New Roman" w:hAnsi="Times New Roman" w:cs="Times New Roman"/>
+        </w:rPr>
+        <w:t xml:space="preserve"> </w:t>
+      </w:r>
+    </w:p>
+    <w:p>
+      <w:pPr>
+        <w:rPr>
+          <w:rFonts w:ascii="Times New Roman" w:hAnsi="Times New Roman" w:cs="Times New Roman"/>
+        </w:rPr>
+      </w:pPr>
+      <w:r>
+        <w:rPr>
+          <w:rFonts w:ascii="Times New Roman" w:hAnsi="Times New Roman" w:cs="Times New Roman"/>
+        </w:rPr>
+        <w:t xml:space="preserve">Used in combination with the `-f` flag to specify a team name to </w:t>
+      </w:r>
+      <w:proofErr w:type="gramStart"/>
+      <w:r>
+        <w:rPr>
+          <w:rFonts w:ascii="Times New Roman" w:hAnsi="Times New Roman" w:cs="Times New Roman"/>
+        </w:rPr>
+        <w:t>favorite</w:t>
+      </w:r>
+      <w:proofErr w:type="gramEnd"/>
+    </w:p>
+    <w:p>
+      <w:pPr>
+        <w:rPr>
+          <w:rFonts w:ascii="Times New Roman" w:hAnsi="Times New Roman" w:cs="Times New Roman"/>
+        </w:rPr>
+      </w:pPr>
+    </w:p>
+    <w:p>
+      <w:pPr>
+        <w:rPr>
+          <w:rFonts w:ascii="Times New Roman" w:hAnsi="Times New Roman" w:cs="Times New Roman"/>
+        </w:rPr>
+      </w:pPr>
+      <w:r>
+        <w:rPr>
+          <w:rStyle w:val="CodeChar"/>
+          <w:rFonts w:eastAsiaTheme="minorHAnsi"/>
+        </w:rPr>
+        <w:t>-a or --athlete &lt;</w:t>
+      </w:r>
+      <w:proofErr w:type="spellStart"/>
+      <w:r>
+        <w:rPr>
+          <w:rStyle w:val="CodeChar"/>
+          <w:rFonts w:eastAsiaTheme="minorHAnsi"/>
+        </w:rPr>
+        <w:t>athlete_id</w:t>
+      </w:r>
+      <w:proofErr w:type="spellEnd"/>
+      <w:r>
+        <w:rPr>
+          <w:rStyle w:val="CodeChar"/>
+          <w:rFonts w:eastAsiaTheme="minorHAnsi"/>
+        </w:rPr>
+        <w:t>&gt;</w:t>
+      </w:r>
+      <w:r>
+        <w:rPr>
+          <w:rFonts w:ascii="Times New Roman" w:hAnsi="Times New Roman" w:cs="Times New Roman"/>
+        </w:rPr>
+        <w:t xml:space="preserve"> </w:t>
+      </w:r>
+    </w:p>
+    <w:p>
+      <w:pPr>
+        <w:rPr>
+          <w:rFonts w:ascii="Times New Roman" w:hAnsi="Times New Roman" w:cs="Times New Roman"/>
+        </w:rPr>
+      </w:pPr>
+      <w:r>
+        <w:rPr>
+          <w:rFonts w:ascii="Times New Roman" w:hAnsi="Times New Roman" w:cs="Times New Roman"/>
+        </w:rPr>
+        <w:t>Used in combination with the `-f` flag to specify an athlete to favorite.</w:t>
+      </w:r>
+    </w:p>
+    <w:p>
+      <w:pPr>
+        <w:rPr>
+          <w:rFonts w:ascii="Times New Roman" w:hAnsi="Times New Roman" w:cs="Times New Roman"/>
+        </w:rPr>
+      </w:pPr>
+    </w:p>
+    <w:p>
+      <w:pPr>
+        <w:rPr>
+          <w:rFonts w:ascii="Times New Roman" w:hAnsi="Times New Roman" w:cs="Times New Roman"/>
+        </w:rPr>
+      </w:pPr>
+      <w:r>
+        <w:rPr>
+          <w:rStyle w:val="CodeChar"/>
+          <w:rFonts w:eastAsiaTheme="minorHAnsi"/>
+        </w:rPr>
+        <w:t xml:space="preserve">-d or </w:t>
+      </w:r>
+      <w:r>
+        <w:rPr>
+          <w:rStyle w:val="CodeChar"/>
+          <w:rFonts w:eastAsiaTheme="minorHAnsi"/>
+        </w:rPr>
+        <w:t>–</w:t>
+      </w:r>
+      <w:r>
+        <w:rPr>
+          <w:rStyle w:val="CodeChar"/>
+          <w:rFonts w:eastAsiaTheme="minorHAnsi"/>
+        </w:rPr>
+        <w:t>delete</w:t>
+      </w:r>
+      <w:r>
+        <w:rPr>
+          <w:rFonts w:ascii="Times New Roman" w:hAnsi="Times New Roman" w:cs="Times New Roman"/>
+        </w:rPr>
+        <w:t xml:space="preserve"> </w:t>
+      </w:r>
+    </w:p>
+    <w:p>
+      <w:pPr>
+        <w:rPr>
+          <w:rFonts w:ascii="Times New Roman" w:hAnsi="Times New Roman" w:cs="Times New Roman"/>
+        </w:rPr>
+      </w:pPr>
+      <w:r>
+        <w:rPr>
+          <w:rFonts w:ascii="Times New Roman" w:hAnsi="Times New Roman" w:cs="Times New Roman"/>
+        </w:rPr>
+        <w:t xml:space="preserve">Specify that you would like to perform a delete operation. When used without other flags, this will prompt an account deletion. When combined with the </w:t>
+      </w:r>
+      <w:r>
+        <w:rPr>
+          <w:rStyle w:val="CodeChar"/>
+          <w:rFonts w:eastAsiaTheme="minorHAnsi"/>
+        </w:rPr>
+        <w:t>-f</w:t>
+      </w:r>
+      <w:r>
+        <w:rPr>
+          <w:rFonts w:ascii="Times New Roman" w:hAnsi="Times New Roman" w:cs="Times New Roman"/>
+        </w:rPr>
+        <w:t xml:space="preserve"> flag and either </w:t>
+      </w:r>
+      <w:r>
+        <w:rPr>
+          <w:rStyle w:val="CodeChar"/>
+          <w:rFonts w:eastAsiaTheme="minorHAnsi"/>
+        </w:rPr>
+        <w:t>-t</w:t>
+      </w:r>
+      <w:r>
+        <w:rPr>
+          <w:rFonts w:ascii="Times New Roman" w:hAnsi="Times New Roman" w:cs="Times New Roman"/>
+        </w:rPr>
+        <w:t xml:space="preserve"> or </w:t>
+      </w:r>
+      <w:r>
+        <w:rPr>
+          <w:rStyle w:val="CodeChar"/>
+          <w:rFonts w:eastAsiaTheme="minorHAnsi"/>
+        </w:rPr>
+        <w:t>-a</w:t>
+      </w:r>
+      <w:r>
+        <w:rPr>
+          <w:rFonts w:ascii="Times New Roman" w:hAnsi="Times New Roman" w:cs="Times New Roman"/>
+        </w:rPr>
+        <w:t>, specify that you would like to delete your favorite team or athlete.</w:t>
+      </w:r>
+    </w:p>
+    <w:p>
+      <w:pPr>
+        <w:rPr>
+          <w:rFonts w:ascii="Times New Roman" w:hAnsi="Times New Roman" w:cs="Times New Roman"/>
+        </w:rPr>
+      </w:pPr>
+    </w:p>
+    <w:p>
+      <w:pPr>
+        <w:rPr>
+          <w:rFonts w:ascii="Times New Roman" w:hAnsi="Times New Roman" w:cs="Times New Roman"/>
+        </w:rPr>
+      </w:pPr>
+      <w:r>
+        <w:rPr>
+          <w:rStyle w:val="CodeChar"/>
+          <w:rFonts w:eastAsiaTheme="minorHAnsi"/>
+        </w:rPr>
+        <w:t>-U or --update &lt;field&gt;</w:t>
+      </w:r>
+      <w:r>
+        <w:rPr>
+          <w:rFonts w:ascii="Times New Roman" w:hAnsi="Times New Roman" w:cs="Times New Roman"/>
+        </w:rPr>
+        <w:t xml:space="preserve"> </w:t>
+      </w:r>
+    </w:p>
+    <w:p>
+      <w:pPr>
+        <w:rPr>
+          <w:rFonts w:ascii="Times New Roman" w:hAnsi="Times New Roman" w:cs="Times New Roman"/>
+        </w:rPr>
+      </w:pPr>
+      <w:r>
+        <w:rPr>
+          <w:rFonts w:ascii="Times New Roman" w:hAnsi="Times New Roman" w:cs="Times New Roman"/>
+        </w:rPr>
+        <w:t>Specify that you would like to update the provided field. Accepted fields are `</w:t>
+      </w:r>
+      <w:proofErr w:type="spellStart"/>
+      <w:r>
+        <w:rPr>
+          <w:rFonts w:ascii="Times New Roman" w:hAnsi="Times New Roman" w:cs="Times New Roman"/>
+        </w:rPr>
+        <w:t>first_name</w:t>
+      </w:r>
+      <w:proofErr w:type="spellEnd"/>
+      <w:r>
+        <w:rPr>
+          <w:rFonts w:ascii="Times New Roman" w:hAnsi="Times New Roman" w:cs="Times New Roman"/>
+        </w:rPr>
+        <w:t>`, `</w:t>
+      </w:r>
+      <w:proofErr w:type="spellStart"/>
+      <w:r>
+        <w:rPr>
+          <w:rFonts w:ascii="Times New Roman" w:hAnsi="Times New Roman" w:cs="Times New Roman"/>
+        </w:rPr>
+        <w:t>last_name</w:t>
+      </w:r>
+      <w:proofErr w:type="spellEnd"/>
+      <w:r>
+        <w:rPr>
+          <w:rFonts w:ascii="Times New Roman" w:hAnsi="Times New Roman" w:cs="Times New Roman"/>
+        </w:rPr>
+        <w:t xml:space="preserve">`, or `password` </w:t>
+      </w:r>
+    </w:p>
+    <w:p>
+      <w:pPr>
+        <w:rPr>
+          <w:rFonts w:ascii="Times New Roman" w:hAnsi="Times New Roman" w:cs="Times New Roman"/>
+        </w:rPr>
+      </w:pPr>
+    </w:p>
+    <w:p>
+      <w:pPr>
+        <w:rPr>
+          <w:rFonts w:ascii="Times New Roman" w:hAnsi="Times New Roman" w:cs="Times New Roman"/>
+        </w:rPr>
+      </w:pPr>
+      <w:r>
+        <w:rPr>
+          <w:rStyle w:val="CodeChar"/>
+          <w:rFonts w:eastAsiaTheme="minorHAnsi"/>
+        </w:rPr>
+        <w:t>-V or --update &lt;value&gt;</w:t>
+      </w:r>
+      <w:r>
+        <w:rPr>
+          <w:rFonts w:ascii="Times New Roman" w:hAnsi="Times New Roman" w:cs="Times New Roman"/>
+        </w:rPr>
+        <w:t xml:space="preserve"> </w:t>
+      </w:r>
+    </w:p>
+    <w:p>
+      <w:pPr>
+        <w:rPr>
+          <w:rFonts w:ascii="Times New Roman" w:hAnsi="Times New Roman" w:cs="Times New Roman"/>
+        </w:rPr>
+      </w:pPr>
+      <w:r>
+        <w:rPr>
+          <w:rFonts w:ascii="Times New Roman" w:hAnsi="Times New Roman" w:cs="Times New Roman"/>
+        </w:rPr>
+        <w:t xml:space="preserve">Set the new value to use with the </w:t>
+      </w:r>
+      <w:r>
+        <w:rPr>
+          <w:rStyle w:val="CodeChar"/>
+          <w:rFonts w:eastAsiaTheme="minorHAnsi"/>
+        </w:rPr>
+        <w:t>-U</w:t>
+      </w:r>
+      <w:r>
+        <w:rPr>
+          <w:rFonts w:ascii="Times New Roman" w:hAnsi="Times New Roman" w:cs="Times New Roman"/>
+        </w:rPr>
+        <w:t xml:space="preserve"> flag.</w:t>
+      </w:r>
+    </w:p>
+    <w:p>
+      <w:pPr>
+        <w:rPr>
+          <w:rFonts w:ascii="Times New Roman" w:hAnsi="Times New Roman" w:cs="Times New Roman"/>
+        </w:rPr>
+      </w:pPr>
+      <w:r>
+        <w:rPr>
+          <w:rFonts w:ascii="Times New Roman" w:hAnsi="Times New Roman" w:cs="Times New Roman"/>
+        </w:rPr>
+        <w:tab/>
+      </w:r>
+    </w:p>
+    <w:p>
+      <w:pPr>
+        <w:rPr>
+          <w:rFonts w:ascii="Times New Roman" w:hAnsi="Times New Roman" w:cs="Times New Roman"/>
+        </w:rPr>
+      </w:pPr>
+      <w:r>
+        <w:rPr>
+          <w:rFonts w:ascii="Times New Roman" w:hAnsi="Times New Roman" w:cs="Times New Roman"/>
+        </w:rPr>
+        <w:t>Usage</w:t>
+      </w:r>
+    </w:p>
+    <w:p>
+      <w:pPr>
+        <w:rPr>
+          <w:rFonts w:ascii="Times New Roman" w:hAnsi="Times New Roman" w:cs="Times New Roman"/>
+        </w:rPr>
+      </w:pPr>
+      <w:r>
+        <w:rPr>
+          <w:rStyle w:val="CodeChar"/>
+          <w:rFonts w:eastAsiaTheme="minorHAnsi"/>
+        </w:rPr>
+        <w:t>&gt; User</w:t>
+      </w:r>
+      <w:r>
+        <w:rPr>
+          <w:rFonts w:ascii="Times New Roman" w:hAnsi="Times New Roman" w:cs="Times New Roman"/>
+        </w:rPr>
+        <w:t xml:space="preserve"> Show the user's </w:t>
+      </w:r>
+      <w:proofErr w:type="gramStart"/>
+      <w:r>
+        <w:rPr>
+          <w:rFonts w:ascii="Times New Roman" w:hAnsi="Times New Roman" w:cs="Times New Roman"/>
+        </w:rPr>
+        <w:t>details</w:t>
+      </w:r>
+      <w:proofErr w:type="gramEnd"/>
+    </w:p>
+    <w:p>
+      <w:pPr>
+        <w:rPr>
+          <w:rFonts w:ascii="Times New Roman" w:hAnsi="Times New Roman" w:cs="Times New Roman"/>
+        </w:rPr>
+      </w:pPr>
+      <w:r>
+        <w:rPr>
+          <w:rStyle w:val="CodeChar"/>
+          <w:rFonts w:eastAsiaTheme="minorHAnsi"/>
+        </w:rPr>
+        <w:t xml:space="preserve">&gt; </w:t>
+      </w:r>
+      <w:r>
+        <w:rPr>
+          <w:rStyle w:val="CodeChar"/>
+          <w:rFonts w:eastAsiaTheme="minorHAnsi"/>
+        </w:rPr>
+        <w:t>User -f -t Chiefs</w:t>
+      </w:r>
+      <w:r>
+        <w:rPr>
+          <w:rFonts w:ascii="Times New Roman" w:hAnsi="Times New Roman" w:cs="Times New Roman"/>
+        </w:rPr>
+        <w:t xml:space="preserve"> Set Chiefs as your favorite </w:t>
+      </w:r>
+      <w:proofErr w:type="gramStart"/>
+      <w:r>
+        <w:rPr>
+          <w:rFonts w:ascii="Times New Roman" w:hAnsi="Times New Roman" w:cs="Times New Roman"/>
+        </w:rPr>
+        <w:t>team</w:t>
+      </w:r>
+      <w:proofErr w:type="gramEnd"/>
+    </w:p>
+    <w:p>
+      <w:pPr>
+        <w:rPr>
+          <w:rFonts w:ascii="Times New Roman" w:hAnsi="Times New Roman" w:cs="Times New Roman"/>
+        </w:rPr>
+      </w:pPr>
+      <w:r>
+        <w:rPr>
+          <w:rStyle w:val="CodeChar"/>
+          <w:rFonts w:eastAsiaTheme="minorHAnsi"/>
+        </w:rPr>
+        <w:t xml:space="preserve">&gt; </w:t>
+      </w:r>
+      <w:r>
+        <w:rPr>
+          <w:rStyle w:val="CodeChar"/>
+          <w:rFonts w:eastAsiaTheme="minorHAnsi"/>
+        </w:rPr>
+        <w:t>User -f -a 3139477</w:t>
+      </w:r>
+      <w:r>
+        <w:rPr>
+          <w:rFonts w:ascii="Times New Roman" w:hAnsi="Times New Roman" w:cs="Times New Roman"/>
+        </w:rPr>
+        <w:t xml:space="preserve"> Set the athlete with an ID of 3139477 as your </w:t>
+      </w:r>
+      <w:proofErr w:type="gramStart"/>
+      <w:r>
+        <w:rPr>
+          <w:rFonts w:ascii="Times New Roman" w:hAnsi="Times New Roman" w:cs="Times New Roman"/>
+        </w:rPr>
+        <w:t>favorite</w:t>
+      </w:r>
+      <w:proofErr w:type="gramEnd"/>
+    </w:p>
+    <w:p>
+      <w:pPr>
+        <w:rPr>
+          <w:rFonts w:ascii="Times New Roman" w:hAnsi="Times New Roman" w:cs="Times New Roman"/>
+        </w:rPr>
+      </w:pPr>
+      <w:r>
+        <w:rPr>
+          <w:rStyle w:val="CodeChar"/>
+          <w:rFonts w:eastAsiaTheme="minorHAnsi"/>
+        </w:rPr>
+        <w:t xml:space="preserve">&gt; </w:t>
+      </w:r>
+      <w:r>
+        <w:rPr>
+          <w:rStyle w:val="CodeChar"/>
+          <w:rFonts w:eastAsiaTheme="minorHAnsi"/>
+        </w:rPr>
+        <w:t>User -f -t -d</w:t>
+      </w:r>
+      <w:r>
+        <w:rPr>
+          <w:rFonts w:ascii="Times New Roman" w:hAnsi="Times New Roman" w:cs="Times New Roman"/>
+        </w:rPr>
+        <w:t xml:space="preserve"> Delete your favorite </w:t>
+      </w:r>
+      <w:proofErr w:type="gramStart"/>
+      <w:r>
+        <w:rPr>
+          <w:rFonts w:ascii="Times New Roman" w:hAnsi="Times New Roman" w:cs="Times New Roman"/>
+        </w:rPr>
+        <w:t>team</w:t>
+      </w:r>
+      <w:proofErr w:type="gramEnd"/>
+    </w:p>
+    <w:p>
+      <w:pPr>
+        <w:rPr>
+          <w:rFonts w:ascii="Times New Roman" w:hAnsi="Times New Roman" w:cs="Times New Roman"/>
+        </w:rPr>
+      </w:pPr>
+      <w:r>
+        <w:rPr>
+          <w:rStyle w:val="CodeChar"/>
+          <w:rFonts w:eastAsiaTheme="minorHAnsi"/>
+        </w:rPr>
+        <w:t xml:space="preserve">&gt; </w:t>
+      </w:r>
+      <w:r>
+        <w:rPr>
+          <w:rStyle w:val="CodeChar"/>
+          <w:rFonts w:eastAsiaTheme="minorHAnsi"/>
+        </w:rPr>
+        <w:t>User -f -a -d</w:t>
+      </w:r>
+      <w:r>
+        <w:rPr>
+          <w:rFonts w:ascii="Times New Roman" w:hAnsi="Times New Roman" w:cs="Times New Roman"/>
+        </w:rPr>
+        <w:t xml:space="preserve"> Delete your favorite </w:t>
+      </w:r>
+      <w:proofErr w:type="gramStart"/>
+      <w:r>
+        <w:rPr>
+          <w:rFonts w:ascii="Times New Roman" w:hAnsi="Times New Roman" w:cs="Times New Roman"/>
+        </w:rPr>
+        <w:t>athlete</w:t>
+      </w:r>
+      <w:proofErr w:type="gramEnd"/>
+    </w:p>
+    <w:p>
+      <w:pPr>
+        <w:rPr>
+          <w:rFonts w:ascii="Times New Roman" w:hAnsi="Times New Roman" w:cs="Times New Roman"/>
+        </w:rPr>
+      </w:pPr>
+      <w:r>
+        <w:rPr>
+          <w:rStyle w:val="CodeChar"/>
+          <w:rFonts w:eastAsiaTheme="minorHAnsi"/>
+        </w:rPr>
+        <w:lastRenderedPageBreak/>
+        <w:t xml:space="preserve">&gt; </w:t>
+      </w:r>
+      <w:r>
+        <w:rPr>
+          <w:rStyle w:val="CodeChar"/>
+          <w:rFonts w:eastAsiaTheme="minorHAnsi"/>
+        </w:rPr>
+        <w:t>User -d</w:t>
+      </w:r>
+      <w:r>
+        <w:rPr>
+          <w:rFonts w:ascii="Times New Roman" w:hAnsi="Times New Roman" w:cs="Times New Roman"/>
+        </w:rPr>
+        <w:t xml:space="preserve"> Delete your account. This is an irreversible </w:t>
+      </w:r>
+      <w:proofErr w:type="gramStart"/>
+      <w:r>
+        <w:rPr>
+          <w:rFonts w:ascii="Times New Roman" w:hAnsi="Times New Roman" w:cs="Times New Roman"/>
+        </w:rPr>
+        <w:t>action</w:t>
+      </w:r>
+      <w:proofErr w:type="gramEnd"/>
+    </w:p>
+    <w:p>
+      <w:pPr>
+        <w:rPr>
+          <w:rFonts w:ascii="Times New Roman" w:hAnsi="Times New Roman" w:cs="Times New Roman"/>
+        </w:rPr>
+      </w:pPr>
+      <w:r>
+        <w:rPr>
+          <w:rStyle w:val="CodeChar"/>
+          <w:rFonts w:eastAsiaTheme="minorHAnsi"/>
+        </w:rPr>
+        <w:t xml:space="preserve">&gt; </w:t>
+      </w:r>
+      <w:r>
+        <w:rPr>
+          <w:rStyle w:val="CodeChar"/>
+          <w:rFonts w:eastAsiaTheme="minorHAnsi"/>
+        </w:rPr>
+        <w:t xml:space="preserve">User -U </w:t>
+      </w:r>
+      <w:proofErr w:type="spellStart"/>
+      <w:r>
+        <w:rPr>
+          <w:rStyle w:val="CodeChar"/>
+          <w:rFonts w:eastAsiaTheme="minorHAnsi"/>
+        </w:rPr>
+        <w:t>first_name</w:t>
+      </w:r>
+      <w:proofErr w:type="spellEnd"/>
+      <w:r>
+        <w:rPr>
+          <w:rStyle w:val="CodeChar"/>
+          <w:rFonts w:eastAsiaTheme="minorHAnsi"/>
+        </w:rPr>
+        <w:t xml:space="preserve"> -V John</w:t>
+      </w:r>
+      <w:r>
+        <w:rPr>
+          <w:rFonts w:ascii="Times New Roman" w:hAnsi="Times New Roman" w:cs="Times New Roman"/>
+        </w:rPr>
+        <w:t xml:space="preserve"> Change your first name to </w:t>
+      </w:r>
+      <w:proofErr w:type="gramStart"/>
+      <w:r>
+        <w:rPr>
+          <w:rFonts w:ascii="Times New Roman" w:hAnsi="Times New Roman" w:cs="Times New Roman"/>
+        </w:rPr>
+        <w:t>John</w:t>
+      </w:r>
+      <w:proofErr w:type="gramEnd"/>
+    </w:p>
+    <w:p>
+      <w:pPr>
+        <w:rPr>
+          <w:rFonts w:ascii="Times New Roman" w:hAnsi="Times New Roman" w:cs="Times New Roman"/>
+        </w:rPr>
+      </w:pPr>
+      <w:r>
+        <w:rPr>
+          <w:rStyle w:val="CodeChar"/>
+          <w:rFonts w:eastAsiaTheme="minorHAnsi"/>
+        </w:rPr>
+        <w:t xml:space="preserve">&gt; </w:t>
+      </w:r>
+      <w:r>
+        <w:rPr>
+          <w:rStyle w:val="CodeChar"/>
+          <w:rFonts w:eastAsiaTheme="minorHAnsi"/>
+        </w:rPr>
+        <w:t xml:space="preserve">User -U </w:t>
+      </w:r>
+      <w:proofErr w:type="spellStart"/>
+      <w:r>
+        <w:rPr>
+          <w:rStyle w:val="CodeChar"/>
+          <w:rFonts w:eastAsiaTheme="minorHAnsi"/>
+        </w:rPr>
+        <w:t>last_name</w:t>
+      </w:r>
+      <w:proofErr w:type="spellEnd"/>
+      <w:r>
+        <w:rPr>
+          <w:rStyle w:val="CodeChar"/>
+          <w:rFonts w:eastAsiaTheme="minorHAnsi"/>
+        </w:rPr>
+        <w:t xml:space="preserve"> -V Smith</w:t>
+      </w:r>
+      <w:r>
+        <w:rPr>
+          <w:rFonts w:ascii="Times New Roman" w:hAnsi="Times New Roman" w:cs="Times New Roman"/>
+        </w:rPr>
+        <w:t xml:space="preserve"> Change your last name to </w:t>
+      </w:r>
+      <w:proofErr w:type="gramStart"/>
+      <w:r>
+        <w:rPr>
+          <w:rFonts w:ascii="Times New Roman" w:hAnsi="Times New Roman" w:cs="Times New Roman"/>
+        </w:rPr>
+        <w:t>Smith</w:t>
+      </w:r>
+      <w:proofErr w:type="gramEnd"/>
+    </w:p>
+    <w:p>
+      <w:pPr>
+        <w:rPr>
+          <w:rFonts w:ascii="Times New Roman" w:hAnsi="Times New Roman" w:cs="Times New Roman"/>
+        </w:rPr>
+      </w:pPr>
+      <w:r>
+        <w:rPr>
+          <w:rStyle w:val="CodeChar"/>
+          <w:rFonts w:eastAsiaTheme="minorHAnsi"/>
+        </w:rPr>
+        <w:t xml:space="preserve">&gt; </w:t>
+      </w:r>
+      <w:r>
+        <w:rPr>
+          <w:rStyle w:val="CodeChar"/>
+          <w:rFonts w:eastAsiaTheme="minorHAnsi"/>
+        </w:rPr>
+        <w:t xml:space="preserve">User -U password -V </w:t>
+      </w:r>
+      <w:proofErr w:type="spellStart"/>
+      <w:r>
+        <w:rPr>
+          <w:rStyle w:val="CodeChar"/>
+          <w:rFonts w:eastAsiaTheme="minorHAnsi"/>
+        </w:rPr>
+        <w:t>securePassword</w:t>
+      </w:r>
+      <w:proofErr w:type="spellEnd"/>
+      <w:r>
+        <w:rPr>
+          <w:rFonts w:ascii="Times New Roman" w:hAnsi="Times New Roman" w:cs="Times New Roman"/>
+        </w:rPr>
+        <w:t xml:space="preserve"> Change your password to </w:t>
+      </w:r>
+      <w:proofErr w:type="spellStart"/>
+      <w:r>
+        <w:rPr>
+          <w:rFonts w:ascii="Times New Roman" w:hAnsi="Times New Roman" w:cs="Times New Roman"/>
+        </w:rPr>
+        <w:t>securePassword</w:t>
+      </w:r>
+      <w:proofErr w:type="spellEnd"/>
+      <w:r>
+        <w:rPr>
+          <w:rFonts w:ascii="Times New Roman" w:hAnsi="Times New Roman" w:cs="Times New Roman"/>
+        </w:rPr>
+        <w:t>. You will not be logged out by this action, but you will need your new password during the next sign in.</w:t>
+      </w:r>
+    </w:p>
+    <w:p>
+      <w:pPr>
+        <w:pStyle w:val="Heading3"/>
+      </w:pPr>
+      <w:r>
+        <w:br w:type="page"/>
+      </w:r>
+    </w:p>
+    <w:p>
+      <w:pPr>
+        <w:pStyle w:val="Heading3"/>
+      </w:pPr>
+    </w:p>
+    <w:p>
+      <w:pPr>
+        <w:pStyle w:val="Heading3"/>
+      </w:pPr>
+      <w:bookmarkStart w:id="17" w:name="_The_Login_Command_1"/>
+      <w:bookmarkEnd w:id="17"/>
+      <w:r>
         <w:t>The Login Command</w:t>
       </w:r>
     </w:p>
@@ -9993,8 +10934,8 @@
       <w:pPr>
         <w:pStyle w:val="Heading3"/>
       </w:pPr>
-      <w:bookmarkStart w:id="15" w:name="_The_Register_Command"/>
-      <w:bookmarkEnd w:id="15"/>
+      <w:bookmarkStart w:id="18" w:name="_The_Register_Command"/>
+      <w:bookmarkEnd w:id="18"/>
     </w:p>
     <w:p>
       <w:r>
@@ -10005,6 +10946,8 @@
       <w:pPr>
         <w:pStyle w:val="Heading3"/>
       </w:pPr>
+      <w:bookmarkStart w:id="19" w:name="_The_Register_Command_1"/>
+      <w:bookmarkEnd w:id="19"/>
       <w:r>
         <w:lastRenderedPageBreak/>
         <w:t>The Register Command</w:t>
@@ -10260,8 +11203,8 @@
       <w:pPr>
         <w:pStyle w:val="Heading2"/>
       </w:pPr>
-      <w:bookmarkStart w:id="16" w:name="_Evaluation:"/>
-      <w:bookmarkEnd w:id="16"/>
+      <w:bookmarkStart w:id="20" w:name="_Evaluation:"/>
+      <w:bookmarkEnd w:id="20"/>
       <w:r>
         <w:lastRenderedPageBreak/>
         <w:t>Evaluation:</w:t>
@@ -10345,8 +11288,8 @@
       <w:pPr>
         <w:pStyle w:val="Heading2"/>
       </w:pPr>
-      <w:bookmarkStart w:id="17" w:name="_Technical_Details_and"/>
-      <w:bookmarkEnd w:id="17"/>
+      <w:bookmarkStart w:id="21" w:name="_Technical_Details_and"/>
+      <w:bookmarkEnd w:id="21"/>
       <w:r>
         <w:t>Technical Details and Justification</w:t>
       </w:r>
@@ -10701,8 +11644,8 @@
       <w:pPr>
         <w:pStyle w:val="Heading2"/>
       </w:pPr>
-      <w:bookmarkStart w:id="18" w:name="_Summary_and_Discussion"/>
-      <w:bookmarkEnd w:id="18"/>
+      <w:bookmarkStart w:id="22" w:name="_Summary_and_Discussion"/>
+      <w:bookmarkEnd w:id="22"/>
       <w:r>
         <w:lastRenderedPageBreak/>
         <w:t>Summary</w:t>
@@ -10715,8 +11658,8 @@
       <w:pPr>
         <w:pStyle w:val="Heading3"/>
       </w:pPr>
-      <w:bookmarkStart w:id="19" w:name="_General_Summary"/>
-      <w:bookmarkEnd w:id="19"/>
+      <w:bookmarkStart w:id="23" w:name="_General_Summary"/>
+      <w:bookmarkEnd w:id="23"/>
       <w:r>
         <w:t>General Summary</w:t>
       </w:r>
@@ -10772,8 +11715,8 @@
       <w:pPr>
         <w:pStyle w:val="Heading3"/>
       </w:pPr>
-      <w:bookmarkStart w:id="20" w:name="_Learnings:"/>
-      <w:bookmarkEnd w:id="20"/>
+      <w:bookmarkStart w:id="24" w:name="_Learnings:"/>
+      <w:bookmarkEnd w:id="24"/>
       <w:r>
         <w:t>Learnings</w:t>
       </w:r>
@@ -10908,8 +11851,8 @@
       <w:pPr>
         <w:pStyle w:val="Heading3"/>
       </w:pPr>
-      <w:bookmarkStart w:id="21" w:name="_Possible_Improvements_and"/>
-      <w:bookmarkEnd w:id="21"/>
+      <w:bookmarkStart w:id="25" w:name="_Possible_Improvements_and"/>
+      <w:bookmarkEnd w:id="25"/>
       <w:r>
         <w:t xml:space="preserve">Possible </w:t>
       </w:r>
@@ -11061,8 +12004,8 @@
       <w:pPr>
         <w:pStyle w:val="Heading2"/>
       </w:pPr>
-      <w:bookmarkStart w:id="22" w:name="_Teamwork_Division_and"/>
-      <w:bookmarkEnd w:id="22"/>
+      <w:bookmarkStart w:id="26" w:name="_Teamwork_Division_and"/>
+      <w:bookmarkEnd w:id="26"/>
       <w:r>
         <w:lastRenderedPageBreak/>
         <w:t>Teamwork</w:t>
@@ -11575,6 +12518,118 @@
     </w:lvl>
   </w:abstractNum>
   <w:abstractNum w:abstractNumId="4" w15:restartNumberingAfterBreak="0">
+    <w:nsid w:val="1D3B1BF7"/>
+    <w:multiLevelType w:val="hybridMultilevel"/>
+    <w:tmpl w:val="3DBCC9FE"/>
+    <w:lvl w:ilvl="0" w:tplc="E5B268EA">
+      <w:numFmt w:val="bullet"/>
+      <w:lvlText w:val=""/>
+      <w:lvlJc w:val="left"/>
+      <w:pPr>
+        <w:ind w:left="720" w:hanging="360"/>
+      </w:pPr>
+      <w:rPr>
+        <w:rFonts w:ascii="Wingdings" w:eastAsiaTheme="minorHAnsi" w:hAnsi="Wingdings" w:cs="Times New Roman" w:hint="default"/>
+      </w:rPr>
+    </w:lvl>
+    <w:lvl w:ilvl="1" w:tplc="04090003" w:tentative="1">
+      <w:start w:val="1"/>
+      <w:numFmt w:val="bullet"/>
+      <w:lvlText w:val="o"/>
+      <w:lvlJc w:val="left"/>
+      <w:pPr>
+        <w:ind w:left="1440" w:hanging="360"/>
+      </w:pPr>
+      <w:rPr>
+        <w:rFonts w:ascii="Courier New" w:hAnsi="Courier New" w:cs="Courier New" w:hint="default"/>
+      </w:rPr>
+    </w:lvl>
+    <w:lvl w:ilvl="2" w:tplc="04090005" w:tentative="1">
+      <w:start w:val="1"/>
+      <w:numFmt w:val="bullet"/>
+      <w:lvlText w:val=""/>
+      <w:lvlJc w:val="left"/>
+      <w:pPr>
+        <w:ind w:left="2160" w:hanging="360"/>
+      </w:pPr>
+      <w:rPr>
+        <w:rFonts w:ascii="Wingdings" w:hAnsi="Wingdings" w:hint="default"/>
+      </w:rPr>
+    </w:lvl>
+    <w:lvl w:ilvl="3" w:tplc="04090001" w:tentative="1">
+      <w:start w:val="1"/>
+      <w:numFmt w:val="bullet"/>
+      <w:lvlText w:val=""/>
+      <w:lvlJc w:val="left"/>
+      <w:pPr>
+        <w:ind w:left="2880" w:hanging="360"/>
+      </w:pPr>
+      <w:rPr>
+        <w:rFonts w:ascii="Symbol" w:hAnsi="Symbol" w:hint="default"/>
+      </w:rPr>
+    </w:lvl>
+    <w:lvl w:ilvl="4" w:tplc="04090003" w:tentative="1">
+      <w:start w:val="1"/>
+      <w:numFmt w:val="bullet"/>
+      <w:lvlText w:val="o"/>
+      <w:lvlJc w:val="left"/>
+      <w:pPr>
+        <w:ind w:left="3600" w:hanging="360"/>
+      </w:pPr>
+      <w:rPr>
+        <w:rFonts w:ascii="Courier New" w:hAnsi="Courier New" w:cs="Courier New" w:hint="default"/>
+      </w:rPr>
+    </w:lvl>
+    <w:lvl w:ilvl="5" w:tplc="04090005" w:tentative="1">
+      <w:start w:val="1"/>
+      <w:numFmt w:val="bullet"/>
+      <w:lvlText w:val=""/>
+      <w:lvlJc w:val="left"/>
+      <w:pPr>
+        <w:ind w:left="4320" w:hanging="360"/>
+      </w:pPr>
+      <w:rPr>
+        <w:rFonts w:ascii="Wingdings" w:hAnsi="Wingdings" w:hint="default"/>
+      </w:rPr>
+    </w:lvl>
+    <w:lvl w:ilvl="6" w:tplc="04090001" w:tentative="1">
+      <w:start w:val="1"/>
+      <w:numFmt w:val="bullet"/>
+      <w:lvlText w:val=""/>
+      <w:lvlJc w:val="left"/>
+      <w:pPr>
+        <w:ind w:left="5040" w:hanging="360"/>
+      </w:pPr>
+      <w:rPr>
+        <w:rFonts w:ascii="Symbol" w:hAnsi="Symbol" w:hint="default"/>
+      </w:rPr>
+    </w:lvl>
+    <w:lvl w:ilvl="7" w:tplc="04090003" w:tentative="1">
+      <w:start w:val="1"/>
+      <w:numFmt w:val="bullet"/>
+      <w:lvlText w:val="o"/>
+      <w:lvlJc w:val="left"/>
+      <w:pPr>
+        <w:ind w:left="5760" w:hanging="360"/>
+      </w:pPr>
+      <w:rPr>
+        <w:rFonts w:ascii="Courier New" w:hAnsi="Courier New" w:cs="Courier New" w:hint="default"/>
+      </w:rPr>
+    </w:lvl>
+    <w:lvl w:ilvl="8" w:tplc="04090005" w:tentative="1">
+      <w:start w:val="1"/>
+      <w:numFmt w:val="bullet"/>
+      <w:lvlText w:val=""/>
+      <w:lvlJc w:val="left"/>
+      <w:pPr>
+        <w:ind w:left="6480" w:hanging="360"/>
+      </w:pPr>
+      <w:rPr>
+        <w:rFonts w:ascii="Wingdings" w:hAnsi="Wingdings" w:hint="default"/>
+      </w:rPr>
+    </w:lvl>
+  </w:abstractNum>
+  <w:abstractNum w:abstractNumId="5" w15:restartNumberingAfterBreak="0">
     <w:nsid w:val="35024CC3"/>
     <w:multiLevelType w:val="hybridMultilevel"/>
     <w:tmpl w:val="34F628F2"/>
@@ -11687,7 +12742,7 @@
       </w:rPr>
     </w:lvl>
   </w:abstractNum>
-  <w:abstractNum w:abstractNumId="5" w15:restartNumberingAfterBreak="0">
+  <w:abstractNum w:abstractNumId="6" w15:restartNumberingAfterBreak="0">
     <w:nsid w:val="3C1E0CDD"/>
     <w:multiLevelType w:val="hybridMultilevel"/>
     <w:tmpl w:val="FF309414"/>
@@ -11800,7 +12855,7 @@
       </w:rPr>
     </w:lvl>
   </w:abstractNum>
-  <w:abstractNum w:abstractNumId="6" w15:restartNumberingAfterBreak="0">
+  <w:abstractNum w:abstractNumId="7" w15:restartNumberingAfterBreak="0">
     <w:nsid w:val="3C427723"/>
     <w:multiLevelType w:val="hybridMultilevel"/>
     <w:tmpl w:val="CFF8EFC8"/>
@@ -11912,7 +12967,7 @@
       </w:rPr>
     </w:lvl>
   </w:abstractNum>
-  <w:abstractNum w:abstractNumId="7" w15:restartNumberingAfterBreak="0">
+  <w:abstractNum w:abstractNumId="8" w15:restartNumberingAfterBreak="0">
     <w:nsid w:val="4E9C0C6A"/>
     <w:multiLevelType w:val="hybridMultilevel"/>
     <w:tmpl w:val="D284877C"/>
@@ -11998,7 +13053,7 @@
       </w:pPr>
     </w:lvl>
   </w:abstractNum>
-  <w:abstractNum w:abstractNumId="8" w15:restartNumberingAfterBreak="0">
+  <w:abstractNum w:abstractNumId="9" w15:restartNumberingAfterBreak="0">
     <w:nsid w:val="51FD2FF0"/>
     <w:multiLevelType w:val="multilevel"/>
     <w:tmpl w:val="7D2A5074"/>
@@ -12111,7 +13166,7 @@
       </w:pPr>
     </w:lvl>
   </w:abstractNum>
-  <w:abstractNum w:abstractNumId="9" w15:restartNumberingAfterBreak="0">
+  <w:abstractNum w:abstractNumId="10" w15:restartNumberingAfterBreak="0">
     <w:nsid w:val="588E07CD"/>
     <w:multiLevelType w:val="multilevel"/>
     <w:tmpl w:val="D9402096"/>
@@ -12224,7 +13279,7 @@
       </w:pPr>
     </w:lvl>
   </w:abstractNum>
-  <w:abstractNum w:abstractNumId="10" w15:restartNumberingAfterBreak="0">
+  <w:abstractNum w:abstractNumId="11" w15:restartNumberingAfterBreak="0">
     <w:nsid w:val="5C3811A3"/>
     <w:multiLevelType w:val="hybridMultilevel"/>
     <w:tmpl w:val="81B80336"/>
@@ -12313,7 +13368,7 @@
       </w:pPr>
     </w:lvl>
   </w:abstractNum>
-  <w:abstractNum w:abstractNumId="11" w15:restartNumberingAfterBreak="0">
+  <w:abstractNum w:abstractNumId="12" w15:restartNumberingAfterBreak="0">
     <w:nsid w:val="65E67863"/>
     <w:multiLevelType w:val="hybridMultilevel"/>
     <w:tmpl w:val="C944BFAC"/>
@@ -12426,7 +13481,7 @@
       </w:rPr>
     </w:lvl>
   </w:abstractNum>
-  <w:abstractNum w:abstractNumId="12" w15:restartNumberingAfterBreak="0">
+  <w:abstractNum w:abstractNumId="13" w15:restartNumberingAfterBreak="0">
     <w:nsid w:val="69BE7D35"/>
     <w:multiLevelType w:val="multilevel"/>
     <w:tmpl w:val="50924496"/>
@@ -12575,7 +13630,7 @@
       </w:rPr>
     </w:lvl>
   </w:abstractNum>
-  <w:abstractNum w:abstractNumId="13" w15:restartNumberingAfterBreak="0">
+  <w:abstractNum w:abstractNumId="14" w15:restartNumberingAfterBreak="0">
     <w:nsid w:val="6CE558FB"/>
     <w:multiLevelType w:val="hybridMultilevel"/>
     <w:tmpl w:val="2C865AD6"/>
@@ -12688,7 +13743,7 @@
       </w:rPr>
     </w:lvl>
   </w:abstractNum>
-  <w:abstractNum w:abstractNumId="14" w15:restartNumberingAfterBreak="0">
+  <w:abstractNum w:abstractNumId="15" w15:restartNumberingAfterBreak="0">
     <w:nsid w:val="72463013"/>
     <w:multiLevelType w:val="hybridMultilevel"/>
     <w:tmpl w:val="CFDCAE00"/>
@@ -12801,7 +13856,7 @@
       </w:rPr>
     </w:lvl>
   </w:abstractNum>
-  <w:abstractNum w:abstractNumId="15" w15:restartNumberingAfterBreak="0">
+  <w:abstractNum w:abstractNumId="16" w15:restartNumberingAfterBreak="0">
     <w:nsid w:val="760F65E6"/>
     <w:multiLevelType w:val="hybridMultilevel"/>
     <w:tmpl w:val="EB0E13FC"/>
@@ -12915,13 +13970,13 @@
     </w:lvl>
   </w:abstractNum>
   <w:num w:numId="1" w16cid:durableId="1113672609">
-    <w:abstractNumId w:val="9"/>
+    <w:abstractNumId w:val="10"/>
   </w:num>
   <w:num w:numId="2" w16cid:durableId="706568683">
     <w:abstractNumId w:val="1"/>
   </w:num>
   <w:num w:numId="3" w16cid:durableId="1606159081">
-    <w:abstractNumId w:val="10"/>
+    <w:abstractNumId w:val="11"/>
   </w:num>
   <w:num w:numId="4" w16cid:durableId="80565941">
     <w:abstractNumId w:val="3"/>
@@ -12930,37 +13985,40 @@
     <w:abstractNumId w:val="2"/>
   </w:num>
   <w:num w:numId="6" w16cid:durableId="25524752">
+    <w:abstractNumId w:val="9"/>
+  </w:num>
+  <w:num w:numId="7" w16cid:durableId="1478258884">
+    <w:abstractNumId w:val="13"/>
+  </w:num>
+  <w:num w:numId="8" w16cid:durableId="677388944">
+    <w:abstractNumId w:val="7"/>
+  </w:num>
+  <w:num w:numId="9" w16cid:durableId="366876187">
     <w:abstractNumId w:val="8"/>
   </w:num>
-  <w:num w:numId="7" w16cid:durableId="1478258884">
+  <w:num w:numId="10" w16cid:durableId="413866962">
+    <w:abstractNumId w:val="15"/>
+  </w:num>
+  <w:num w:numId="11" w16cid:durableId="1001542145">
+    <w:abstractNumId w:val="5"/>
+  </w:num>
+  <w:num w:numId="12" w16cid:durableId="25103349">
     <w:abstractNumId w:val="12"/>
   </w:num>
-  <w:num w:numId="8" w16cid:durableId="677388944">
-    <w:abstractNumId w:val="6"/>
-  </w:num>
-  <w:num w:numId="9" w16cid:durableId="366876187">
-    <w:abstractNumId w:val="7"/>
-  </w:num>
-  <w:num w:numId="10" w16cid:durableId="413866962">
+  <w:num w:numId="13" w16cid:durableId="1235431526">
     <w:abstractNumId w:val="14"/>
   </w:num>
-  <w:num w:numId="11" w16cid:durableId="1001542145">
-    <w:abstractNumId w:val="4"/>
-  </w:num>
-  <w:num w:numId="12" w16cid:durableId="25103349">
-    <w:abstractNumId w:val="11"/>
-  </w:num>
-  <w:num w:numId="13" w16cid:durableId="1235431526">
-    <w:abstractNumId w:val="13"/>
-  </w:num>
   <w:num w:numId="14" w16cid:durableId="483087334">
-    <w:abstractNumId w:val="15"/>
+    <w:abstractNumId w:val="16"/>
   </w:num>
   <w:num w:numId="15" w16cid:durableId="1737975591">
     <w:abstractNumId w:val="0"/>
   </w:num>
   <w:num w:numId="16" w16cid:durableId="214396669">
-    <w:abstractNumId w:val="5"/>
+    <w:abstractNumId w:val="6"/>
+  </w:num>
+  <w:num w:numId="17" w16cid:durableId="1759206625">
+    <w:abstractNumId w:val="4"/>
   </w:num>
 </w:numbering>
 </file>

</xml_diff>

<commit_message>
Added user screenshots, updated future directions
</commit_message>
<xml_diff>
--- a/docs/Final Report.docx
+++ b/docs/Final Report.docx
@@ -10586,6 +10586,246 @@
         <w:pStyle w:val="Heading3"/>
       </w:pPr>
       <w:r>
+        <w:rPr>
+          <w:noProof/>
+        </w:rPr>
+        <w:drawing>
+          <wp:inline distT="0" distB="0" distL="0" distR="0" wp14:anchorId="4390817A" wp14:editId="3C2E4C4B">
+            <wp:extent cx="4030462" cy="3646793"/>
+            <wp:effectExtent l="0" t="0" r="0" b="0"/>
+            <wp:docPr id="279526207" name="Picture 1" descr="A computer screen shot of a blue screen&#10;&#10;Description automatically generated"/>
+            <wp:cNvGraphicFramePr>
+              <a:graphicFrameLocks xmlns:a="http://schemas.openxmlformats.org/drawingml/2006/main" noChangeAspect="1"/>
+            </wp:cNvGraphicFramePr>
+            <a:graphic xmlns:a="http://schemas.openxmlformats.org/drawingml/2006/main">
+              <a:graphicData uri="http://schemas.openxmlformats.org/drawingml/2006/picture">
+                <pic:pic xmlns:pic="http://schemas.openxmlformats.org/drawingml/2006/picture">
+                  <pic:nvPicPr>
+                    <pic:cNvPr id="279526207" name="Picture 1" descr="A computer screen shot of a blue screen&#10;&#10;Description automatically generated"/>
+                    <pic:cNvPicPr/>
+                  </pic:nvPicPr>
+                  <pic:blipFill>
+                    <a:blip r:embed="rId15">
+                      <a:extLst>
+                        <a:ext uri="{28A0092B-C50C-407E-A947-70E740481C1C}">
+                          <a14:useLocalDpi xmlns:a14="http://schemas.microsoft.com/office/drawing/2010/main" val="0"/>
+                        </a:ext>
+                      </a:extLst>
+                    </a:blip>
+                    <a:stretch>
+                      <a:fillRect/>
+                    </a:stretch>
+                  </pic:blipFill>
+                  <pic:spPr>
+                    <a:xfrm>
+                      <a:off x="0" y="0"/>
+                      <a:ext cx="4055056" cy="3669046"/>
+                    </a:xfrm>
+                    <a:prstGeom prst="rect">
+                      <a:avLst/>
+                    </a:prstGeom>
+                  </pic:spPr>
+                </pic:pic>
+              </a:graphicData>
+            </a:graphic>
+          </wp:inline>
+        </w:drawing>
+      </w:r>
+    </w:p>
+    <w:p>
+      <w:pPr>
+        <w:pStyle w:val="Heading3"/>
+        <w:rPr>
+          <w:sz w:val="24"/>
+          <w:szCs w:val="24"/>
+        </w:rPr>
+      </w:pPr>
+      <w:r>
+        <w:rPr>
+          <w:sz w:val="24"/>
+          <w:szCs w:val="24"/>
+        </w:rPr>
+        <w:t>An example of updating the user’s password to ‘</w:t>
+      </w:r>
+      <w:proofErr w:type="spellStart"/>
+      <w:proofErr w:type="gramStart"/>
+      <w:r>
+        <w:rPr>
+          <w:sz w:val="24"/>
+          <w:szCs w:val="24"/>
+        </w:rPr>
+        <w:t>myPass</w:t>
+      </w:r>
+      <w:proofErr w:type="spellEnd"/>
+      <w:proofErr w:type="gramEnd"/>
+      <w:r>
+        <w:rPr>
+          <w:sz w:val="24"/>
+          <w:szCs w:val="24"/>
+        </w:rPr>
+        <w:t>’</w:t>
+      </w:r>
+    </w:p>
+    <w:p/>
+    <w:p>
+      <w:r>
+        <w:rPr>
+          <w:noProof/>
+        </w:rPr>
+        <w:lastRenderedPageBreak/>
+        <w:drawing>
+          <wp:inline distT="0" distB="0" distL="0" distR="0" wp14:anchorId="54F56D9D" wp14:editId="60B2AD65">
+            <wp:extent cx="4030462" cy="3646793"/>
+            <wp:effectExtent l="0" t="0" r="0" b="0"/>
+            <wp:docPr id="1861627126" name="Picture 2" descr="A computer screen shot of a blue screen&#10;&#10;Description automatically generated"/>
+            <wp:cNvGraphicFramePr>
+              <a:graphicFrameLocks xmlns:a="http://schemas.openxmlformats.org/drawingml/2006/main" noChangeAspect="1"/>
+            </wp:cNvGraphicFramePr>
+            <a:graphic xmlns:a="http://schemas.openxmlformats.org/drawingml/2006/main">
+              <a:graphicData uri="http://schemas.openxmlformats.org/drawingml/2006/picture">
+                <pic:pic xmlns:pic="http://schemas.openxmlformats.org/drawingml/2006/picture">
+                  <pic:nvPicPr>
+                    <pic:cNvPr id="1861627126" name="Picture 2" descr="A computer screen shot of a blue screen&#10;&#10;Description automatically generated"/>
+                    <pic:cNvPicPr/>
+                  </pic:nvPicPr>
+                  <pic:blipFill>
+                    <a:blip r:embed="rId16">
+                      <a:extLst>
+                        <a:ext uri="{28A0092B-C50C-407E-A947-70E740481C1C}">
+                          <a14:useLocalDpi xmlns:a14="http://schemas.microsoft.com/office/drawing/2010/main" val="0"/>
+                        </a:ext>
+                      </a:extLst>
+                    </a:blip>
+                    <a:stretch>
+                      <a:fillRect/>
+                    </a:stretch>
+                  </pic:blipFill>
+                  <pic:spPr>
+                    <a:xfrm>
+                      <a:off x="0" y="0"/>
+                      <a:ext cx="4072700" cy="3685011"/>
+                    </a:xfrm>
+                    <a:prstGeom prst="rect">
+                      <a:avLst/>
+                    </a:prstGeom>
+                  </pic:spPr>
+                </pic:pic>
+              </a:graphicData>
+            </a:graphic>
+          </wp:inline>
+        </w:drawing>
+      </w:r>
+    </w:p>
+    <w:p>
+      <w:pPr>
+        <w:rPr>
+          <w:rFonts w:ascii="Times New Roman" w:hAnsi="Times New Roman" w:cs="Times New Roman"/>
+          <w:b/>
+          <w:bCs/>
+        </w:rPr>
+      </w:pPr>
+      <w:r>
+        <w:rPr>
+          <w:rFonts w:ascii="Times New Roman" w:hAnsi="Times New Roman" w:cs="Times New Roman"/>
+          <w:b/>
+          <w:bCs/>
+        </w:rPr>
+        <w:t>An example of updating the user’s favorite team</w:t>
+      </w:r>
+    </w:p>
+    <w:p>
+      <w:pPr>
+        <w:rPr>
+          <w:rFonts w:ascii="Times New Roman" w:hAnsi="Times New Roman" w:cs="Times New Roman"/>
+          <w:b/>
+          <w:bCs/>
+        </w:rPr>
+      </w:pPr>
+    </w:p>
+    <w:p>
+      <w:pPr>
+        <w:rPr>
+          <w:rFonts w:ascii="Times New Roman" w:hAnsi="Times New Roman" w:cs="Times New Roman"/>
+          <w:b/>
+          <w:bCs/>
+        </w:rPr>
+      </w:pPr>
+      <w:r>
+        <w:rPr>
+          <w:rFonts w:ascii="Times New Roman" w:hAnsi="Times New Roman" w:cs="Times New Roman"/>
+          <w:b/>
+          <w:bCs/>
+          <w:noProof/>
+        </w:rPr>
+        <w:drawing>
+          <wp:inline distT="0" distB="0" distL="0" distR="0" wp14:anchorId="7A491E40" wp14:editId="7AF43A91">
+            <wp:extent cx="5943600" cy="2698115"/>
+            <wp:effectExtent l="0" t="0" r="0" b="0"/>
+            <wp:docPr id="1360737208" name="Picture 3" descr="A computer code on a blue background&#10;&#10;Description automatically generated"/>
+            <wp:cNvGraphicFramePr>
+              <a:graphicFrameLocks xmlns:a="http://schemas.openxmlformats.org/drawingml/2006/main" noChangeAspect="1"/>
+            </wp:cNvGraphicFramePr>
+            <a:graphic xmlns:a="http://schemas.openxmlformats.org/drawingml/2006/main">
+              <a:graphicData uri="http://schemas.openxmlformats.org/drawingml/2006/picture">
+                <pic:pic xmlns:pic="http://schemas.openxmlformats.org/drawingml/2006/picture">
+                  <pic:nvPicPr>
+                    <pic:cNvPr id="1360737208" name="Picture 3" descr="A computer code on a blue background&#10;&#10;Description automatically generated"/>
+                    <pic:cNvPicPr/>
+                  </pic:nvPicPr>
+                  <pic:blipFill>
+                    <a:blip r:embed="rId17">
+                      <a:extLst>
+                        <a:ext uri="{28A0092B-C50C-407E-A947-70E740481C1C}">
+                          <a14:useLocalDpi xmlns:a14="http://schemas.microsoft.com/office/drawing/2010/main" val="0"/>
+                        </a:ext>
+                      </a:extLst>
+                    </a:blip>
+                    <a:stretch>
+                      <a:fillRect/>
+                    </a:stretch>
+                  </pic:blipFill>
+                  <pic:spPr>
+                    <a:xfrm>
+                      <a:off x="0" y="0"/>
+                      <a:ext cx="5943600" cy="2698115"/>
+                    </a:xfrm>
+                    <a:prstGeom prst="rect">
+                      <a:avLst/>
+                    </a:prstGeom>
+                  </pic:spPr>
+                </pic:pic>
+              </a:graphicData>
+            </a:graphic>
+          </wp:inline>
+        </w:drawing>
+      </w:r>
+    </w:p>
+    <w:p>
+      <w:pPr>
+        <w:pStyle w:val="Heading3"/>
+        <w:rPr>
+          <w:sz w:val="24"/>
+          <w:szCs w:val="24"/>
+        </w:rPr>
+      </w:pPr>
+      <w:r>
+        <w:rPr>
+          <w:sz w:val="24"/>
+          <w:szCs w:val="24"/>
+        </w:rPr>
+        <w:t>An example of deleting a user’s account, and the confirmation prompt shown</w:t>
+      </w:r>
+    </w:p>
+    <w:p>
+      <w:pPr>
+        <w:pStyle w:val="Heading3"/>
+      </w:pPr>
+    </w:p>
+    <w:p>
+      <w:pPr>
+        <w:pStyle w:val="Heading3"/>
+      </w:pPr>
+      <w:r>
         <w:br w:type="page"/>
       </w:r>
     </w:p>
@@ -10884,7 +11124,7 @@
                     <pic:cNvPicPr/>
                   </pic:nvPicPr>
                   <pic:blipFill>
-                    <a:blip r:embed="rId15">
+                    <a:blip r:embed="rId18">
                       <a:extLst>
                         <a:ext uri="{28A0092B-C50C-407E-A947-70E740481C1C}">
                           <a14:useLocalDpi xmlns:a14="http://schemas.microsoft.com/office/drawing/2010/main" val="0"/>
@@ -11136,7 +11376,7 @@
                     <pic:cNvPicPr/>
                   </pic:nvPicPr>
                   <pic:blipFill>
-                    <a:blip r:embed="rId16">
+                    <a:blip r:embed="rId19">
                       <a:extLst>
                         <a:ext uri="{28A0092B-C50C-407E-A947-70E740481C1C}">
                           <a14:useLocalDpi xmlns:a14="http://schemas.microsoft.com/office/drawing/2010/main" val="0"/>
@@ -12002,12 +12242,49 @@
     </w:p>
     <w:p>
       <w:pPr>
+        <w:pStyle w:val="ListParagraph"/>
+        <w:numPr>
+          <w:ilvl w:val="0"/>
+          <w:numId w:val="5"/>
+        </w:numPr>
+        <w:spacing w:after="0"/>
+        <w:rPr>
+          <w:rFonts w:ascii="Times New Roman" w:hAnsi="Times New Roman" w:cs="Times New Roman"/>
+          <w:color w:val="000000" w:themeColor="text1"/>
+        </w:rPr>
+      </w:pPr>
+      <w:r>
+        <w:rPr>
+          <w:rFonts w:ascii="Times New Roman" w:hAnsi="Times New Roman" w:cs="Times New Roman"/>
+          <w:color w:val="000000" w:themeColor="text1"/>
+        </w:rPr>
+        <w:lastRenderedPageBreak/>
+        <w:t xml:space="preserve">Currently, passwords in the user table are stored as plain text. This is an obvious security concern, as bad actors who gain access to the system will have an easy time stealing user </w:t>
+      </w:r>
+      <w:proofErr w:type="gramStart"/>
+      <w:r>
+        <w:rPr>
+          <w:rFonts w:ascii="Times New Roman" w:hAnsi="Times New Roman" w:cs="Times New Roman"/>
+          <w:color w:val="000000" w:themeColor="text1"/>
+        </w:rPr>
+        <w:t>accounts</w:t>
+      </w:r>
+      <w:proofErr w:type="gramEnd"/>
+      <w:r>
+        <w:rPr>
+          <w:rFonts w:ascii="Times New Roman" w:hAnsi="Times New Roman" w:cs="Times New Roman"/>
+          <w:color w:val="000000" w:themeColor="text1"/>
+        </w:rPr>
+        <w:t xml:space="preserve">. Future updates to this application should encrypt the passwords and store the encrypted password in the database. </w:t>
+      </w:r>
+    </w:p>
+    <w:p>
+      <w:pPr>
         <w:pStyle w:val="Heading2"/>
       </w:pPr>
       <w:bookmarkStart w:id="26" w:name="_Teamwork_Division_and"/>
       <w:bookmarkEnd w:id="26"/>
       <w:r>
-        <w:lastRenderedPageBreak/>
         <w:t>Teamwork</w:t>
       </w:r>
       <w:r>
@@ -12088,21 +12365,14 @@
           <w:rFonts w:ascii="Times New Roman" w:hAnsi="Times New Roman" w:cs="Times New Roman"/>
           <w:color w:val="000000" w:themeColor="text1"/>
         </w:rPr>
-        <w:t xml:space="preserve">. However, Chuck Zumbaugh was the </w:t>
-      </w:r>
-      <w:r>
-        <w:rPr>
-          <w:rFonts w:ascii="Times New Roman" w:hAnsi="Times New Roman" w:cs="Times New Roman"/>
-          <w:color w:val="000000" w:themeColor="text1"/>
-        </w:rPr>
-        <w:t>significant</w:t>
-      </w:r>
-      <w:r>
-        <w:rPr>
-          <w:rFonts w:ascii="Times New Roman" w:hAnsi="Times New Roman" w:cs="Times New Roman"/>
-          <w:color w:val="000000" w:themeColor="text1"/>
-        </w:rPr>
-        <w:t xml:space="preserve"> contributor of the codebase of our application.</w:t>
+        <w:t xml:space="preserve">. </w:t>
+      </w:r>
+      <w:r>
+        <w:rPr>
+          <w:rFonts w:ascii="Times New Roman" w:hAnsi="Times New Roman" w:cs="Times New Roman"/>
+          <w:color w:val="000000" w:themeColor="text1"/>
+        </w:rPr>
+        <w:t>While the contributions of each team member varied by the component of the project, each team member generally had an equal contribution over the entirety of the project.</w:t>
       </w:r>
     </w:p>
     <w:p>

</xml_diff>

<commit_message>
Uploading final versions of the report
</commit_message>
<xml_diff>
--- a/docs/Final Report.docx
+++ b/docs/Final Report.docx
@@ -909,21 +909,33 @@
         <w:rPr>
           <w:rFonts w:ascii="Times New Roman" w:hAnsi="Times New Roman" w:cs="Times New Roman"/>
         </w:rPr>
-        <w:t xml:space="preserve"> NFL Database stores detailed information regarding NFL teams, players, games, venues, plays, positions, and scores within the games. Additionally, the database supports the creation, updates, and deletion of user accounts for user tracking (and possibly billing) purposes. The system is implemented as a relational database in PostgreSQL with a number of </w:t>
+        <w:t xml:space="preserve"> NFL Database stores detailed information regarding NFL teams, players, games, venues, plays, positions, and scores within the games. Additionally, the database supports the creation, updates, and deletion of user accounts for user tracking (and possibly billing) purposes. The system is implemented as a relational database in PostgreSQL with </w:t>
       </w:r>
       <w:proofErr w:type="gramStart"/>
       <w:r>
         <w:rPr>
           <w:rFonts w:ascii="Times New Roman" w:hAnsi="Times New Roman" w:cs="Times New Roman"/>
         </w:rPr>
-        <w:t>entity</w:t>
+        <w:t>a number of</w:t>
       </w:r>
       <w:proofErr w:type="gramEnd"/>
       <w:r>
         <w:rPr>
           <w:rFonts w:ascii="Times New Roman" w:hAnsi="Times New Roman" w:cs="Times New Roman"/>
         </w:rPr>
-        <w:t xml:space="preserve"> sets and relationships, as detailed below. </w:t>
+        <w:t xml:space="preserve"> </w:t>
+      </w:r>
+      <w:r>
+        <w:rPr>
+          <w:rFonts w:ascii="Times New Roman" w:hAnsi="Times New Roman" w:cs="Times New Roman"/>
+        </w:rPr>
+        <w:t>requirements</w:t>
+      </w:r>
+      <w:r>
+        <w:rPr>
+          <w:rFonts w:ascii="Times New Roman" w:hAnsi="Times New Roman" w:cs="Times New Roman"/>
+        </w:rPr>
+        <w:t xml:space="preserve">, as detailed below. </w:t>
       </w:r>
     </w:p>
     <w:p>
@@ -3937,7 +3949,14 @@
           <w:rFonts w:ascii="Times New Roman" w:hAnsi="Times New Roman" w:cs="Times New Roman"/>
           <w:color w:val="000000" w:themeColor="text1"/>
         </w:rPr>
-        <w:t xml:space="preserve"> in our application. We have several queries implemented which are expected for such an app (For Ex:  Finding specific games, players). We also have additional queries which return some interesting statistical information. We list the queries below:</w:t>
+        <w:t xml:space="preserve"> in our application. We have several queries implemented which are expected for such an app (For Ex:  Finding specific games, players). We also have additional queries which return some interesting statistical information. We list the queries below</w:t>
+      </w:r>
+      <w:r>
+        <w:rPr>
+          <w:rFonts w:ascii="Times New Roman" w:hAnsi="Times New Roman" w:cs="Times New Roman"/>
+          <w:color w:val="000000" w:themeColor="text1"/>
+        </w:rPr>
+        <w:t>.</w:t>
       </w:r>
     </w:p>
     <w:p>
@@ -8980,17 +8999,26 @@
       <w:pPr>
         <w:spacing w:after="0"/>
         <w:rPr>
-          <w:b/>
-          <w:bCs/>
-        </w:rPr>
-      </w:pPr>
-      <w:r>
-        <w:rPr>
-          <w:b/>
-          <w:bCs/>
+          <w:i/>
+          <w:iCs/>
+        </w:rPr>
+      </w:pPr>
+      <w:r>
+        <w:rPr>
+          <w:i/>
+          <w:iCs/>
         </w:rPr>
         <w:t>Required Arguments</w:t>
       </w:r>
+    </w:p>
+    <w:p>
+      <w:pPr>
+        <w:spacing w:after="0"/>
+        <w:rPr>
+          <w:i/>
+          <w:iCs/>
+        </w:rPr>
+      </w:pPr>
     </w:p>
     <w:p>
       <w:pPr>
@@ -9095,14 +9123,14 @@
       <w:pPr>
         <w:spacing w:after="0"/>
         <w:rPr>
-          <w:b/>
-          <w:bCs/>
-        </w:rPr>
-      </w:pPr>
-      <w:r>
-        <w:rPr>
-          <w:b/>
-          <w:bCs/>
+          <w:i/>
+          <w:iCs/>
+        </w:rPr>
+      </w:pPr>
+      <w:r>
+        <w:rPr>
+          <w:i/>
+          <w:iCs/>
         </w:rPr>
         <w:t>Flags and Optional Arguments</w:t>
       </w:r>
@@ -9111,6 +9139,11 @@
       <w:pPr>
         <w:spacing w:after="0"/>
       </w:pPr>
+    </w:p>
+    <w:p>
+      <w:pPr>
+        <w:spacing w:after="0"/>
+      </w:pPr>
       <w:r>
         <w:t>None</w:t>
       </w:r>
@@ -9124,17 +9157,26 @@
       <w:pPr>
         <w:spacing w:after="0"/>
         <w:rPr>
-          <w:b/>
-          <w:bCs/>
-        </w:rPr>
-      </w:pPr>
-      <w:r>
-        <w:rPr>
-          <w:b/>
-          <w:bCs/>
+          <w:i/>
+          <w:iCs/>
+        </w:rPr>
+      </w:pPr>
+      <w:r>
+        <w:rPr>
+          <w:i/>
+          <w:iCs/>
         </w:rPr>
         <w:t>Usage</w:t>
       </w:r>
+    </w:p>
+    <w:p>
+      <w:pPr>
+        <w:spacing w:after="0"/>
+        <w:rPr>
+          <w:i/>
+          <w:iCs/>
+        </w:rPr>
+      </w:pPr>
     </w:p>
     <w:p>
       <w:pPr>
@@ -9748,11 +9790,15 @@
       <w:pPr>
         <w:rPr>
           <w:rFonts w:ascii="Times New Roman" w:hAnsi="Times New Roman" w:cs="Times New Roman"/>
-        </w:rPr>
-      </w:pPr>
-      <w:r>
-        <w:rPr>
-          <w:rFonts w:ascii="Times New Roman" w:hAnsi="Times New Roman" w:cs="Times New Roman"/>
+          <w:i/>
+          <w:iCs/>
+        </w:rPr>
+      </w:pPr>
+      <w:r>
+        <w:rPr>
+          <w:rFonts w:ascii="Times New Roman" w:hAnsi="Times New Roman" w:cs="Times New Roman"/>
+          <w:i/>
+          <w:iCs/>
         </w:rPr>
         <w:t>Required Arguments</w:t>
       </w:r>
@@ -9797,11 +9843,15 @@
       <w:pPr>
         <w:rPr>
           <w:rFonts w:ascii="Times New Roman" w:hAnsi="Times New Roman" w:cs="Times New Roman"/>
-        </w:rPr>
-      </w:pPr>
-      <w:r>
-        <w:rPr>
-          <w:rFonts w:ascii="Times New Roman" w:hAnsi="Times New Roman" w:cs="Times New Roman"/>
+          <w:i/>
+          <w:iCs/>
+        </w:rPr>
+      </w:pPr>
+      <w:r>
+        <w:rPr>
+          <w:rFonts w:ascii="Times New Roman" w:hAnsi="Times New Roman" w:cs="Times New Roman"/>
+          <w:i/>
+          <w:iCs/>
         </w:rPr>
         <w:t>Flags and Optional Arguments</w:t>
       </w:r>
@@ -10191,11 +10241,15 @@
       <w:pPr>
         <w:rPr>
           <w:rFonts w:ascii="Times New Roman" w:hAnsi="Times New Roman" w:cs="Times New Roman"/>
-        </w:rPr>
-      </w:pPr>
-      <w:r>
-        <w:rPr>
-          <w:rFonts w:ascii="Times New Roman" w:hAnsi="Times New Roman" w:cs="Times New Roman"/>
+          <w:i/>
+          <w:iCs/>
+        </w:rPr>
+      </w:pPr>
+      <w:r>
+        <w:rPr>
+          <w:rFonts w:ascii="Times New Roman" w:hAnsi="Times New Roman" w:cs="Times New Roman"/>
+          <w:i/>
+          <w:iCs/>
         </w:rPr>
         <w:t>Usage</w:t>
       </w:r>
@@ -11618,7 +11672,42 @@
           <w:rFonts w:ascii="Times New Roman" w:hAnsi="Times New Roman" w:cs="Times New Roman"/>
           <w:color w:val="000000" w:themeColor="text1"/>
         </w:rPr>
-        <w:t xml:space="preserve"> to correspond to statistics. While the mixed case flags may seem confusing at first, we believe that this is a better approach than using the same flag to control different options, and it is a common pattern across command line programs. </w:t>
+        <w:t xml:space="preserve"> to correspond to statistics. While the mixed case flags may seem confusing at first, we believe that this is a better approach than using the same flag to control different options, and it is a common pattern across command line programs</w:t>
+      </w:r>
+      <w:r>
+        <w:rPr>
+          <w:rFonts w:ascii="Times New Roman" w:hAnsi="Times New Roman" w:cs="Times New Roman"/>
+          <w:color w:val="000000" w:themeColor="text1"/>
+        </w:rPr>
+        <w:t xml:space="preserve">. </w:t>
+      </w:r>
+      <w:r>
+        <w:rPr>
+          <w:rFonts w:ascii="Times New Roman" w:hAnsi="Times New Roman" w:cs="Times New Roman"/>
+          <w:color w:val="000000"/>
+        </w:rPr>
+        <w:t xml:space="preserve">We follow CLI best practices and display help text when the </w:t>
+      </w:r>
+      <w:r>
+        <w:rPr>
+          <w:rStyle w:val="CodeChar"/>
+          <w:rFonts w:eastAsiaTheme="minorHAnsi"/>
+        </w:rPr>
+        <w:t>--help</w:t>
+      </w:r>
+      <w:r>
+        <w:rPr>
+          <w:rFonts w:ascii="Times New Roman" w:hAnsi="Times New Roman" w:cs="Times New Roman"/>
+          <w:color w:val="000000"/>
+        </w:rPr>
+        <w:t xml:space="preserve"> flag is used and report relevant errors. Additionally, our project is well documented and easy to navigate for either using the app or developing it further</w:t>
+      </w:r>
+      <w:r>
+        <w:rPr>
+          <w:rFonts w:ascii="Times New Roman" w:hAnsi="Times New Roman" w:cs="Times New Roman"/>
+          <w:color w:val="000000"/>
+        </w:rPr>
+        <w:t>.</w:t>
       </w:r>
     </w:p>
     <w:p>
@@ -12005,15 +12094,7 @@
           <w:rFonts w:ascii="Times New Roman" w:hAnsi="Times New Roman" w:cs="Times New Roman"/>
           <w:color w:val="000000" w:themeColor="text1"/>
         </w:rPr>
-        <w:t xml:space="preserve">The use of these indexes substantially sped up the response time of queries involving some of the larger tables in our database. Some data related to the performance of various queries is shown </w:t>
-      </w:r>
-      <w:r>
-        <w:rPr>
-          <w:rFonts w:ascii="Times New Roman" w:hAnsi="Times New Roman" w:cs="Times New Roman"/>
-          <w:color w:val="000000" w:themeColor="text1"/>
-        </w:rPr>
-        <w:lastRenderedPageBreak/>
-        <w:t>below. Since we do not allow users to modify data in any of the NFL data tables, the use of these will have a minimal impact on application performance.</w:t>
+        <w:t>The use of these indexes substantially sped up the response time of queries involving some of the larger tables in our database. Some data related to the performance of various queries is shown below. Since we do not allow users to modify data in any of the NFL data tables, the use of these will have a minimal impact on application performance.</w:t>
       </w:r>
     </w:p>
     <w:p>
@@ -14607,6 +14688,7 @@
           <w:rFonts w:ascii="Times New Roman" w:hAnsi="Times New Roman" w:cs="Times New Roman"/>
           <w:color w:val="000000" w:themeColor="text1"/>
         </w:rPr>
+        <w:lastRenderedPageBreak/>
         <w:t xml:space="preserve">Psycopg2 was used as the database connection module. This library is commonly used for connecting to PostgreSQL databases in Python, and was chosen because of </w:t>
       </w:r>
       <w:proofErr w:type="spellStart"/>
@@ -14646,7 +14728,6 @@
           <w:rFonts w:ascii="Times New Roman" w:hAnsi="Times New Roman" w:cs="Times New Roman"/>
           <w:color w:val="000000" w:themeColor="text1"/>
         </w:rPr>
-        <w:lastRenderedPageBreak/>
         <w:t xml:space="preserve">The Python </w:t>
       </w:r>
       <w:proofErr w:type="spellStart"/>

</xml_diff>